<commit_message>
Update image for use case
</commit_message>
<xml_diff>
--- a/docs/temp/Provider/ManageBookingUseCase.docx
+++ b/docs/temp/Provider/ManageBookingUseCase.docx
@@ -1,6 +1,6 @@
 
 <file path=word/document.xml><?xml version="1.0" encoding="utf-8"?>
-<w:document xmlns:wpc="http://schemas.microsoft.com/office/word/2010/wordprocessingCanvas" xmlns:mc="http://schemas.openxmlformats.org/markup-compatibility/2006" xmlns:o="urn:schemas-microsoft-com:office:office" xmlns:r="http://schemas.openxmlformats.org/officeDocument/2006/relationships" xmlns:m="http://schemas.openxmlformats.org/officeDocument/2006/math" xmlns:v="urn:schemas-microsoft-com:vml" xmlns:wp14="http://schemas.microsoft.com/office/word/2010/wordprocessingDrawing" xmlns:wp="http://schemas.openxmlformats.org/drawingml/2006/wordprocessingDrawing" xmlns:w10="urn:schemas-microsoft-com:office:word" xmlns:w="http://schemas.openxmlformats.org/wordprocessingml/2006/main" xmlns:w14="http://schemas.microsoft.com/office/word/2010/wordml" xmlns:w15="http://schemas.microsoft.com/office/word/2012/wordml" xmlns:wpg="http://schemas.microsoft.com/office/word/2010/wordprocessingGroup" xmlns:wpi="http://schemas.microsoft.com/office/word/2010/wordprocessingInk" xmlns:wne="http://schemas.microsoft.com/office/word/2006/wordml" xmlns:wps="http://schemas.microsoft.com/office/word/2010/wordprocessingShape" mc:Ignorable="w14 w15 wp14">
+<w:document xmlns:wpc="http://schemas.microsoft.com/office/word/2010/wordprocessingCanvas" xmlns:mc="http://schemas.openxmlformats.org/markup-compatibility/2006" xmlns:o="urn:schemas-microsoft-com:office:office" xmlns:r="http://schemas.openxmlformats.org/officeDocument/2006/relationships" xmlns:m="http://schemas.openxmlformats.org/officeDocument/2006/math" xmlns:v="urn:schemas-microsoft-com:vml" xmlns:wp14="http://schemas.microsoft.com/office/word/2010/wordprocessingDrawing" xmlns:wp="http://schemas.openxmlformats.org/drawingml/2006/wordprocessingDrawing" xmlns:w10="urn:schemas-microsoft-com:office:word" xmlns:w="http://schemas.openxmlformats.org/wordprocessingml/2006/main" xmlns:w14="http://schemas.microsoft.com/office/word/2010/wordml" xmlns:wpg="http://schemas.microsoft.com/office/word/2010/wordprocessingGroup" xmlns:wpi="http://schemas.microsoft.com/office/word/2010/wordprocessingInk" xmlns:wne="http://schemas.microsoft.com/office/word/2006/wordml" xmlns:wps="http://schemas.microsoft.com/office/word/2010/wordprocessingShape" mc:Ignorable="w14 wp14">
   <w:body>
     <w:p>
       <w:pPr>
@@ -19,9 +19,9 @@
         </w:rPr>
         <w:drawing>
           <wp:inline distT="0" distB="0" distL="0" distR="0">
-            <wp:extent cx="5943600" cy="1489710"/>
+            <wp:extent cx="5943600" cy="1359535"/>
             <wp:effectExtent l="0" t="0" r="0" b="0"/>
-            <wp:docPr id="2" name="Picture 2"/>
+            <wp:docPr id="1" name="Picture 1"/>
             <wp:cNvGraphicFramePr>
               <a:graphicFrameLocks xmlns:a="http://schemas.openxmlformats.org/drawingml/2006/main" noChangeAspect="1"/>
             </wp:cNvGraphicFramePr>
@@ -33,7 +33,7 @@
                     <pic:cNvPicPr/>
                   </pic:nvPicPr>
                   <pic:blipFill>
-                    <a:blip r:embed="rId5">
+                    <a:blip r:embed="rId6">
                       <a:extLst>
                         <a:ext uri="{28A0092B-C50C-407E-A947-70E740481C1C}">
                           <a14:useLocalDpi xmlns:a14="http://schemas.microsoft.com/office/drawing/2010/main" val="0"/>
@@ -47,7 +47,7 @@
                   <pic:spPr>
                     <a:xfrm>
                       <a:off x="0" y="0"/>
-                      <a:ext cx="5943600" cy="1489710"/>
+                      <a:ext cx="5943600" cy="1359535"/>
                     </a:xfrm>
                     <a:prstGeom prst="rect">
                       <a:avLst/>
@@ -386,6 +386,7 @@
                 <w:szCs w:val="24"/>
               </w:rPr>
             </w:pPr>
+            <w:proofErr w:type="spellStart"/>
             <w:r>
               <w:rPr>
                 <w:rFonts w:cs="Times New Roman"/>
@@ -394,6 +395,7 @@
               </w:rPr>
               <w:t>KhoaLVD</w:t>
             </w:r>
+            <w:proofErr w:type="spellEnd"/>
           </w:p>
         </w:tc>
       </w:tr>
@@ -739,7 +741,89 @@
                 <w:sz w:val="24"/>
                 <w:szCs w:val="24"/>
               </w:rPr>
-              <w:t>“Quản lý đặt xe” at the navigation bar.</w:t>
+              <w:t>“</w:t>
+            </w:r>
+            <w:proofErr w:type="spellStart"/>
+            <w:r>
+              <w:rPr>
+                <w:rFonts w:cs="Times New Roman"/>
+                <w:b w:val="0"/>
+                <w:sz w:val="24"/>
+                <w:szCs w:val="24"/>
+              </w:rPr>
+              <w:t>Quản</w:t>
+            </w:r>
+            <w:proofErr w:type="spellEnd"/>
+            <w:r>
+              <w:rPr>
+                <w:rFonts w:cs="Times New Roman"/>
+                <w:b w:val="0"/>
+                <w:sz w:val="24"/>
+                <w:szCs w:val="24"/>
+              </w:rPr>
+              <w:t xml:space="preserve"> </w:t>
+            </w:r>
+            <w:proofErr w:type="spellStart"/>
+            <w:r>
+              <w:rPr>
+                <w:rFonts w:cs="Times New Roman"/>
+                <w:b w:val="0"/>
+                <w:sz w:val="24"/>
+                <w:szCs w:val="24"/>
+              </w:rPr>
+              <w:t>lý</w:t>
+            </w:r>
+            <w:proofErr w:type="spellEnd"/>
+            <w:r>
+              <w:rPr>
+                <w:rFonts w:cs="Times New Roman"/>
+                <w:b w:val="0"/>
+                <w:sz w:val="24"/>
+                <w:szCs w:val="24"/>
+              </w:rPr>
+              <w:t xml:space="preserve"> </w:t>
+            </w:r>
+            <w:proofErr w:type="spellStart"/>
+            <w:r>
+              <w:rPr>
+                <w:rFonts w:cs="Times New Roman"/>
+                <w:b w:val="0"/>
+                <w:sz w:val="24"/>
+                <w:szCs w:val="24"/>
+              </w:rPr>
+              <w:t>đặt</w:t>
+            </w:r>
+            <w:proofErr w:type="spellEnd"/>
+            <w:r>
+              <w:rPr>
+                <w:rFonts w:cs="Times New Roman"/>
+                <w:b w:val="0"/>
+                <w:sz w:val="24"/>
+                <w:szCs w:val="24"/>
+              </w:rPr>
+              <w:t xml:space="preserve"> </w:t>
+            </w:r>
+            <w:proofErr w:type="spellStart"/>
+            <w:proofErr w:type="gramStart"/>
+            <w:r>
+              <w:rPr>
+                <w:rFonts w:cs="Times New Roman"/>
+                <w:b w:val="0"/>
+                <w:sz w:val="24"/>
+                <w:szCs w:val="24"/>
+              </w:rPr>
+              <w:t>xe</w:t>
+            </w:r>
+            <w:proofErr w:type="spellEnd"/>
+            <w:proofErr w:type="gramEnd"/>
+            <w:r>
+              <w:rPr>
+                <w:rFonts w:cs="Times New Roman"/>
+                <w:b w:val="0"/>
+                <w:sz w:val="24"/>
+                <w:szCs w:val="24"/>
+              </w:rPr>
+              <w:t>” at the navigation bar.</w:t>
             </w:r>
           </w:p>
           <w:p>
@@ -762,7 +846,109 @@
                 <w:sz w:val="24"/>
                 <w:szCs w:val="24"/>
               </w:rPr>
-              <w:t>At “Thông tin garage” page of the chosen vehicle, scroll down to vehicle datatable and clicks on “Thông tin đặt xe” tab.</w:t>
+              <w:t>At “</w:t>
+            </w:r>
+            <w:proofErr w:type="spellStart"/>
+            <w:r>
+              <w:rPr>
+                <w:rFonts w:cs="Times New Roman"/>
+                <w:b w:val="0"/>
+                <w:sz w:val="24"/>
+                <w:szCs w:val="24"/>
+              </w:rPr>
+              <w:t>Thông</w:t>
+            </w:r>
+            <w:proofErr w:type="spellEnd"/>
+            <w:r>
+              <w:rPr>
+                <w:rFonts w:cs="Times New Roman"/>
+                <w:b w:val="0"/>
+                <w:sz w:val="24"/>
+                <w:szCs w:val="24"/>
+              </w:rPr>
+              <w:t xml:space="preserve"> tin garage” page of the chosen vehicle, scroll down to vehicle </w:t>
+            </w:r>
+            <w:proofErr w:type="spellStart"/>
+            <w:r>
+              <w:rPr>
+                <w:rFonts w:cs="Times New Roman"/>
+                <w:b w:val="0"/>
+                <w:sz w:val="24"/>
+                <w:szCs w:val="24"/>
+              </w:rPr>
+              <w:t>datatable</w:t>
+            </w:r>
+            <w:proofErr w:type="spellEnd"/>
+            <w:r>
+              <w:rPr>
+                <w:rFonts w:cs="Times New Roman"/>
+                <w:b w:val="0"/>
+                <w:sz w:val="24"/>
+                <w:szCs w:val="24"/>
+              </w:rPr>
+              <w:t xml:space="preserve"> and clicks on “</w:t>
+            </w:r>
+            <w:proofErr w:type="spellStart"/>
+            <w:r>
+              <w:rPr>
+                <w:rFonts w:cs="Times New Roman"/>
+                <w:b w:val="0"/>
+                <w:sz w:val="24"/>
+                <w:szCs w:val="24"/>
+              </w:rPr>
+              <w:t>Thông</w:t>
+            </w:r>
+            <w:proofErr w:type="spellEnd"/>
+            <w:r>
+              <w:rPr>
+                <w:rFonts w:cs="Times New Roman"/>
+                <w:b w:val="0"/>
+                <w:sz w:val="24"/>
+                <w:szCs w:val="24"/>
+              </w:rPr>
+              <w:t xml:space="preserve"> tin </w:t>
+            </w:r>
+            <w:proofErr w:type="spellStart"/>
+            <w:r>
+              <w:rPr>
+                <w:rFonts w:cs="Times New Roman"/>
+                <w:b w:val="0"/>
+                <w:sz w:val="24"/>
+                <w:szCs w:val="24"/>
+              </w:rPr>
+              <w:t>đặt</w:t>
+            </w:r>
+            <w:proofErr w:type="spellEnd"/>
+            <w:r>
+              <w:rPr>
+                <w:rFonts w:cs="Times New Roman"/>
+                <w:b w:val="0"/>
+                <w:sz w:val="24"/>
+                <w:szCs w:val="24"/>
+              </w:rPr>
+              <w:t xml:space="preserve"> </w:t>
+            </w:r>
+            <w:proofErr w:type="spellStart"/>
+            <w:proofErr w:type="gramStart"/>
+            <w:r>
+              <w:rPr>
+                <w:rFonts w:cs="Times New Roman"/>
+                <w:b w:val="0"/>
+                <w:sz w:val="24"/>
+                <w:szCs w:val="24"/>
+              </w:rPr>
+              <w:t>xe</w:t>
+            </w:r>
+            <w:proofErr w:type="spellEnd"/>
+            <w:proofErr w:type="gramEnd"/>
+            <w:r>
+              <w:rPr>
+                <w:rFonts w:cs="Times New Roman"/>
+                <w:b w:val="0"/>
+                <w:sz w:val="24"/>
+                <w:szCs w:val="24"/>
+              </w:rPr>
+              <w:t>” tab.</w:t>
             </w:r>
           </w:p>
           <w:p>
@@ -785,7 +971,109 @@
                 <w:sz w:val="24"/>
                 <w:szCs w:val="24"/>
               </w:rPr>
-              <w:t xml:space="preserve">Provider clicks on chosen vehicle name at “Quản lý xe” page or at vehicle datatable at “Thông tin garage” page to go to that vehicle’s detail page that include that vehicle booking schedule. </w:t>
+              <w:t>Provider clicks on chosen vehicle name at “</w:t>
+            </w:r>
+            <w:proofErr w:type="spellStart"/>
+            <w:r>
+              <w:rPr>
+                <w:rFonts w:cs="Times New Roman"/>
+                <w:b w:val="0"/>
+                <w:sz w:val="24"/>
+                <w:szCs w:val="24"/>
+              </w:rPr>
+              <w:t>Quản</w:t>
+            </w:r>
+            <w:proofErr w:type="spellEnd"/>
+            <w:r>
+              <w:rPr>
+                <w:rFonts w:cs="Times New Roman"/>
+                <w:b w:val="0"/>
+                <w:sz w:val="24"/>
+                <w:szCs w:val="24"/>
+              </w:rPr>
+              <w:t xml:space="preserve"> </w:t>
+            </w:r>
+            <w:proofErr w:type="spellStart"/>
+            <w:r>
+              <w:rPr>
+                <w:rFonts w:cs="Times New Roman"/>
+                <w:b w:val="0"/>
+                <w:sz w:val="24"/>
+                <w:szCs w:val="24"/>
+              </w:rPr>
+              <w:t>lý</w:t>
+            </w:r>
+            <w:proofErr w:type="spellEnd"/>
+            <w:r>
+              <w:rPr>
+                <w:rFonts w:cs="Times New Roman"/>
+                <w:b w:val="0"/>
+                <w:sz w:val="24"/>
+                <w:szCs w:val="24"/>
+              </w:rPr>
+              <w:t xml:space="preserve"> </w:t>
+            </w:r>
+            <w:proofErr w:type="spellStart"/>
+            <w:proofErr w:type="gramStart"/>
+            <w:r>
+              <w:rPr>
+                <w:rFonts w:cs="Times New Roman"/>
+                <w:b w:val="0"/>
+                <w:sz w:val="24"/>
+                <w:szCs w:val="24"/>
+              </w:rPr>
+              <w:t>xe</w:t>
+            </w:r>
+            <w:proofErr w:type="spellEnd"/>
+            <w:proofErr w:type="gramEnd"/>
+            <w:r>
+              <w:rPr>
+                <w:rFonts w:cs="Times New Roman"/>
+                <w:b w:val="0"/>
+                <w:sz w:val="24"/>
+                <w:szCs w:val="24"/>
+              </w:rPr>
+              <w:t xml:space="preserve">” page or at vehicle </w:t>
+            </w:r>
+            <w:proofErr w:type="spellStart"/>
+            <w:r>
+              <w:rPr>
+                <w:rFonts w:cs="Times New Roman"/>
+                <w:b w:val="0"/>
+                <w:sz w:val="24"/>
+                <w:szCs w:val="24"/>
+              </w:rPr>
+              <w:t>datatable</w:t>
+            </w:r>
+            <w:proofErr w:type="spellEnd"/>
+            <w:r>
+              <w:rPr>
+                <w:rFonts w:cs="Times New Roman"/>
+                <w:b w:val="0"/>
+                <w:sz w:val="24"/>
+                <w:szCs w:val="24"/>
+              </w:rPr>
+              <w:t xml:space="preserve"> at “</w:t>
+            </w:r>
+            <w:proofErr w:type="spellStart"/>
+            <w:r>
+              <w:rPr>
+                <w:rFonts w:cs="Times New Roman"/>
+                <w:b w:val="0"/>
+                <w:sz w:val="24"/>
+                <w:szCs w:val="24"/>
+              </w:rPr>
+              <w:t>Thông</w:t>
+            </w:r>
+            <w:proofErr w:type="spellEnd"/>
+            <w:r>
+              <w:rPr>
+                <w:rFonts w:cs="Times New Roman"/>
+                <w:b w:val="0"/>
+                <w:sz w:val="24"/>
+                <w:szCs w:val="24"/>
+              </w:rPr>
+              <w:t xml:space="preserve"> tin garage” page to go to that vehicle’s detail page that include that vehicle booking schedule. </w:t>
             </w:r>
           </w:p>
           <w:p>
@@ -1143,7 +1431,79 @@
                       <w:sz w:val="24"/>
                       <w:szCs w:val="24"/>
                     </w:rPr>
-                    <w:t>Provider clicks “Quản lý đặt xe” at the navigation bar.</w:t>
+                    <w:t>Provider clicks “</w:t>
+                  </w:r>
+                  <w:proofErr w:type="spellStart"/>
+                  <w:r>
+                    <w:rPr>
+                      <w:rFonts w:cs="Times New Roman"/>
+                      <w:sz w:val="24"/>
+                      <w:szCs w:val="24"/>
+                    </w:rPr>
+                    <w:t>Quản</w:t>
+                  </w:r>
+                  <w:proofErr w:type="spellEnd"/>
+                  <w:r>
+                    <w:rPr>
+                      <w:rFonts w:cs="Times New Roman"/>
+                      <w:sz w:val="24"/>
+                      <w:szCs w:val="24"/>
+                    </w:rPr>
+                    <w:t xml:space="preserve"> </w:t>
+                  </w:r>
+                  <w:proofErr w:type="spellStart"/>
+                  <w:r>
+                    <w:rPr>
+                      <w:rFonts w:cs="Times New Roman"/>
+                      <w:sz w:val="24"/>
+                      <w:szCs w:val="24"/>
+                    </w:rPr>
+                    <w:t>lý</w:t>
+                  </w:r>
+                  <w:proofErr w:type="spellEnd"/>
+                  <w:r>
+                    <w:rPr>
+                      <w:rFonts w:cs="Times New Roman"/>
+                      <w:sz w:val="24"/>
+                      <w:szCs w:val="24"/>
+                    </w:rPr>
+                    <w:t xml:space="preserve"> </w:t>
+                  </w:r>
+                  <w:proofErr w:type="spellStart"/>
+                  <w:r>
+                    <w:rPr>
+                      <w:rFonts w:cs="Times New Roman"/>
+                      <w:sz w:val="24"/>
+                      <w:szCs w:val="24"/>
+                    </w:rPr>
+                    <w:t>đặt</w:t>
+                  </w:r>
+                  <w:proofErr w:type="spellEnd"/>
+                  <w:r>
+                    <w:rPr>
+                      <w:rFonts w:cs="Times New Roman"/>
+                      <w:sz w:val="24"/>
+                      <w:szCs w:val="24"/>
+                    </w:rPr>
+                    <w:t xml:space="preserve"> </w:t>
+                  </w:r>
+                  <w:proofErr w:type="spellStart"/>
+                  <w:r>
+                    <w:rPr>
+                      <w:rFonts w:cs="Times New Roman"/>
+                      <w:sz w:val="24"/>
+                      <w:szCs w:val="24"/>
+                    </w:rPr>
+                    <w:t>xe</w:t>
+                  </w:r>
+                  <w:proofErr w:type="spellEnd"/>
+                  <w:r>
+                    <w:rPr>
+                      <w:rFonts w:cs="Times New Roman"/>
+                      <w:sz w:val="24"/>
+                      <w:szCs w:val="24"/>
+                    </w:rPr>
+                    <w:t>” at the navigation bar.</w:t>
                   </w:r>
                 </w:p>
               </w:tc>
@@ -1204,7 +1564,97 @@
                       <w:sz w:val="24"/>
                       <w:szCs w:val="24"/>
                     </w:rPr>
-                    <w:t>“Quản lý đặt xe” page has the datatable include vehicle’s booking schedule.</w:t>
+                    <w:t>“</w:t>
+                  </w:r>
+                  <w:proofErr w:type="spellStart"/>
+                  <w:r>
+                    <w:rPr>
+                      <w:rFonts w:cs="Times New Roman"/>
+                      <w:sz w:val="24"/>
+                      <w:szCs w:val="24"/>
+                    </w:rPr>
+                    <w:t>Quản</w:t>
+                  </w:r>
+                  <w:proofErr w:type="spellEnd"/>
+                  <w:r>
+                    <w:rPr>
+                      <w:rFonts w:cs="Times New Roman"/>
+                      <w:sz w:val="24"/>
+                      <w:szCs w:val="24"/>
+                    </w:rPr>
+                    <w:t xml:space="preserve"> </w:t>
+                  </w:r>
+                  <w:proofErr w:type="spellStart"/>
+                  <w:r>
+                    <w:rPr>
+                      <w:rFonts w:cs="Times New Roman"/>
+                      <w:sz w:val="24"/>
+                      <w:szCs w:val="24"/>
+                    </w:rPr>
+                    <w:t>lý</w:t>
+                  </w:r>
+                  <w:proofErr w:type="spellEnd"/>
+                  <w:r>
+                    <w:rPr>
+                      <w:rFonts w:cs="Times New Roman"/>
+                      <w:sz w:val="24"/>
+                      <w:szCs w:val="24"/>
+                    </w:rPr>
+                    <w:t xml:space="preserve"> </w:t>
+                  </w:r>
+                  <w:proofErr w:type="spellStart"/>
+                  <w:r>
+                    <w:rPr>
+                      <w:rFonts w:cs="Times New Roman"/>
+                      <w:sz w:val="24"/>
+                      <w:szCs w:val="24"/>
+                    </w:rPr>
+                    <w:t>đặt</w:t>
+                  </w:r>
+                  <w:proofErr w:type="spellEnd"/>
+                  <w:r>
+                    <w:rPr>
+                      <w:rFonts w:cs="Times New Roman"/>
+                      <w:sz w:val="24"/>
+                      <w:szCs w:val="24"/>
+                    </w:rPr>
+                    <w:t xml:space="preserve"> </w:t>
+                  </w:r>
+                  <w:proofErr w:type="spellStart"/>
+                  <w:r>
+                    <w:rPr>
+                      <w:rFonts w:cs="Times New Roman"/>
+                      <w:sz w:val="24"/>
+                      <w:szCs w:val="24"/>
+                    </w:rPr>
+                    <w:t>xe</w:t>
+                  </w:r>
+                  <w:proofErr w:type="spellEnd"/>
+                  <w:r>
+                    <w:rPr>
+                      <w:rFonts w:cs="Times New Roman"/>
+                      <w:sz w:val="24"/>
+                      <w:szCs w:val="24"/>
+                    </w:rPr>
+                    <w:t xml:space="preserve">” page has the </w:t>
+                  </w:r>
+                  <w:proofErr w:type="spellStart"/>
+                  <w:r>
+                    <w:rPr>
+                      <w:rFonts w:cs="Times New Roman"/>
+                      <w:sz w:val="24"/>
+                      <w:szCs w:val="24"/>
+                    </w:rPr>
+                    <w:t>datatable</w:t>
+                  </w:r>
+                  <w:proofErr w:type="spellEnd"/>
+                  <w:r>
+                    <w:rPr>
+                      <w:rFonts w:cs="Times New Roman"/>
+                      <w:sz w:val="24"/>
+                      <w:szCs w:val="24"/>
+                    </w:rPr>
+                    <w:t xml:space="preserve"> include vehicle’s booking schedule.</w:t>
                   </w:r>
                 </w:p>
               </w:tc>
@@ -1459,13 +1909,23 @@
                       <w:szCs w:val="24"/>
                     </w:rPr>
                   </w:pPr>
-                  <w:r>
-                    <w:rPr>
-                      <w:rFonts w:cs="Times New Roman"/>
-                      <w:sz w:val="24"/>
-                      <w:szCs w:val="24"/>
-                    </w:rPr>
-                    <w:t xml:space="preserve">Datatable will show </w:t>
+                  <w:proofErr w:type="spellStart"/>
+                  <w:r>
+                    <w:rPr>
+                      <w:rFonts w:cs="Times New Roman"/>
+                      <w:sz w:val="24"/>
+                      <w:szCs w:val="24"/>
+                    </w:rPr>
+                    <w:t>Datatable</w:t>
+                  </w:r>
+                  <w:proofErr w:type="spellEnd"/>
+                  <w:r>
+                    <w:rPr>
+                      <w:rFonts w:cs="Times New Roman"/>
+                      <w:sz w:val="24"/>
+                      <w:szCs w:val="24"/>
+                    </w:rPr>
+                    <w:t xml:space="preserve"> will show </w:t>
                   </w:r>
                   <w:r>
                     <w:rPr>
@@ -1548,7 +2008,43 @@
                       <w:sz w:val="24"/>
                       <w:szCs w:val="24"/>
                     </w:rPr>
-                    <w:t>Provider uncheck “Lọc theo garage” box.</w:t>
+                    <w:t>Provider uncheck “</w:t>
+                  </w:r>
+                  <w:proofErr w:type="spellStart"/>
+                  <w:r>
+                    <w:rPr>
+                      <w:rFonts w:cs="Times New Roman"/>
+                      <w:sz w:val="24"/>
+                      <w:szCs w:val="24"/>
+                    </w:rPr>
+                    <w:t>Lọc</w:t>
+                  </w:r>
+                  <w:proofErr w:type="spellEnd"/>
+                  <w:r>
+                    <w:rPr>
+                      <w:rFonts w:cs="Times New Roman"/>
+                      <w:sz w:val="24"/>
+                      <w:szCs w:val="24"/>
+                    </w:rPr>
+                    <w:t xml:space="preserve"> </w:t>
+                  </w:r>
+                  <w:proofErr w:type="spellStart"/>
+                  <w:r>
+                    <w:rPr>
+                      <w:rFonts w:cs="Times New Roman"/>
+                      <w:sz w:val="24"/>
+                      <w:szCs w:val="24"/>
+                    </w:rPr>
+                    <w:t>theo</w:t>
+                  </w:r>
+                  <w:proofErr w:type="spellEnd"/>
+                  <w:r>
+                    <w:rPr>
+                      <w:rFonts w:cs="Times New Roman"/>
+                      <w:sz w:val="24"/>
+                      <w:szCs w:val="24"/>
+                    </w:rPr>
+                    <w:t xml:space="preserve"> garage” box.</w:t>
                   </w:r>
                 </w:p>
               </w:tc>
@@ -1595,13 +2091,23 @@
                       <w:szCs w:val="24"/>
                     </w:rPr>
                   </w:pPr>
-                  <w:r>
-                    <w:rPr>
-                      <w:rFonts w:cs="Times New Roman"/>
-                      <w:sz w:val="24"/>
-                      <w:szCs w:val="24"/>
-                    </w:rPr>
-                    <w:t>Datatable will show information of vehicle of all garages.</w:t>
+                  <w:proofErr w:type="spellStart"/>
+                  <w:r>
+                    <w:rPr>
+                      <w:rFonts w:cs="Times New Roman"/>
+                      <w:sz w:val="24"/>
+                      <w:szCs w:val="24"/>
+                    </w:rPr>
+                    <w:t>Datatable</w:t>
+                  </w:r>
+                  <w:proofErr w:type="spellEnd"/>
+                  <w:r>
+                    <w:rPr>
+                      <w:rFonts w:cs="Times New Roman"/>
+                      <w:sz w:val="24"/>
+                      <w:szCs w:val="24"/>
+                    </w:rPr>
+                    <w:t xml:space="preserve"> will show information of vehicle of all garages.</w:t>
                   </w:r>
                 </w:p>
               </w:tc>
@@ -1679,7 +2185,115 @@
                       <w:sz w:val="24"/>
                       <w:szCs w:val="24"/>
                     </w:rPr>
-                    <w:t>choose “Tất cả” in “Thời gian thanh toán” box</w:t>
+                    <w:t>choose “</w:t>
+                  </w:r>
+                  <w:proofErr w:type="spellStart"/>
+                  <w:r>
+                    <w:rPr>
+                      <w:rFonts w:cs="Times New Roman"/>
+                      <w:sz w:val="24"/>
+                      <w:szCs w:val="24"/>
+                    </w:rPr>
+                    <w:t>Tất</w:t>
+                  </w:r>
+                  <w:proofErr w:type="spellEnd"/>
+                  <w:r>
+                    <w:rPr>
+                      <w:rFonts w:cs="Times New Roman"/>
+                      <w:sz w:val="24"/>
+                      <w:szCs w:val="24"/>
+                    </w:rPr>
+                    <w:t xml:space="preserve"> </w:t>
+                  </w:r>
+                  <w:proofErr w:type="spellStart"/>
+                  <w:r>
+                    <w:rPr>
+                      <w:rFonts w:cs="Times New Roman"/>
+                      <w:sz w:val="24"/>
+                      <w:szCs w:val="24"/>
+                    </w:rPr>
+                    <w:t>cả</w:t>
+                  </w:r>
+                  <w:proofErr w:type="spellEnd"/>
+                  <w:r>
+                    <w:rPr>
+                      <w:rFonts w:cs="Times New Roman"/>
+                      <w:sz w:val="24"/>
+                      <w:szCs w:val="24"/>
+                    </w:rPr>
+                    <w:t>” in “</w:t>
+                  </w:r>
+                  <w:proofErr w:type="spellStart"/>
+                  <w:r>
+                    <w:rPr>
+                      <w:rFonts w:cs="Times New Roman"/>
+                      <w:sz w:val="24"/>
+                      <w:szCs w:val="24"/>
+                    </w:rPr>
+                    <w:t>Thời</w:t>
+                  </w:r>
+                  <w:proofErr w:type="spellEnd"/>
+                  <w:r>
+                    <w:rPr>
+                      <w:rFonts w:cs="Times New Roman"/>
+                      <w:sz w:val="24"/>
+                      <w:szCs w:val="24"/>
+                    </w:rPr>
+                    <w:t xml:space="preserve"> </w:t>
+                  </w:r>
+                  <w:proofErr w:type="spellStart"/>
+                  <w:r>
+                    <w:rPr>
+                      <w:rFonts w:cs="Times New Roman"/>
+                      <w:sz w:val="24"/>
+                      <w:szCs w:val="24"/>
+                    </w:rPr>
+                    <w:t>gian</w:t>
+                  </w:r>
+                  <w:proofErr w:type="spellEnd"/>
+                  <w:r>
+                    <w:rPr>
+                      <w:rFonts w:cs="Times New Roman"/>
+                      <w:sz w:val="24"/>
+                      <w:szCs w:val="24"/>
+                    </w:rPr>
+                    <w:t xml:space="preserve"> </w:t>
+                  </w:r>
+                  <w:proofErr w:type="spellStart"/>
+                  <w:r>
+                    <w:rPr>
+                      <w:rFonts w:cs="Times New Roman"/>
+                      <w:sz w:val="24"/>
+                      <w:szCs w:val="24"/>
+                    </w:rPr>
+                    <w:t>thanh</w:t>
+                  </w:r>
+                  <w:proofErr w:type="spellEnd"/>
+                  <w:r>
+                    <w:rPr>
+                      <w:rFonts w:cs="Times New Roman"/>
+                      <w:sz w:val="24"/>
+                      <w:szCs w:val="24"/>
+                    </w:rPr>
+                    <w:t xml:space="preserve"> </w:t>
+                  </w:r>
+                  <w:proofErr w:type="spellStart"/>
+                  <w:r>
+                    <w:rPr>
+                      <w:rFonts w:cs="Times New Roman"/>
+                      <w:sz w:val="24"/>
+                      <w:szCs w:val="24"/>
+                    </w:rPr>
+                    <w:t>toán</w:t>
+                  </w:r>
+                  <w:proofErr w:type="spellEnd"/>
+                  <w:r>
+                    <w:rPr>
+                      <w:rFonts w:cs="Times New Roman"/>
+                      <w:sz w:val="24"/>
+                      <w:szCs w:val="24"/>
+                    </w:rPr>
+                    <w:t>” box</w:t>
                   </w:r>
                 </w:p>
               </w:tc>
@@ -1715,13 +2329,23 @@
                       <w:szCs w:val="24"/>
                     </w:rPr>
                   </w:pPr>
-                  <w:r>
-                    <w:rPr>
-                      <w:rFonts w:cs="Times New Roman"/>
-                      <w:sz w:val="24"/>
-                      <w:szCs w:val="24"/>
-                    </w:rPr>
-                    <w:t>Datatable will show information of the vehicle has booking in the past and in coming booking.</w:t>
+                  <w:proofErr w:type="spellStart"/>
+                  <w:r>
+                    <w:rPr>
+                      <w:rFonts w:cs="Times New Roman"/>
+                      <w:sz w:val="24"/>
+                      <w:szCs w:val="24"/>
+                    </w:rPr>
+                    <w:t>Datatable</w:t>
+                  </w:r>
+                  <w:proofErr w:type="spellEnd"/>
+                  <w:r>
+                    <w:rPr>
+                      <w:rFonts w:cs="Times New Roman"/>
+                      <w:sz w:val="24"/>
+                      <w:szCs w:val="24"/>
+                    </w:rPr>
+                    <w:t xml:space="preserve"> will show information of the vehicle has booking in the past and in coming booking.</w:t>
                   </w:r>
                 </w:p>
               </w:tc>
@@ -1788,7 +2412,97 @@
                       <w:sz w:val="24"/>
                       <w:szCs w:val="24"/>
                     </w:rPr>
-                    <w:t>Provider choose “Đã qua” in “Thời gian thanh toán’ box</w:t>
+                    <w:t>Provider choose “</w:t>
+                  </w:r>
+                  <w:proofErr w:type="spellStart"/>
+                  <w:r>
+                    <w:rPr>
+                      <w:rFonts w:cs="Times New Roman"/>
+                      <w:sz w:val="24"/>
+                      <w:szCs w:val="24"/>
+                    </w:rPr>
+                    <w:t>Đã</w:t>
+                  </w:r>
+                  <w:proofErr w:type="spellEnd"/>
+                  <w:r>
+                    <w:rPr>
+                      <w:rFonts w:cs="Times New Roman"/>
+                      <w:sz w:val="24"/>
+                      <w:szCs w:val="24"/>
+                    </w:rPr>
+                    <w:t xml:space="preserve"> qua” in “</w:t>
+                  </w:r>
+                  <w:proofErr w:type="spellStart"/>
+                  <w:r>
+                    <w:rPr>
+                      <w:rFonts w:cs="Times New Roman"/>
+                      <w:sz w:val="24"/>
+                      <w:szCs w:val="24"/>
+                    </w:rPr>
+                    <w:t>Thời</w:t>
+                  </w:r>
+                  <w:proofErr w:type="spellEnd"/>
+                  <w:r>
+                    <w:rPr>
+                      <w:rFonts w:cs="Times New Roman"/>
+                      <w:sz w:val="24"/>
+                      <w:szCs w:val="24"/>
+                    </w:rPr>
+                    <w:t xml:space="preserve"> </w:t>
+                  </w:r>
+                  <w:proofErr w:type="spellStart"/>
+                  <w:r>
+                    <w:rPr>
+                      <w:rFonts w:cs="Times New Roman"/>
+                      <w:sz w:val="24"/>
+                      <w:szCs w:val="24"/>
+                    </w:rPr>
+                    <w:t>gian</w:t>
+                  </w:r>
+                  <w:proofErr w:type="spellEnd"/>
+                  <w:r>
+                    <w:rPr>
+                      <w:rFonts w:cs="Times New Roman"/>
+                      <w:sz w:val="24"/>
+                      <w:szCs w:val="24"/>
+                    </w:rPr>
+                    <w:t xml:space="preserve"> </w:t>
+                  </w:r>
+                  <w:proofErr w:type="spellStart"/>
+                  <w:r>
+                    <w:rPr>
+                      <w:rFonts w:cs="Times New Roman"/>
+                      <w:sz w:val="24"/>
+                      <w:szCs w:val="24"/>
+                    </w:rPr>
+                    <w:t>thanh</w:t>
+                  </w:r>
+                  <w:proofErr w:type="spellEnd"/>
+                  <w:r>
+                    <w:rPr>
+                      <w:rFonts w:cs="Times New Roman"/>
+                      <w:sz w:val="24"/>
+                      <w:szCs w:val="24"/>
+                    </w:rPr>
+                    <w:t xml:space="preserve"> </w:t>
+                  </w:r>
+                  <w:proofErr w:type="spellStart"/>
+                  <w:r>
+                    <w:rPr>
+                      <w:rFonts w:cs="Times New Roman"/>
+                      <w:sz w:val="24"/>
+                      <w:szCs w:val="24"/>
+                    </w:rPr>
+                    <w:t>toán</w:t>
+                  </w:r>
+                  <w:proofErr w:type="spellEnd"/>
+                  <w:r>
+                    <w:rPr>
+                      <w:rFonts w:cs="Times New Roman"/>
+                      <w:sz w:val="24"/>
+                      <w:szCs w:val="24"/>
+                    </w:rPr>
+                    <w:t>’ box</w:t>
                   </w:r>
                 </w:p>
               </w:tc>
@@ -1824,13 +2538,23 @@
                       <w:szCs w:val="24"/>
                     </w:rPr>
                   </w:pPr>
-                  <w:r>
-                    <w:rPr>
-                      <w:rFonts w:cs="Times New Roman"/>
-                      <w:sz w:val="24"/>
-                      <w:szCs w:val="24"/>
-                    </w:rPr>
-                    <w:t>Datatable will show information of the vehicle has booking in the past.</w:t>
+                  <w:proofErr w:type="spellStart"/>
+                  <w:r>
+                    <w:rPr>
+                      <w:rFonts w:cs="Times New Roman"/>
+                      <w:sz w:val="24"/>
+                      <w:szCs w:val="24"/>
+                    </w:rPr>
+                    <w:t>Datatable</w:t>
+                  </w:r>
+                  <w:proofErr w:type="spellEnd"/>
+                  <w:r>
+                    <w:rPr>
+                      <w:rFonts w:cs="Times New Roman"/>
+                      <w:sz w:val="24"/>
+                      <w:szCs w:val="24"/>
+                    </w:rPr>
+                    <w:t xml:space="preserve"> will show information of the vehicle has booking in the past.</w:t>
                   </w:r>
                 </w:p>
               </w:tc>
@@ -1900,7 +2624,115 @@
                       <w:sz w:val="24"/>
                       <w:szCs w:val="24"/>
                     </w:rPr>
-                    <w:t>Provider choose “Sắp đến” in “Thời gian thanh toán” box.</w:t>
+                    <w:t>Provider choose “</w:t>
+                  </w:r>
+                  <w:proofErr w:type="spellStart"/>
+                  <w:r>
+                    <w:rPr>
+                      <w:rFonts w:cs="Times New Roman"/>
+                      <w:sz w:val="24"/>
+                      <w:szCs w:val="24"/>
+                    </w:rPr>
+                    <w:t>Sắp</w:t>
+                  </w:r>
+                  <w:proofErr w:type="spellEnd"/>
+                  <w:r>
+                    <w:rPr>
+                      <w:rFonts w:cs="Times New Roman"/>
+                      <w:sz w:val="24"/>
+                      <w:szCs w:val="24"/>
+                    </w:rPr>
+                    <w:t xml:space="preserve"> </w:t>
+                  </w:r>
+                  <w:proofErr w:type="spellStart"/>
+                  <w:r>
+                    <w:rPr>
+                      <w:rFonts w:cs="Times New Roman"/>
+                      <w:sz w:val="24"/>
+                      <w:szCs w:val="24"/>
+                    </w:rPr>
+                    <w:t>đến</w:t>
+                  </w:r>
+                  <w:proofErr w:type="spellEnd"/>
+                  <w:r>
+                    <w:rPr>
+                      <w:rFonts w:cs="Times New Roman"/>
+                      <w:sz w:val="24"/>
+                      <w:szCs w:val="24"/>
+                    </w:rPr>
+                    <w:t>” in “</w:t>
+                  </w:r>
+                  <w:proofErr w:type="spellStart"/>
+                  <w:r>
+                    <w:rPr>
+                      <w:rFonts w:cs="Times New Roman"/>
+                      <w:sz w:val="24"/>
+                      <w:szCs w:val="24"/>
+                    </w:rPr>
+                    <w:t>Thời</w:t>
+                  </w:r>
+                  <w:proofErr w:type="spellEnd"/>
+                  <w:r>
+                    <w:rPr>
+                      <w:rFonts w:cs="Times New Roman"/>
+                      <w:sz w:val="24"/>
+                      <w:szCs w:val="24"/>
+                    </w:rPr>
+                    <w:t xml:space="preserve"> </w:t>
+                  </w:r>
+                  <w:proofErr w:type="spellStart"/>
+                  <w:r>
+                    <w:rPr>
+                      <w:rFonts w:cs="Times New Roman"/>
+                      <w:sz w:val="24"/>
+                      <w:szCs w:val="24"/>
+                    </w:rPr>
+                    <w:t>gian</w:t>
+                  </w:r>
+                  <w:proofErr w:type="spellEnd"/>
+                  <w:r>
+                    <w:rPr>
+                      <w:rFonts w:cs="Times New Roman"/>
+                      <w:sz w:val="24"/>
+                      <w:szCs w:val="24"/>
+                    </w:rPr>
+                    <w:t xml:space="preserve"> </w:t>
+                  </w:r>
+                  <w:proofErr w:type="spellStart"/>
+                  <w:r>
+                    <w:rPr>
+                      <w:rFonts w:cs="Times New Roman"/>
+                      <w:sz w:val="24"/>
+                      <w:szCs w:val="24"/>
+                    </w:rPr>
+                    <w:t>thanh</w:t>
+                  </w:r>
+                  <w:proofErr w:type="spellEnd"/>
+                  <w:r>
+                    <w:rPr>
+                      <w:rFonts w:cs="Times New Roman"/>
+                      <w:sz w:val="24"/>
+                      <w:szCs w:val="24"/>
+                    </w:rPr>
+                    <w:t xml:space="preserve"> </w:t>
+                  </w:r>
+                  <w:proofErr w:type="spellStart"/>
+                  <w:r>
+                    <w:rPr>
+                      <w:rFonts w:cs="Times New Roman"/>
+                      <w:sz w:val="24"/>
+                      <w:szCs w:val="24"/>
+                    </w:rPr>
+                    <w:t>toán</w:t>
+                  </w:r>
+                  <w:proofErr w:type="spellEnd"/>
+                  <w:r>
+                    <w:rPr>
+                      <w:rFonts w:cs="Times New Roman"/>
+                      <w:sz w:val="24"/>
+                      <w:szCs w:val="24"/>
+                    </w:rPr>
+                    <w:t>” box.</w:t>
                   </w:r>
                 </w:p>
               </w:tc>
@@ -1947,13 +2779,23 @@
                       <w:szCs w:val="24"/>
                     </w:rPr>
                   </w:pPr>
-                  <w:r>
-                    <w:rPr>
-                      <w:rFonts w:cs="Times New Roman"/>
-                      <w:sz w:val="24"/>
-                      <w:szCs w:val="24"/>
-                    </w:rPr>
-                    <w:t>Datatable will show information of the vehicle has incoming booking.</w:t>
+                  <w:proofErr w:type="spellStart"/>
+                  <w:r>
+                    <w:rPr>
+                      <w:rFonts w:cs="Times New Roman"/>
+                      <w:sz w:val="24"/>
+                      <w:szCs w:val="24"/>
+                    </w:rPr>
+                    <w:t>Datatable</w:t>
+                  </w:r>
+                  <w:proofErr w:type="spellEnd"/>
+                  <w:r>
+                    <w:rPr>
+                      <w:rFonts w:cs="Times New Roman"/>
+                      <w:sz w:val="24"/>
+                      <w:szCs w:val="24"/>
+                    </w:rPr>
+                    <w:t xml:space="preserve"> will show information of the vehicle has incoming booking.</w:t>
                   </w:r>
                 </w:p>
               </w:tc>
@@ -2022,13 +2864,95 @@
                     </w:rPr>
                     <w:t>Provider checks “</w:t>
                   </w:r>
-                  <w:r>
-                    <w:rPr>
-                      <w:rFonts w:cs="Times New Roman"/>
-                      <w:sz w:val="24"/>
-                      <w:szCs w:val="24"/>
-                    </w:rPr>
-                    <w:t>Hiện hóa đơn đã hủy”</w:t>
+                  <w:proofErr w:type="spellStart"/>
+                  <w:r>
+                    <w:rPr>
+                      <w:rFonts w:cs="Times New Roman"/>
+                      <w:sz w:val="24"/>
+                      <w:szCs w:val="24"/>
+                    </w:rPr>
+                    <w:t>Hiện</w:t>
+                  </w:r>
+                  <w:proofErr w:type="spellEnd"/>
+                  <w:r>
+                    <w:rPr>
+                      <w:rFonts w:cs="Times New Roman"/>
+                      <w:sz w:val="24"/>
+                      <w:szCs w:val="24"/>
+                    </w:rPr>
+                    <w:t xml:space="preserve"> </w:t>
+                  </w:r>
+                  <w:proofErr w:type="spellStart"/>
+                  <w:r>
+                    <w:rPr>
+                      <w:rFonts w:cs="Times New Roman"/>
+                      <w:sz w:val="24"/>
+                      <w:szCs w:val="24"/>
+                    </w:rPr>
+                    <w:t>hóa</w:t>
+                  </w:r>
+                  <w:proofErr w:type="spellEnd"/>
+                  <w:r>
+                    <w:rPr>
+                      <w:rFonts w:cs="Times New Roman"/>
+                      <w:sz w:val="24"/>
+                      <w:szCs w:val="24"/>
+                    </w:rPr>
+                    <w:t xml:space="preserve"> </w:t>
+                  </w:r>
+                  <w:proofErr w:type="spellStart"/>
+                  <w:r>
+                    <w:rPr>
+                      <w:rFonts w:cs="Times New Roman"/>
+                      <w:sz w:val="24"/>
+                      <w:szCs w:val="24"/>
+                    </w:rPr>
+                    <w:t>đơn</w:t>
+                  </w:r>
+                  <w:proofErr w:type="spellEnd"/>
+                  <w:r>
+                    <w:rPr>
+                      <w:rFonts w:cs="Times New Roman"/>
+                      <w:sz w:val="24"/>
+                      <w:szCs w:val="24"/>
+                    </w:rPr>
+                    <w:t xml:space="preserve"> </w:t>
+                  </w:r>
+                  <w:proofErr w:type="spellStart"/>
+                  <w:r>
+                    <w:rPr>
+                      <w:rFonts w:cs="Times New Roman"/>
+                      <w:sz w:val="24"/>
+                      <w:szCs w:val="24"/>
+                    </w:rPr>
+                    <w:t>đã</w:t>
+                  </w:r>
+                  <w:proofErr w:type="spellEnd"/>
+                  <w:r>
+                    <w:rPr>
+                      <w:rFonts w:cs="Times New Roman"/>
+                      <w:sz w:val="24"/>
+                      <w:szCs w:val="24"/>
+                    </w:rPr>
+                    <w:t xml:space="preserve"> </w:t>
+                  </w:r>
+                  <w:proofErr w:type="spellStart"/>
+                  <w:r>
+                    <w:rPr>
+                      <w:rFonts w:cs="Times New Roman"/>
+                      <w:sz w:val="24"/>
+                      <w:szCs w:val="24"/>
+                    </w:rPr>
+                    <w:t>hủy</w:t>
+                  </w:r>
+                  <w:proofErr w:type="spellEnd"/>
+                  <w:r>
+                    <w:rPr>
+                      <w:rFonts w:cs="Times New Roman"/>
+                      <w:sz w:val="24"/>
+                      <w:szCs w:val="24"/>
+                    </w:rPr>
+                    <w:t>”</w:t>
                   </w:r>
                 </w:p>
               </w:tc>
@@ -2075,13 +2999,23 @@
                       <w:szCs w:val="24"/>
                     </w:rPr>
                   </w:pPr>
-                  <w:r>
-                    <w:rPr>
-                      <w:rFonts w:cs="Times New Roman"/>
-                      <w:sz w:val="24"/>
-                      <w:szCs w:val="24"/>
-                    </w:rPr>
-                    <w:t xml:space="preserve">Datatable will show information of the </w:t>
+                  <w:proofErr w:type="spellStart"/>
+                  <w:r>
+                    <w:rPr>
+                      <w:rFonts w:cs="Times New Roman"/>
+                      <w:sz w:val="24"/>
+                      <w:szCs w:val="24"/>
+                    </w:rPr>
+                    <w:t>Datatable</w:t>
+                  </w:r>
+                  <w:proofErr w:type="spellEnd"/>
+                  <w:r>
+                    <w:rPr>
+                      <w:rFonts w:cs="Times New Roman"/>
+                      <w:sz w:val="24"/>
+                      <w:szCs w:val="24"/>
+                    </w:rPr>
+                    <w:t xml:space="preserve"> will show information of the </w:t>
                   </w:r>
                   <w:r>
                     <w:rPr>
@@ -2163,16 +3097,88 @@
                     </w:rPr>
                     <w:t>Provider checks “</w:t>
                   </w:r>
-                  <w:r>
-                    <w:rPr>
-                      <w:rFonts w:cs="Times New Roman"/>
-                      <w:sz w:val="24"/>
-                      <w:szCs w:val="24"/>
-                    </w:rPr>
-                    <w:t>Hiện hóa đơn tự đặt</w:t>
-                  </w:r>
-                  <w:bookmarkStart w:id="0" w:name="_GoBack"/>
-                  <w:bookmarkEnd w:id="0"/>
+                  <w:proofErr w:type="spellStart"/>
+                  <w:r>
+                    <w:rPr>
+                      <w:rFonts w:cs="Times New Roman"/>
+                      <w:sz w:val="24"/>
+                      <w:szCs w:val="24"/>
+                    </w:rPr>
+                    <w:t>Hiện</w:t>
+                  </w:r>
+                  <w:proofErr w:type="spellEnd"/>
+                  <w:r>
+                    <w:rPr>
+                      <w:rFonts w:cs="Times New Roman"/>
+                      <w:sz w:val="24"/>
+                      <w:szCs w:val="24"/>
+                    </w:rPr>
+                    <w:t xml:space="preserve"> </w:t>
+                  </w:r>
+                  <w:proofErr w:type="spellStart"/>
+                  <w:r>
+                    <w:rPr>
+                      <w:rFonts w:cs="Times New Roman"/>
+                      <w:sz w:val="24"/>
+                      <w:szCs w:val="24"/>
+                    </w:rPr>
+                    <w:t>hóa</w:t>
+                  </w:r>
+                  <w:proofErr w:type="spellEnd"/>
+                  <w:r>
+                    <w:rPr>
+                      <w:rFonts w:cs="Times New Roman"/>
+                      <w:sz w:val="24"/>
+                      <w:szCs w:val="24"/>
+                    </w:rPr>
+                    <w:t xml:space="preserve"> </w:t>
+                  </w:r>
+                  <w:proofErr w:type="spellStart"/>
+                  <w:r>
+                    <w:rPr>
+                      <w:rFonts w:cs="Times New Roman"/>
+                      <w:sz w:val="24"/>
+                      <w:szCs w:val="24"/>
+                    </w:rPr>
+                    <w:t>đơn</w:t>
+                  </w:r>
+                  <w:proofErr w:type="spellEnd"/>
+                  <w:r>
+                    <w:rPr>
+                      <w:rFonts w:cs="Times New Roman"/>
+                      <w:sz w:val="24"/>
+                      <w:szCs w:val="24"/>
+                    </w:rPr>
+                    <w:t xml:space="preserve"> </w:t>
+                  </w:r>
+                  <w:proofErr w:type="spellStart"/>
+                  <w:r>
+                    <w:rPr>
+                      <w:rFonts w:cs="Times New Roman"/>
+                      <w:sz w:val="24"/>
+                      <w:szCs w:val="24"/>
+                    </w:rPr>
+                    <w:t>tự</w:t>
+                  </w:r>
+                  <w:proofErr w:type="spellEnd"/>
+                  <w:r>
+                    <w:rPr>
+                      <w:rFonts w:cs="Times New Roman"/>
+                      <w:sz w:val="24"/>
+                      <w:szCs w:val="24"/>
+                    </w:rPr>
+                    <w:t xml:space="preserve"> </w:t>
+                  </w:r>
+                  <w:proofErr w:type="spellStart"/>
+                  <w:r>
+                    <w:rPr>
+                      <w:rFonts w:cs="Times New Roman"/>
+                      <w:sz w:val="24"/>
+                      <w:szCs w:val="24"/>
+                    </w:rPr>
+                    <w:t>đặt</w:t>
+                  </w:r>
+                  <w:proofErr w:type="spellEnd"/>
                   <w:r>
                     <w:rPr>
                       <w:rFonts w:cs="Times New Roman"/>
@@ -2215,13 +3221,23 @@
                       <w:szCs w:val="24"/>
                     </w:rPr>
                   </w:pPr>
-                  <w:r>
-                    <w:rPr>
-                      <w:rFonts w:cs="Times New Roman"/>
-                      <w:sz w:val="24"/>
-                      <w:szCs w:val="24"/>
-                    </w:rPr>
-                    <w:t>Datatable will show information of the vehicle as provider booked.</w:t>
+                  <w:proofErr w:type="spellStart"/>
+                  <w:r>
+                    <w:rPr>
+                      <w:rFonts w:cs="Times New Roman"/>
+                      <w:sz w:val="24"/>
+                      <w:szCs w:val="24"/>
+                    </w:rPr>
+                    <w:t>Datatable</w:t>
+                  </w:r>
+                  <w:proofErr w:type="spellEnd"/>
+                  <w:r>
+                    <w:rPr>
+                      <w:rFonts w:cs="Times New Roman"/>
+                      <w:sz w:val="24"/>
+                      <w:szCs w:val="24"/>
+                    </w:rPr>
+                    <w:t xml:space="preserve"> will show information of the vehicle as provider booked.</w:t>
                   </w:r>
                 </w:p>
               </w:tc>
@@ -2310,7 +3326,7 @@
                                 <pic:cNvPicPr/>
                               </pic:nvPicPr>
                               <pic:blipFill>
-                                <a:blip r:embed="rId6"/>
+                                <a:blip r:embed="rId7"/>
                                 <a:stretch>
                                   <a:fillRect/>
                                 </a:stretch>
@@ -2389,7 +3405,61 @@
                       <w:sz w:val="24"/>
                       <w:szCs w:val="24"/>
                     </w:rPr>
-                    <w:t>System will shows “Thông tin đặt xe” popup include detail information of that vehicle.</w:t>
+                    <w:t>System will shows “</w:t>
+                  </w:r>
+                  <w:proofErr w:type="spellStart"/>
+                  <w:r>
+                    <w:rPr>
+                      <w:rFonts w:cs="Times New Roman"/>
+                      <w:sz w:val="24"/>
+                      <w:szCs w:val="24"/>
+                    </w:rPr>
+                    <w:t>Thông</w:t>
+                  </w:r>
+                  <w:proofErr w:type="spellEnd"/>
+                  <w:r>
+                    <w:rPr>
+                      <w:rFonts w:cs="Times New Roman"/>
+                      <w:sz w:val="24"/>
+                      <w:szCs w:val="24"/>
+                    </w:rPr>
+                    <w:t xml:space="preserve"> tin </w:t>
+                  </w:r>
+                  <w:proofErr w:type="spellStart"/>
+                  <w:r>
+                    <w:rPr>
+                      <w:rFonts w:cs="Times New Roman"/>
+                      <w:sz w:val="24"/>
+                      <w:szCs w:val="24"/>
+                    </w:rPr>
+                    <w:t>đặt</w:t>
+                  </w:r>
+                  <w:proofErr w:type="spellEnd"/>
+                  <w:r>
+                    <w:rPr>
+                      <w:rFonts w:cs="Times New Roman"/>
+                      <w:sz w:val="24"/>
+                      <w:szCs w:val="24"/>
+                    </w:rPr>
+                    <w:t xml:space="preserve"> </w:t>
+                  </w:r>
+                  <w:proofErr w:type="spellStart"/>
+                  <w:r>
+                    <w:rPr>
+                      <w:rFonts w:cs="Times New Roman"/>
+                      <w:sz w:val="24"/>
+                      <w:szCs w:val="24"/>
+                    </w:rPr>
+                    <w:t>xe</w:t>
+                  </w:r>
+                  <w:proofErr w:type="spellEnd"/>
+                  <w:r>
+                    <w:rPr>
+                      <w:rFonts w:cs="Times New Roman"/>
+                      <w:sz w:val="24"/>
+                      <w:szCs w:val="24"/>
+                    </w:rPr>
+                    <w:t>” popup include detail information of that vehicle.</w:t>
                   </w:r>
                 </w:p>
               </w:tc>
@@ -2491,14 +3561,25 @@
                 <w:szCs w:val="24"/>
               </w:rPr>
             </w:pPr>
-            <w:r>
-              <w:rPr>
-                <w:rFonts w:cs="Times New Roman"/>
-                <w:b w:val="0"/>
-                <w:sz w:val="24"/>
-                <w:szCs w:val="24"/>
-              </w:rPr>
-              <w:t>Datatable has to show correct and up-to-date information.</w:t>
+            <w:proofErr w:type="spellStart"/>
+            <w:r>
+              <w:rPr>
+                <w:rFonts w:cs="Times New Roman"/>
+                <w:b w:val="0"/>
+                <w:sz w:val="24"/>
+                <w:szCs w:val="24"/>
+              </w:rPr>
+              <w:t>Datatable</w:t>
+            </w:r>
+            <w:proofErr w:type="spellEnd"/>
+            <w:r>
+              <w:rPr>
+                <w:rFonts w:cs="Times New Roman"/>
+                <w:b w:val="0"/>
+                <w:sz w:val="24"/>
+                <w:szCs w:val="24"/>
+              </w:rPr>
+              <w:t xml:space="preserve"> has to show correct and up-to-date information.</w:t>
             </w:r>
           </w:p>
         </w:tc>
@@ -2529,10 +3610,10 @@
           <w:szCs w:val="24"/>
         </w:rPr>
         <w:drawing>
-          <wp:inline distT="0" distB="0" distL="0" distR="0" wp14:anchorId="5C6D4C0D" wp14:editId="680B7DD7">
-            <wp:extent cx="5943600" cy="1754505"/>
+          <wp:inline distT="0" distB="0" distL="0" distR="0">
+            <wp:extent cx="5943600" cy="1588770"/>
             <wp:effectExtent l="0" t="0" r="0" b="0"/>
-            <wp:docPr id="3" name="Picture 3"/>
+            <wp:docPr id="4" name="Picture 4"/>
             <wp:cNvGraphicFramePr>
               <a:graphicFrameLocks xmlns:a="http://schemas.openxmlformats.org/drawingml/2006/main" noChangeAspect="1"/>
             </wp:cNvGraphicFramePr>
@@ -2544,7 +3625,7 @@
                     <pic:cNvPicPr/>
                   </pic:nvPicPr>
                   <pic:blipFill>
-                    <a:blip r:embed="rId7">
+                    <a:blip r:embed="rId8">
                       <a:extLst>
                         <a:ext uri="{28A0092B-C50C-407E-A947-70E740481C1C}">
                           <a14:useLocalDpi xmlns:a14="http://schemas.microsoft.com/office/drawing/2010/main" val="0"/>
@@ -2558,7 +3639,7 @@
                   <pic:spPr>
                     <a:xfrm>
                       <a:off x="0" y="0"/>
-                      <a:ext cx="5943600" cy="1754505"/>
+                      <a:ext cx="5943600" cy="1588770"/>
                     </a:xfrm>
                     <a:prstGeom prst="rect">
                       <a:avLst/>
@@ -2872,6 +3953,7 @@
                 <w:szCs w:val="24"/>
               </w:rPr>
             </w:pPr>
+            <w:proofErr w:type="spellStart"/>
             <w:r>
               <w:rPr>
                 <w:rFonts w:cs="Times New Roman"/>
@@ -2880,6 +3962,7 @@
               </w:rPr>
               <w:t>KhoaLVD</w:t>
             </w:r>
+            <w:proofErr w:type="spellEnd"/>
           </w:p>
         </w:tc>
       </w:tr>
@@ -3199,7 +4282,169 @@
                 <w:sz w:val="24"/>
                 <w:szCs w:val="24"/>
               </w:rPr>
-              <w:t>Provider clicks on “Tự đặt xe này” button in “Thông tin chi tiết của xe” of that vehicle.</w:t>
+              <w:t>Provider clicks on “</w:t>
+            </w:r>
+            <w:proofErr w:type="spellStart"/>
+            <w:r>
+              <w:rPr>
+                <w:rFonts w:cs="Times New Roman"/>
+                <w:b w:val="0"/>
+                <w:sz w:val="24"/>
+                <w:szCs w:val="24"/>
+              </w:rPr>
+              <w:t>Tự</w:t>
+            </w:r>
+            <w:proofErr w:type="spellEnd"/>
+            <w:r>
+              <w:rPr>
+                <w:rFonts w:cs="Times New Roman"/>
+                <w:b w:val="0"/>
+                <w:sz w:val="24"/>
+                <w:szCs w:val="24"/>
+              </w:rPr>
+              <w:t xml:space="preserve"> </w:t>
+            </w:r>
+            <w:proofErr w:type="spellStart"/>
+            <w:r>
+              <w:rPr>
+                <w:rFonts w:cs="Times New Roman"/>
+                <w:b w:val="0"/>
+                <w:sz w:val="24"/>
+                <w:szCs w:val="24"/>
+              </w:rPr>
+              <w:t>đặt</w:t>
+            </w:r>
+            <w:proofErr w:type="spellEnd"/>
+            <w:r>
+              <w:rPr>
+                <w:rFonts w:cs="Times New Roman"/>
+                <w:b w:val="0"/>
+                <w:sz w:val="24"/>
+                <w:szCs w:val="24"/>
+              </w:rPr>
+              <w:t xml:space="preserve"> </w:t>
+            </w:r>
+            <w:proofErr w:type="spellStart"/>
+            <w:r>
+              <w:rPr>
+                <w:rFonts w:cs="Times New Roman"/>
+                <w:b w:val="0"/>
+                <w:sz w:val="24"/>
+                <w:szCs w:val="24"/>
+              </w:rPr>
+              <w:t>xe</w:t>
+            </w:r>
+            <w:proofErr w:type="spellEnd"/>
+            <w:r>
+              <w:rPr>
+                <w:rFonts w:cs="Times New Roman"/>
+                <w:b w:val="0"/>
+                <w:sz w:val="24"/>
+                <w:szCs w:val="24"/>
+              </w:rPr>
+              <w:t xml:space="preserve"> </w:t>
+            </w:r>
+            <w:proofErr w:type="spellStart"/>
+            <w:r>
+              <w:rPr>
+                <w:rFonts w:cs="Times New Roman"/>
+                <w:b w:val="0"/>
+                <w:sz w:val="24"/>
+                <w:szCs w:val="24"/>
+              </w:rPr>
+              <w:t>này</w:t>
+            </w:r>
+            <w:proofErr w:type="spellEnd"/>
+            <w:r>
+              <w:rPr>
+                <w:rFonts w:cs="Times New Roman"/>
+                <w:b w:val="0"/>
+                <w:sz w:val="24"/>
+                <w:szCs w:val="24"/>
+              </w:rPr>
+              <w:t>” button in “</w:t>
+            </w:r>
+            <w:proofErr w:type="spellStart"/>
+            <w:r>
+              <w:rPr>
+                <w:rFonts w:cs="Times New Roman"/>
+                <w:b w:val="0"/>
+                <w:sz w:val="24"/>
+                <w:szCs w:val="24"/>
+              </w:rPr>
+              <w:t>Thông</w:t>
+            </w:r>
+            <w:proofErr w:type="spellEnd"/>
+            <w:r>
+              <w:rPr>
+                <w:rFonts w:cs="Times New Roman"/>
+                <w:b w:val="0"/>
+                <w:sz w:val="24"/>
+                <w:szCs w:val="24"/>
+              </w:rPr>
+              <w:t xml:space="preserve"> tin chi </w:t>
+            </w:r>
+            <w:proofErr w:type="spellStart"/>
+            <w:r>
+              <w:rPr>
+                <w:rFonts w:cs="Times New Roman"/>
+                <w:b w:val="0"/>
+                <w:sz w:val="24"/>
+                <w:szCs w:val="24"/>
+              </w:rPr>
+              <w:t>tiết</w:t>
+            </w:r>
+            <w:proofErr w:type="spellEnd"/>
+            <w:r>
+              <w:rPr>
+                <w:rFonts w:cs="Times New Roman"/>
+                <w:b w:val="0"/>
+                <w:sz w:val="24"/>
+                <w:szCs w:val="24"/>
+              </w:rPr>
+              <w:t xml:space="preserve"> </w:t>
+            </w:r>
+            <w:proofErr w:type="spellStart"/>
+            <w:r>
+              <w:rPr>
+                <w:rFonts w:cs="Times New Roman"/>
+                <w:b w:val="0"/>
+                <w:sz w:val="24"/>
+                <w:szCs w:val="24"/>
+              </w:rPr>
+              <w:t>của</w:t>
+            </w:r>
+            <w:proofErr w:type="spellEnd"/>
+            <w:r>
+              <w:rPr>
+                <w:rFonts w:cs="Times New Roman"/>
+                <w:b w:val="0"/>
+                <w:sz w:val="24"/>
+                <w:szCs w:val="24"/>
+              </w:rPr>
+              <w:t xml:space="preserve"> </w:t>
+            </w:r>
+            <w:proofErr w:type="spellStart"/>
+            <w:proofErr w:type="gramStart"/>
+            <w:r>
+              <w:rPr>
+                <w:rFonts w:cs="Times New Roman"/>
+                <w:b w:val="0"/>
+                <w:sz w:val="24"/>
+                <w:szCs w:val="24"/>
+              </w:rPr>
+              <w:t>xe</w:t>
+            </w:r>
+            <w:proofErr w:type="spellEnd"/>
+            <w:proofErr w:type="gramEnd"/>
+            <w:r>
+              <w:rPr>
+                <w:rFonts w:cs="Times New Roman"/>
+                <w:b w:val="0"/>
+                <w:sz w:val="24"/>
+                <w:szCs w:val="24"/>
+              </w:rPr>
+              <w:t>” of that vehicle.</w:t>
             </w:r>
           </w:p>
           <w:p>
@@ -3538,7 +4783,79 @@
                       <w:sz w:val="24"/>
                       <w:szCs w:val="24"/>
                     </w:rPr>
-                    <w:t>Provider clicks “Quản lý đặt xe” at the navigation bar.</w:t>
+                    <w:t>Provider clicks “</w:t>
+                  </w:r>
+                  <w:proofErr w:type="spellStart"/>
+                  <w:r>
+                    <w:rPr>
+                      <w:rFonts w:cs="Times New Roman"/>
+                      <w:sz w:val="24"/>
+                      <w:szCs w:val="24"/>
+                    </w:rPr>
+                    <w:t>Quản</w:t>
+                  </w:r>
+                  <w:proofErr w:type="spellEnd"/>
+                  <w:r>
+                    <w:rPr>
+                      <w:rFonts w:cs="Times New Roman"/>
+                      <w:sz w:val="24"/>
+                      <w:szCs w:val="24"/>
+                    </w:rPr>
+                    <w:t xml:space="preserve"> </w:t>
+                  </w:r>
+                  <w:proofErr w:type="spellStart"/>
+                  <w:r>
+                    <w:rPr>
+                      <w:rFonts w:cs="Times New Roman"/>
+                      <w:sz w:val="24"/>
+                      <w:szCs w:val="24"/>
+                    </w:rPr>
+                    <w:t>lý</w:t>
+                  </w:r>
+                  <w:proofErr w:type="spellEnd"/>
+                  <w:r>
+                    <w:rPr>
+                      <w:rFonts w:cs="Times New Roman"/>
+                      <w:sz w:val="24"/>
+                      <w:szCs w:val="24"/>
+                    </w:rPr>
+                    <w:t xml:space="preserve"> </w:t>
+                  </w:r>
+                  <w:proofErr w:type="spellStart"/>
+                  <w:r>
+                    <w:rPr>
+                      <w:rFonts w:cs="Times New Roman"/>
+                      <w:sz w:val="24"/>
+                      <w:szCs w:val="24"/>
+                    </w:rPr>
+                    <w:t>đặt</w:t>
+                  </w:r>
+                  <w:proofErr w:type="spellEnd"/>
+                  <w:r>
+                    <w:rPr>
+                      <w:rFonts w:cs="Times New Roman"/>
+                      <w:sz w:val="24"/>
+                      <w:szCs w:val="24"/>
+                    </w:rPr>
+                    <w:t xml:space="preserve"> </w:t>
+                  </w:r>
+                  <w:proofErr w:type="spellStart"/>
+                  <w:r>
+                    <w:rPr>
+                      <w:rFonts w:cs="Times New Roman"/>
+                      <w:sz w:val="24"/>
+                      <w:szCs w:val="24"/>
+                    </w:rPr>
+                    <w:t>xe</w:t>
+                  </w:r>
+                  <w:proofErr w:type="spellEnd"/>
+                  <w:r>
+                    <w:rPr>
+                      <w:rFonts w:cs="Times New Roman"/>
+                      <w:sz w:val="24"/>
+                      <w:szCs w:val="24"/>
+                    </w:rPr>
+                    <w:t>” at the navigation bar.</w:t>
                   </w:r>
                 </w:p>
               </w:tc>
@@ -3599,7 +4916,97 @@
                       <w:sz w:val="24"/>
                       <w:szCs w:val="24"/>
                     </w:rPr>
-                    <w:t>“Quản lý đặt xe” page has the datatable include vehicle’s booking schedule.</w:t>
+                    <w:t>“</w:t>
+                  </w:r>
+                  <w:proofErr w:type="spellStart"/>
+                  <w:r>
+                    <w:rPr>
+                      <w:rFonts w:cs="Times New Roman"/>
+                      <w:sz w:val="24"/>
+                      <w:szCs w:val="24"/>
+                    </w:rPr>
+                    <w:t>Quản</w:t>
+                  </w:r>
+                  <w:proofErr w:type="spellEnd"/>
+                  <w:r>
+                    <w:rPr>
+                      <w:rFonts w:cs="Times New Roman"/>
+                      <w:sz w:val="24"/>
+                      <w:szCs w:val="24"/>
+                    </w:rPr>
+                    <w:t xml:space="preserve"> </w:t>
+                  </w:r>
+                  <w:proofErr w:type="spellStart"/>
+                  <w:r>
+                    <w:rPr>
+                      <w:rFonts w:cs="Times New Roman"/>
+                      <w:sz w:val="24"/>
+                      <w:szCs w:val="24"/>
+                    </w:rPr>
+                    <w:t>lý</w:t>
+                  </w:r>
+                  <w:proofErr w:type="spellEnd"/>
+                  <w:r>
+                    <w:rPr>
+                      <w:rFonts w:cs="Times New Roman"/>
+                      <w:sz w:val="24"/>
+                      <w:szCs w:val="24"/>
+                    </w:rPr>
+                    <w:t xml:space="preserve"> </w:t>
+                  </w:r>
+                  <w:proofErr w:type="spellStart"/>
+                  <w:r>
+                    <w:rPr>
+                      <w:rFonts w:cs="Times New Roman"/>
+                      <w:sz w:val="24"/>
+                      <w:szCs w:val="24"/>
+                    </w:rPr>
+                    <w:t>đặt</w:t>
+                  </w:r>
+                  <w:proofErr w:type="spellEnd"/>
+                  <w:r>
+                    <w:rPr>
+                      <w:rFonts w:cs="Times New Roman"/>
+                      <w:sz w:val="24"/>
+                      <w:szCs w:val="24"/>
+                    </w:rPr>
+                    <w:t xml:space="preserve"> </w:t>
+                  </w:r>
+                  <w:proofErr w:type="spellStart"/>
+                  <w:r>
+                    <w:rPr>
+                      <w:rFonts w:cs="Times New Roman"/>
+                      <w:sz w:val="24"/>
+                      <w:szCs w:val="24"/>
+                    </w:rPr>
+                    <w:t>xe</w:t>
+                  </w:r>
+                  <w:proofErr w:type="spellEnd"/>
+                  <w:r>
+                    <w:rPr>
+                      <w:rFonts w:cs="Times New Roman"/>
+                      <w:sz w:val="24"/>
+                      <w:szCs w:val="24"/>
+                    </w:rPr>
+                    <w:t xml:space="preserve">” page has the </w:t>
+                  </w:r>
+                  <w:proofErr w:type="spellStart"/>
+                  <w:r>
+                    <w:rPr>
+                      <w:rFonts w:cs="Times New Roman"/>
+                      <w:sz w:val="24"/>
+                      <w:szCs w:val="24"/>
+                    </w:rPr>
+                    <w:t>datatable</w:t>
+                  </w:r>
+                  <w:proofErr w:type="spellEnd"/>
+                  <w:r>
+                    <w:rPr>
+                      <w:rFonts w:cs="Times New Roman"/>
+                      <w:sz w:val="24"/>
+                      <w:szCs w:val="24"/>
+                    </w:rPr>
+                    <w:t xml:space="preserve"> include vehicle’s booking schedule.</w:t>
                   </w:r>
                 </w:p>
               </w:tc>
@@ -3854,13 +5261,23 @@
                       <w:szCs w:val="24"/>
                     </w:rPr>
                   </w:pPr>
-                  <w:r>
-                    <w:rPr>
-                      <w:rFonts w:cs="Times New Roman"/>
-                      <w:sz w:val="24"/>
-                      <w:szCs w:val="24"/>
-                    </w:rPr>
-                    <w:t>Datatable will show information of vehicle of chosen garage</w:t>
+                  <w:proofErr w:type="spellStart"/>
+                  <w:r>
+                    <w:rPr>
+                      <w:rFonts w:cs="Times New Roman"/>
+                      <w:sz w:val="24"/>
+                      <w:szCs w:val="24"/>
+                    </w:rPr>
+                    <w:t>Datatable</w:t>
+                  </w:r>
+                  <w:proofErr w:type="spellEnd"/>
+                  <w:r>
+                    <w:rPr>
+                      <w:rFonts w:cs="Times New Roman"/>
+                      <w:sz w:val="24"/>
+                      <w:szCs w:val="24"/>
+                    </w:rPr>
+                    <w:t xml:space="preserve"> will show information of vehicle of chosen garage</w:t>
                   </w:r>
                 </w:p>
               </w:tc>
@@ -3927,7 +5344,43 @@
                       <w:sz w:val="24"/>
                       <w:szCs w:val="24"/>
                     </w:rPr>
-                    <w:t>Provider uncheck “Lọc theo garage” box.</w:t>
+                    <w:t>Provider uncheck “</w:t>
+                  </w:r>
+                  <w:proofErr w:type="spellStart"/>
+                  <w:r>
+                    <w:rPr>
+                      <w:rFonts w:cs="Times New Roman"/>
+                      <w:sz w:val="24"/>
+                      <w:szCs w:val="24"/>
+                    </w:rPr>
+                    <w:t>Lọc</w:t>
+                  </w:r>
+                  <w:proofErr w:type="spellEnd"/>
+                  <w:r>
+                    <w:rPr>
+                      <w:rFonts w:cs="Times New Roman"/>
+                      <w:sz w:val="24"/>
+                      <w:szCs w:val="24"/>
+                    </w:rPr>
+                    <w:t xml:space="preserve"> </w:t>
+                  </w:r>
+                  <w:proofErr w:type="spellStart"/>
+                  <w:r>
+                    <w:rPr>
+                      <w:rFonts w:cs="Times New Roman"/>
+                      <w:sz w:val="24"/>
+                      <w:szCs w:val="24"/>
+                    </w:rPr>
+                    <w:t>theo</w:t>
+                  </w:r>
+                  <w:proofErr w:type="spellEnd"/>
+                  <w:r>
+                    <w:rPr>
+                      <w:rFonts w:cs="Times New Roman"/>
+                      <w:sz w:val="24"/>
+                      <w:szCs w:val="24"/>
+                    </w:rPr>
+                    <w:t xml:space="preserve"> garage” box.</w:t>
                   </w:r>
                 </w:p>
               </w:tc>
@@ -3974,13 +5427,23 @@
                       <w:szCs w:val="24"/>
                     </w:rPr>
                   </w:pPr>
-                  <w:r>
-                    <w:rPr>
-                      <w:rFonts w:cs="Times New Roman"/>
-                      <w:sz w:val="24"/>
-                      <w:szCs w:val="24"/>
-                    </w:rPr>
-                    <w:t>Datatable will show information of vehicle of all garages.</w:t>
+                  <w:proofErr w:type="spellStart"/>
+                  <w:r>
+                    <w:rPr>
+                      <w:rFonts w:cs="Times New Roman"/>
+                      <w:sz w:val="24"/>
+                      <w:szCs w:val="24"/>
+                    </w:rPr>
+                    <w:t>Datatable</w:t>
+                  </w:r>
+                  <w:proofErr w:type="spellEnd"/>
+                  <w:r>
+                    <w:rPr>
+                      <w:rFonts w:cs="Times New Roman"/>
+                      <w:sz w:val="24"/>
+                      <w:szCs w:val="24"/>
+                    </w:rPr>
+                    <w:t xml:space="preserve"> will show information of vehicle of all garages.</w:t>
                   </w:r>
                 </w:p>
               </w:tc>
@@ -4050,7 +5513,115 @@
                       <w:sz w:val="24"/>
                       <w:szCs w:val="24"/>
                     </w:rPr>
-                    <w:t>Provider choose “Tất cả” in “Thời gian thanh toán” box</w:t>
+                    <w:t>Provider choose “</w:t>
+                  </w:r>
+                  <w:proofErr w:type="spellStart"/>
+                  <w:r>
+                    <w:rPr>
+                      <w:rFonts w:cs="Times New Roman"/>
+                      <w:sz w:val="24"/>
+                      <w:szCs w:val="24"/>
+                    </w:rPr>
+                    <w:t>Tất</w:t>
+                  </w:r>
+                  <w:proofErr w:type="spellEnd"/>
+                  <w:r>
+                    <w:rPr>
+                      <w:rFonts w:cs="Times New Roman"/>
+                      <w:sz w:val="24"/>
+                      <w:szCs w:val="24"/>
+                    </w:rPr>
+                    <w:t xml:space="preserve"> </w:t>
+                  </w:r>
+                  <w:proofErr w:type="spellStart"/>
+                  <w:r>
+                    <w:rPr>
+                      <w:rFonts w:cs="Times New Roman"/>
+                      <w:sz w:val="24"/>
+                      <w:szCs w:val="24"/>
+                    </w:rPr>
+                    <w:t>cả</w:t>
+                  </w:r>
+                  <w:proofErr w:type="spellEnd"/>
+                  <w:r>
+                    <w:rPr>
+                      <w:rFonts w:cs="Times New Roman"/>
+                      <w:sz w:val="24"/>
+                      <w:szCs w:val="24"/>
+                    </w:rPr>
+                    <w:t>” in “</w:t>
+                  </w:r>
+                  <w:proofErr w:type="spellStart"/>
+                  <w:r>
+                    <w:rPr>
+                      <w:rFonts w:cs="Times New Roman"/>
+                      <w:sz w:val="24"/>
+                      <w:szCs w:val="24"/>
+                    </w:rPr>
+                    <w:t>Thời</w:t>
+                  </w:r>
+                  <w:proofErr w:type="spellEnd"/>
+                  <w:r>
+                    <w:rPr>
+                      <w:rFonts w:cs="Times New Roman"/>
+                      <w:sz w:val="24"/>
+                      <w:szCs w:val="24"/>
+                    </w:rPr>
+                    <w:t xml:space="preserve"> </w:t>
+                  </w:r>
+                  <w:proofErr w:type="spellStart"/>
+                  <w:r>
+                    <w:rPr>
+                      <w:rFonts w:cs="Times New Roman"/>
+                      <w:sz w:val="24"/>
+                      <w:szCs w:val="24"/>
+                    </w:rPr>
+                    <w:t>gian</w:t>
+                  </w:r>
+                  <w:proofErr w:type="spellEnd"/>
+                  <w:r>
+                    <w:rPr>
+                      <w:rFonts w:cs="Times New Roman"/>
+                      <w:sz w:val="24"/>
+                      <w:szCs w:val="24"/>
+                    </w:rPr>
+                    <w:t xml:space="preserve"> </w:t>
+                  </w:r>
+                  <w:proofErr w:type="spellStart"/>
+                  <w:r>
+                    <w:rPr>
+                      <w:rFonts w:cs="Times New Roman"/>
+                      <w:sz w:val="24"/>
+                      <w:szCs w:val="24"/>
+                    </w:rPr>
+                    <w:t>thanh</w:t>
+                  </w:r>
+                  <w:proofErr w:type="spellEnd"/>
+                  <w:r>
+                    <w:rPr>
+                      <w:rFonts w:cs="Times New Roman"/>
+                      <w:sz w:val="24"/>
+                      <w:szCs w:val="24"/>
+                    </w:rPr>
+                    <w:t xml:space="preserve"> </w:t>
+                  </w:r>
+                  <w:proofErr w:type="spellStart"/>
+                  <w:r>
+                    <w:rPr>
+                      <w:rFonts w:cs="Times New Roman"/>
+                      <w:sz w:val="24"/>
+                      <w:szCs w:val="24"/>
+                    </w:rPr>
+                    <w:t>toán</w:t>
+                  </w:r>
+                  <w:proofErr w:type="spellEnd"/>
+                  <w:r>
+                    <w:rPr>
+                      <w:rFonts w:cs="Times New Roman"/>
+                      <w:sz w:val="24"/>
+                      <w:szCs w:val="24"/>
+                    </w:rPr>
+                    <w:t>” box</w:t>
                   </w:r>
                 </w:p>
               </w:tc>
@@ -4086,13 +5657,23 @@
                       <w:szCs w:val="24"/>
                     </w:rPr>
                   </w:pPr>
-                  <w:r>
-                    <w:rPr>
-                      <w:rFonts w:cs="Times New Roman"/>
-                      <w:sz w:val="24"/>
-                      <w:szCs w:val="24"/>
-                    </w:rPr>
-                    <w:t xml:space="preserve">Datatable will show information of the vehicle has booking in the past and in </w:t>
+                  <w:proofErr w:type="spellStart"/>
+                  <w:r>
+                    <w:rPr>
+                      <w:rFonts w:cs="Times New Roman"/>
+                      <w:sz w:val="24"/>
+                      <w:szCs w:val="24"/>
+                    </w:rPr>
+                    <w:t>Datatable</w:t>
+                  </w:r>
+                  <w:proofErr w:type="spellEnd"/>
+                  <w:r>
+                    <w:rPr>
+                      <w:rFonts w:cs="Times New Roman"/>
+                      <w:sz w:val="24"/>
+                      <w:szCs w:val="24"/>
+                    </w:rPr>
+                    <w:t xml:space="preserve"> will show information of the vehicle has booking in the past and in </w:t>
                   </w:r>
                   <w:r>
                     <w:rPr>
@@ -4169,7 +5750,97 @@
                       <w:sz w:val="24"/>
                       <w:szCs w:val="24"/>
                     </w:rPr>
-                    <w:t>Provider choose “Đã qua” in “Thời gian thanh toán’ box</w:t>
+                    <w:t>Provider choose “</w:t>
+                  </w:r>
+                  <w:proofErr w:type="spellStart"/>
+                  <w:r>
+                    <w:rPr>
+                      <w:rFonts w:cs="Times New Roman"/>
+                      <w:sz w:val="24"/>
+                      <w:szCs w:val="24"/>
+                    </w:rPr>
+                    <w:t>Đã</w:t>
+                  </w:r>
+                  <w:proofErr w:type="spellEnd"/>
+                  <w:r>
+                    <w:rPr>
+                      <w:rFonts w:cs="Times New Roman"/>
+                      <w:sz w:val="24"/>
+                      <w:szCs w:val="24"/>
+                    </w:rPr>
+                    <w:t xml:space="preserve"> qua” in “</w:t>
+                  </w:r>
+                  <w:proofErr w:type="spellStart"/>
+                  <w:r>
+                    <w:rPr>
+                      <w:rFonts w:cs="Times New Roman"/>
+                      <w:sz w:val="24"/>
+                      <w:szCs w:val="24"/>
+                    </w:rPr>
+                    <w:t>Thời</w:t>
+                  </w:r>
+                  <w:proofErr w:type="spellEnd"/>
+                  <w:r>
+                    <w:rPr>
+                      <w:rFonts w:cs="Times New Roman"/>
+                      <w:sz w:val="24"/>
+                      <w:szCs w:val="24"/>
+                    </w:rPr>
+                    <w:t xml:space="preserve"> </w:t>
+                  </w:r>
+                  <w:proofErr w:type="spellStart"/>
+                  <w:r>
+                    <w:rPr>
+                      <w:rFonts w:cs="Times New Roman"/>
+                      <w:sz w:val="24"/>
+                      <w:szCs w:val="24"/>
+                    </w:rPr>
+                    <w:t>gian</w:t>
+                  </w:r>
+                  <w:proofErr w:type="spellEnd"/>
+                  <w:r>
+                    <w:rPr>
+                      <w:rFonts w:cs="Times New Roman"/>
+                      <w:sz w:val="24"/>
+                      <w:szCs w:val="24"/>
+                    </w:rPr>
+                    <w:t xml:space="preserve"> </w:t>
+                  </w:r>
+                  <w:proofErr w:type="spellStart"/>
+                  <w:r>
+                    <w:rPr>
+                      <w:rFonts w:cs="Times New Roman"/>
+                      <w:sz w:val="24"/>
+                      <w:szCs w:val="24"/>
+                    </w:rPr>
+                    <w:t>thanh</w:t>
+                  </w:r>
+                  <w:proofErr w:type="spellEnd"/>
+                  <w:r>
+                    <w:rPr>
+                      <w:rFonts w:cs="Times New Roman"/>
+                      <w:sz w:val="24"/>
+                      <w:szCs w:val="24"/>
+                    </w:rPr>
+                    <w:t xml:space="preserve"> </w:t>
+                  </w:r>
+                  <w:proofErr w:type="spellStart"/>
+                  <w:r>
+                    <w:rPr>
+                      <w:rFonts w:cs="Times New Roman"/>
+                      <w:sz w:val="24"/>
+                      <w:szCs w:val="24"/>
+                    </w:rPr>
+                    <w:t>toán</w:t>
+                  </w:r>
+                  <w:proofErr w:type="spellEnd"/>
+                  <w:r>
+                    <w:rPr>
+                      <w:rFonts w:cs="Times New Roman"/>
+                      <w:sz w:val="24"/>
+                      <w:szCs w:val="24"/>
+                    </w:rPr>
+                    <w:t>’ box</w:t>
                   </w:r>
                 </w:p>
               </w:tc>
@@ -4205,13 +5876,23 @@
                       <w:szCs w:val="24"/>
                     </w:rPr>
                   </w:pPr>
-                  <w:r>
-                    <w:rPr>
-                      <w:rFonts w:cs="Times New Roman"/>
-                      <w:sz w:val="24"/>
-                      <w:szCs w:val="24"/>
-                    </w:rPr>
-                    <w:t>Datatable will show information of the vehicle has booking in the past.</w:t>
+                  <w:proofErr w:type="spellStart"/>
+                  <w:r>
+                    <w:rPr>
+                      <w:rFonts w:cs="Times New Roman"/>
+                      <w:sz w:val="24"/>
+                      <w:szCs w:val="24"/>
+                    </w:rPr>
+                    <w:t>Datatable</w:t>
+                  </w:r>
+                  <w:proofErr w:type="spellEnd"/>
+                  <w:r>
+                    <w:rPr>
+                      <w:rFonts w:cs="Times New Roman"/>
+                      <w:sz w:val="24"/>
+                      <w:szCs w:val="24"/>
+                    </w:rPr>
+                    <w:t xml:space="preserve"> will show information of the vehicle has booking in the past.</w:t>
                   </w:r>
                 </w:p>
               </w:tc>
@@ -4281,7 +5962,115 @@
                       <w:sz w:val="24"/>
                       <w:szCs w:val="24"/>
                     </w:rPr>
-                    <w:t>Provider choose “Sắp đến” in “Thời gian thanh toán” box.</w:t>
+                    <w:t>Provider choose “</w:t>
+                  </w:r>
+                  <w:proofErr w:type="spellStart"/>
+                  <w:r>
+                    <w:rPr>
+                      <w:rFonts w:cs="Times New Roman"/>
+                      <w:sz w:val="24"/>
+                      <w:szCs w:val="24"/>
+                    </w:rPr>
+                    <w:t>Sắp</w:t>
+                  </w:r>
+                  <w:proofErr w:type="spellEnd"/>
+                  <w:r>
+                    <w:rPr>
+                      <w:rFonts w:cs="Times New Roman"/>
+                      <w:sz w:val="24"/>
+                      <w:szCs w:val="24"/>
+                    </w:rPr>
+                    <w:t xml:space="preserve"> </w:t>
+                  </w:r>
+                  <w:proofErr w:type="spellStart"/>
+                  <w:r>
+                    <w:rPr>
+                      <w:rFonts w:cs="Times New Roman"/>
+                      <w:sz w:val="24"/>
+                      <w:szCs w:val="24"/>
+                    </w:rPr>
+                    <w:t>đến</w:t>
+                  </w:r>
+                  <w:proofErr w:type="spellEnd"/>
+                  <w:r>
+                    <w:rPr>
+                      <w:rFonts w:cs="Times New Roman"/>
+                      <w:sz w:val="24"/>
+                      <w:szCs w:val="24"/>
+                    </w:rPr>
+                    <w:t>” in “</w:t>
+                  </w:r>
+                  <w:proofErr w:type="spellStart"/>
+                  <w:r>
+                    <w:rPr>
+                      <w:rFonts w:cs="Times New Roman"/>
+                      <w:sz w:val="24"/>
+                      <w:szCs w:val="24"/>
+                    </w:rPr>
+                    <w:t>Thời</w:t>
+                  </w:r>
+                  <w:proofErr w:type="spellEnd"/>
+                  <w:r>
+                    <w:rPr>
+                      <w:rFonts w:cs="Times New Roman"/>
+                      <w:sz w:val="24"/>
+                      <w:szCs w:val="24"/>
+                    </w:rPr>
+                    <w:t xml:space="preserve"> </w:t>
+                  </w:r>
+                  <w:proofErr w:type="spellStart"/>
+                  <w:r>
+                    <w:rPr>
+                      <w:rFonts w:cs="Times New Roman"/>
+                      <w:sz w:val="24"/>
+                      <w:szCs w:val="24"/>
+                    </w:rPr>
+                    <w:t>gian</w:t>
+                  </w:r>
+                  <w:proofErr w:type="spellEnd"/>
+                  <w:r>
+                    <w:rPr>
+                      <w:rFonts w:cs="Times New Roman"/>
+                      <w:sz w:val="24"/>
+                      <w:szCs w:val="24"/>
+                    </w:rPr>
+                    <w:t xml:space="preserve"> </w:t>
+                  </w:r>
+                  <w:proofErr w:type="spellStart"/>
+                  <w:r>
+                    <w:rPr>
+                      <w:rFonts w:cs="Times New Roman"/>
+                      <w:sz w:val="24"/>
+                      <w:szCs w:val="24"/>
+                    </w:rPr>
+                    <w:t>thanh</w:t>
+                  </w:r>
+                  <w:proofErr w:type="spellEnd"/>
+                  <w:r>
+                    <w:rPr>
+                      <w:rFonts w:cs="Times New Roman"/>
+                      <w:sz w:val="24"/>
+                      <w:szCs w:val="24"/>
+                    </w:rPr>
+                    <w:t xml:space="preserve"> </w:t>
+                  </w:r>
+                  <w:proofErr w:type="spellStart"/>
+                  <w:r>
+                    <w:rPr>
+                      <w:rFonts w:cs="Times New Roman"/>
+                      <w:sz w:val="24"/>
+                      <w:szCs w:val="24"/>
+                    </w:rPr>
+                    <w:t>toán</w:t>
+                  </w:r>
+                  <w:proofErr w:type="spellEnd"/>
+                  <w:r>
+                    <w:rPr>
+                      <w:rFonts w:cs="Times New Roman"/>
+                      <w:sz w:val="24"/>
+                      <w:szCs w:val="24"/>
+                    </w:rPr>
+                    <w:t>” box.</w:t>
                   </w:r>
                 </w:p>
               </w:tc>
@@ -4328,13 +6117,23 @@
                       <w:szCs w:val="24"/>
                     </w:rPr>
                   </w:pPr>
-                  <w:r>
-                    <w:rPr>
-                      <w:rFonts w:cs="Times New Roman"/>
-                      <w:sz w:val="24"/>
-                      <w:szCs w:val="24"/>
-                    </w:rPr>
-                    <w:t>Datatable will show information of the vehicle has incoming booking.</w:t>
+                  <w:proofErr w:type="spellStart"/>
+                  <w:r>
+                    <w:rPr>
+                      <w:rFonts w:cs="Times New Roman"/>
+                      <w:sz w:val="24"/>
+                      <w:szCs w:val="24"/>
+                    </w:rPr>
+                    <w:t>Datatable</w:t>
+                  </w:r>
+                  <w:proofErr w:type="spellEnd"/>
+                  <w:r>
+                    <w:rPr>
+                      <w:rFonts w:cs="Times New Roman"/>
+                      <w:sz w:val="24"/>
+                      <w:szCs w:val="24"/>
+                    </w:rPr>
+                    <w:t xml:space="preserve"> will show information of the vehicle has incoming booking.</w:t>
                   </w:r>
                 </w:p>
               </w:tc>
@@ -4401,7 +6200,115 @@
                       <w:sz w:val="24"/>
                       <w:szCs w:val="24"/>
                     </w:rPr>
-                    <w:t>Provider checks “Đã hủy” in “Trạng thái hóa đơn” box</w:t>
+                    <w:t>Provider checks “</w:t>
+                  </w:r>
+                  <w:proofErr w:type="spellStart"/>
+                  <w:r>
+                    <w:rPr>
+                      <w:rFonts w:cs="Times New Roman"/>
+                      <w:sz w:val="24"/>
+                      <w:szCs w:val="24"/>
+                    </w:rPr>
+                    <w:t>Đã</w:t>
+                  </w:r>
+                  <w:proofErr w:type="spellEnd"/>
+                  <w:r>
+                    <w:rPr>
+                      <w:rFonts w:cs="Times New Roman"/>
+                      <w:sz w:val="24"/>
+                      <w:szCs w:val="24"/>
+                    </w:rPr>
+                    <w:t xml:space="preserve"> </w:t>
+                  </w:r>
+                  <w:proofErr w:type="spellStart"/>
+                  <w:r>
+                    <w:rPr>
+                      <w:rFonts w:cs="Times New Roman"/>
+                      <w:sz w:val="24"/>
+                      <w:szCs w:val="24"/>
+                    </w:rPr>
+                    <w:t>hủy</w:t>
+                  </w:r>
+                  <w:proofErr w:type="spellEnd"/>
+                  <w:r>
+                    <w:rPr>
+                      <w:rFonts w:cs="Times New Roman"/>
+                      <w:sz w:val="24"/>
+                      <w:szCs w:val="24"/>
+                    </w:rPr>
+                    <w:t>” in “</w:t>
+                  </w:r>
+                  <w:proofErr w:type="spellStart"/>
+                  <w:r>
+                    <w:rPr>
+                      <w:rFonts w:cs="Times New Roman"/>
+                      <w:sz w:val="24"/>
+                      <w:szCs w:val="24"/>
+                    </w:rPr>
+                    <w:t>Trạng</w:t>
+                  </w:r>
+                  <w:proofErr w:type="spellEnd"/>
+                  <w:r>
+                    <w:rPr>
+                      <w:rFonts w:cs="Times New Roman"/>
+                      <w:sz w:val="24"/>
+                      <w:szCs w:val="24"/>
+                    </w:rPr>
+                    <w:t xml:space="preserve"> </w:t>
+                  </w:r>
+                  <w:proofErr w:type="spellStart"/>
+                  <w:r>
+                    <w:rPr>
+                      <w:rFonts w:cs="Times New Roman"/>
+                      <w:sz w:val="24"/>
+                      <w:szCs w:val="24"/>
+                    </w:rPr>
+                    <w:t>thái</w:t>
+                  </w:r>
+                  <w:proofErr w:type="spellEnd"/>
+                  <w:r>
+                    <w:rPr>
+                      <w:rFonts w:cs="Times New Roman"/>
+                      <w:sz w:val="24"/>
+                      <w:szCs w:val="24"/>
+                    </w:rPr>
+                    <w:t xml:space="preserve"> </w:t>
+                  </w:r>
+                  <w:proofErr w:type="spellStart"/>
+                  <w:r>
+                    <w:rPr>
+                      <w:rFonts w:cs="Times New Roman"/>
+                      <w:sz w:val="24"/>
+                      <w:szCs w:val="24"/>
+                    </w:rPr>
+                    <w:t>hóa</w:t>
+                  </w:r>
+                  <w:proofErr w:type="spellEnd"/>
+                  <w:r>
+                    <w:rPr>
+                      <w:rFonts w:cs="Times New Roman"/>
+                      <w:sz w:val="24"/>
+                      <w:szCs w:val="24"/>
+                    </w:rPr>
+                    <w:t xml:space="preserve"> </w:t>
+                  </w:r>
+                  <w:proofErr w:type="spellStart"/>
+                  <w:r>
+                    <w:rPr>
+                      <w:rFonts w:cs="Times New Roman"/>
+                      <w:sz w:val="24"/>
+                      <w:szCs w:val="24"/>
+                    </w:rPr>
+                    <w:t>đơn</w:t>
+                  </w:r>
+                  <w:proofErr w:type="spellEnd"/>
+                  <w:r>
+                    <w:rPr>
+                      <w:rFonts w:cs="Times New Roman"/>
+                      <w:sz w:val="24"/>
+                      <w:szCs w:val="24"/>
+                    </w:rPr>
+                    <w:t>” box</w:t>
                   </w:r>
                 </w:p>
               </w:tc>
@@ -4448,13 +6355,23 @@
                       <w:szCs w:val="24"/>
                     </w:rPr>
                   </w:pPr>
-                  <w:r>
-                    <w:rPr>
-                      <w:rFonts w:cs="Times New Roman"/>
-                      <w:sz w:val="24"/>
-                      <w:szCs w:val="24"/>
-                    </w:rPr>
-                    <w:t>Datatable will show information of the vehicle with status cancel.</w:t>
+                  <w:proofErr w:type="spellStart"/>
+                  <w:r>
+                    <w:rPr>
+                      <w:rFonts w:cs="Times New Roman"/>
+                      <w:sz w:val="24"/>
+                      <w:szCs w:val="24"/>
+                    </w:rPr>
+                    <w:t>Datatable</w:t>
+                  </w:r>
+                  <w:proofErr w:type="spellEnd"/>
+                  <w:r>
+                    <w:rPr>
+                      <w:rFonts w:cs="Times New Roman"/>
+                      <w:sz w:val="24"/>
+                      <w:szCs w:val="24"/>
+                    </w:rPr>
+                    <w:t xml:space="preserve"> will show information of the vehicle with status cancel.</w:t>
                   </w:r>
                 </w:p>
               </w:tc>
@@ -4524,7 +6441,115 @@
                       <w:sz w:val="24"/>
                       <w:szCs w:val="24"/>
                     </w:rPr>
-                    <w:t>Provider checks “Tự đặt” in “Trạng thái hóa đơn” box</w:t>
+                    <w:t>Provider checks “</w:t>
+                  </w:r>
+                  <w:proofErr w:type="spellStart"/>
+                  <w:r>
+                    <w:rPr>
+                      <w:rFonts w:cs="Times New Roman"/>
+                      <w:sz w:val="24"/>
+                      <w:szCs w:val="24"/>
+                    </w:rPr>
+                    <w:t>Tự</w:t>
+                  </w:r>
+                  <w:proofErr w:type="spellEnd"/>
+                  <w:r>
+                    <w:rPr>
+                      <w:rFonts w:cs="Times New Roman"/>
+                      <w:sz w:val="24"/>
+                      <w:szCs w:val="24"/>
+                    </w:rPr>
+                    <w:t xml:space="preserve"> </w:t>
+                  </w:r>
+                  <w:proofErr w:type="spellStart"/>
+                  <w:r>
+                    <w:rPr>
+                      <w:rFonts w:cs="Times New Roman"/>
+                      <w:sz w:val="24"/>
+                      <w:szCs w:val="24"/>
+                    </w:rPr>
+                    <w:t>đặt</w:t>
+                  </w:r>
+                  <w:proofErr w:type="spellEnd"/>
+                  <w:r>
+                    <w:rPr>
+                      <w:rFonts w:cs="Times New Roman"/>
+                      <w:sz w:val="24"/>
+                      <w:szCs w:val="24"/>
+                    </w:rPr>
+                    <w:t>” in “</w:t>
+                  </w:r>
+                  <w:proofErr w:type="spellStart"/>
+                  <w:r>
+                    <w:rPr>
+                      <w:rFonts w:cs="Times New Roman"/>
+                      <w:sz w:val="24"/>
+                      <w:szCs w:val="24"/>
+                    </w:rPr>
+                    <w:t>Trạng</w:t>
+                  </w:r>
+                  <w:proofErr w:type="spellEnd"/>
+                  <w:r>
+                    <w:rPr>
+                      <w:rFonts w:cs="Times New Roman"/>
+                      <w:sz w:val="24"/>
+                      <w:szCs w:val="24"/>
+                    </w:rPr>
+                    <w:t xml:space="preserve"> </w:t>
+                  </w:r>
+                  <w:proofErr w:type="spellStart"/>
+                  <w:r>
+                    <w:rPr>
+                      <w:rFonts w:cs="Times New Roman"/>
+                      <w:sz w:val="24"/>
+                      <w:szCs w:val="24"/>
+                    </w:rPr>
+                    <w:t>thái</w:t>
+                  </w:r>
+                  <w:proofErr w:type="spellEnd"/>
+                  <w:r>
+                    <w:rPr>
+                      <w:rFonts w:cs="Times New Roman"/>
+                      <w:sz w:val="24"/>
+                      <w:szCs w:val="24"/>
+                    </w:rPr>
+                    <w:t xml:space="preserve"> </w:t>
+                  </w:r>
+                  <w:proofErr w:type="spellStart"/>
+                  <w:r>
+                    <w:rPr>
+                      <w:rFonts w:cs="Times New Roman"/>
+                      <w:sz w:val="24"/>
+                      <w:szCs w:val="24"/>
+                    </w:rPr>
+                    <w:t>hóa</w:t>
+                  </w:r>
+                  <w:proofErr w:type="spellEnd"/>
+                  <w:r>
+                    <w:rPr>
+                      <w:rFonts w:cs="Times New Roman"/>
+                      <w:sz w:val="24"/>
+                      <w:szCs w:val="24"/>
+                    </w:rPr>
+                    <w:t xml:space="preserve"> </w:t>
+                  </w:r>
+                  <w:proofErr w:type="spellStart"/>
+                  <w:r>
+                    <w:rPr>
+                      <w:rFonts w:cs="Times New Roman"/>
+                      <w:sz w:val="24"/>
+                      <w:szCs w:val="24"/>
+                    </w:rPr>
+                    <w:t>đơn</w:t>
+                  </w:r>
+                  <w:proofErr w:type="spellEnd"/>
+                  <w:r>
+                    <w:rPr>
+                      <w:rFonts w:cs="Times New Roman"/>
+                      <w:sz w:val="24"/>
+                      <w:szCs w:val="24"/>
+                    </w:rPr>
+                    <w:t>” box</w:t>
                   </w:r>
                 </w:p>
               </w:tc>
@@ -4560,13 +6585,23 @@
                       <w:szCs w:val="24"/>
                     </w:rPr>
                   </w:pPr>
-                  <w:r>
-                    <w:rPr>
-                      <w:rFonts w:cs="Times New Roman"/>
-                      <w:sz w:val="24"/>
-                      <w:szCs w:val="24"/>
-                    </w:rPr>
-                    <w:t>Datatable will show information of the vehicle as provider booked.</w:t>
+                  <w:proofErr w:type="spellStart"/>
+                  <w:r>
+                    <w:rPr>
+                      <w:rFonts w:cs="Times New Roman"/>
+                      <w:sz w:val="24"/>
+                      <w:szCs w:val="24"/>
+                    </w:rPr>
+                    <w:t>Datatable</w:t>
+                  </w:r>
+                  <w:proofErr w:type="spellEnd"/>
+                  <w:r>
+                    <w:rPr>
+                      <w:rFonts w:cs="Times New Roman"/>
+                      <w:sz w:val="24"/>
+                      <w:szCs w:val="24"/>
+                    </w:rPr>
+                    <w:t xml:space="preserve"> will show information of the vehicle as provider booked.</w:t>
                   </w:r>
                 </w:p>
               </w:tc>
@@ -4655,7 +6690,7 @@
                                 <pic:cNvPicPr/>
                               </pic:nvPicPr>
                               <pic:blipFill>
-                                <a:blip r:embed="rId6"/>
+                                <a:blip r:embed="rId7"/>
                                 <a:stretch>
                                   <a:fillRect/>
                                 </a:stretch>
@@ -4734,7 +6769,61 @@
                       <w:sz w:val="24"/>
                       <w:szCs w:val="24"/>
                     </w:rPr>
-                    <w:t>System will shows “Thông tin đặt xe” popup include detail information of that vehicle.</w:t>
+                    <w:t>System will shows “</w:t>
+                  </w:r>
+                  <w:proofErr w:type="spellStart"/>
+                  <w:r>
+                    <w:rPr>
+                      <w:rFonts w:cs="Times New Roman"/>
+                      <w:sz w:val="24"/>
+                      <w:szCs w:val="24"/>
+                    </w:rPr>
+                    <w:t>Thông</w:t>
+                  </w:r>
+                  <w:proofErr w:type="spellEnd"/>
+                  <w:r>
+                    <w:rPr>
+                      <w:rFonts w:cs="Times New Roman"/>
+                      <w:sz w:val="24"/>
+                      <w:szCs w:val="24"/>
+                    </w:rPr>
+                    <w:t xml:space="preserve"> tin </w:t>
+                  </w:r>
+                  <w:proofErr w:type="spellStart"/>
+                  <w:r>
+                    <w:rPr>
+                      <w:rFonts w:cs="Times New Roman"/>
+                      <w:sz w:val="24"/>
+                      <w:szCs w:val="24"/>
+                    </w:rPr>
+                    <w:t>đặt</w:t>
+                  </w:r>
+                  <w:proofErr w:type="spellEnd"/>
+                  <w:r>
+                    <w:rPr>
+                      <w:rFonts w:cs="Times New Roman"/>
+                      <w:sz w:val="24"/>
+                      <w:szCs w:val="24"/>
+                    </w:rPr>
+                    <w:t xml:space="preserve"> </w:t>
+                  </w:r>
+                  <w:proofErr w:type="spellStart"/>
+                  <w:r>
+                    <w:rPr>
+                      <w:rFonts w:cs="Times New Roman"/>
+                      <w:sz w:val="24"/>
+                      <w:szCs w:val="24"/>
+                    </w:rPr>
+                    <w:t>xe</w:t>
+                  </w:r>
+                  <w:proofErr w:type="spellEnd"/>
+                  <w:r>
+                    <w:rPr>
+                      <w:rFonts w:cs="Times New Roman"/>
+                      <w:sz w:val="24"/>
+                      <w:szCs w:val="24"/>
+                    </w:rPr>
+                    <w:t>” popup include detail information of that vehicle.</w:t>
                   </w:r>
                 </w:p>
               </w:tc>
@@ -4836,14 +6925,25 @@
                 <w:szCs w:val="24"/>
               </w:rPr>
             </w:pPr>
-            <w:r>
-              <w:rPr>
-                <w:rFonts w:cs="Times New Roman"/>
-                <w:b w:val="0"/>
-                <w:sz w:val="24"/>
-                <w:szCs w:val="24"/>
-              </w:rPr>
-              <w:t>Datatable has to show correct and up-to-date information.</w:t>
+            <w:proofErr w:type="spellStart"/>
+            <w:r>
+              <w:rPr>
+                <w:rFonts w:cs="Times New Roman"/>
+                <w:b w:val="0"/>
+                <w:sz w:val="24"/>
+                <w:szCs w:val="24"/>
+              </w:rPr>
+              <w:t>Datatable</w:t>
+            </w:r>
+            <w:proofErr w:type="spellEnd"/>
+            <w:r>
+              <w:rPr>
+                <w:rFonts w:cs="Times New Roman"/>
+                <w:b w:val="0"/>
+                <w:sz w:val="24"/>
+                <w:szCs w:val="24"/>
+              </w:rPr>
+              <w:t xml:space="preserve"> has to show correct and up-to-date information.</w:t>
             </w:r>
           </w:p>
         </w:tc>
@@ -4875,6 +6975,67 @@
           <w:szCs w:val="24"/>
         </w:rPr>
       </w:pPr>
+      <w:r>
+        <w:rPr>
+          <w:rFonts w:ascii="Times New Roman" w:hAnsi="Times New Roman" w:cs="Times New Roman"/>
+          <w:noProof/>
+          <w:sz w:val="24"/>
+          <w:szCs w:val="24"/>
+        </w:rPr>
+        <w:lastRenderedPageBreak/>
+        <w:drawing>
+          <wp:inline distT="0" distB="0" distL="0" distR="0">
+            <wp:extent cx="5943600" cy="1388110"/>
+            <wp:effectExtent l="0" t="0" r="0" b="0"/>
+            <wp:docPr id="5" name="Picture 5"/>
+            <wp:cNvGraphicFramePr>
+              <a:graphicFrameLocks xmlns:a="http://schemas.openxmlformats.org/drawingml/2006/main" noChangeAspect="1"/>
+            </wp:cNvGraphicFramePr>
+            <a:graphic xmlns:a="http://schemas.openxmlformats.org/drawingml/2006/main">
+              <a:graphicData uri="http://schemas.openxmlformats.org/drawingml/2006/picture">
+                <pic:pic xmlns:pic="http://schemas.openxmlformats.org/drawingml/2006/picture">
+                  <pic:nvPicPr>
+                    <pic:cNvPr id="0" name="viewGarageBookingSche.png"/>
+                    <pic:cNvPicPr/>
+                  </pic:nvPicPr>
+                  <pic:blipFill>
+                    <a:blip r:embed="rId9">
+                      <a:extLst>
+                        <a:ext uri="{28A0092B-C50C-407E-A947-70E740481C1C}">
+                          <a14:useLocalDpi xmlns:a14="http://schemas.microsoft.com/office/drawing/2010/main" val="0"/>
+                        </a:ext>
+                      </a:extLst>
+                    </a:blip>
+                    <a:stretch>
+                      <a:fillRect/>
+                    </a:stretch>
+                  </pic:blipFill>
+                  <pic:spPr>
+                    <a:xfrm>
+                      <a:off x="0" y="0"/>
+                      <a:ext cx="5943600" cy="1388110"/>
+                    </a:xfrm>
+                    <a:prstGeom prst="rect">
+                      <a:avLst/>
+                    </a:prstGeom>
+                  </pic:spPr>
+                </pic:pic>
+              </a:graphicData>
+            </a:graphic>
+          </wp:inline>
+        </w:drawing>
+      </w:r>
+    </w:p>
+    <w:p>
+      <w:pPr>
+        <w:rPr>
+          <w:rFonts w:ascii="Times New Roman" w:hAnsi="Times New Roman" w:cs="Times New Roman"/>
+          <w:sz w:val="24"/>
+          <w:szCs w:val="24"/>
+        </w:rPr>
+      </w:pPr>
+      <w:bookmarkStart w:id="0" w:name="_GoBack"/>
+      <w:bookmarkEnd w:id="0"/>
     </w:p>
     <w:tbl>
       <w:tblPr>
@@ -5087,7 +7248,6 @@
                 <w:sz w:val="24"/>
                 <w:szCs w:val="24"/>
               </w:rPr>
-              <w:lastRenderedPageBreak/>
               <w:t>Use Case Name</w:t>
             </w:r>
           </w:p>
@@ -5178,6 +7338,7 @@
                 <w:szCs w:val="24"/>
               </w:rPr>
             </w:pPr>
+            <w:proofErr w:type="spellStart"/>
             <w:r>
               <w:rPr>
                 <w:rFonts w:cs="Times New Roman"/>
@@ -5186,6 +7347,7 @@
               </w:rPr>
               <w:t>KhoaLVD</w:t>
             </w:r>
+            <w:proofErr w:type="spellEnd"/>
           </w:p>
         </w:tc>
       </w:tr>
@@ -5531,7 +7693,107 @@
                 <w:sz w:val="24"/>
                 <w:szCs w:val="24"/>
               </w:rPr>
-              <w:t>clicks on “Thông tin đặt xe” tab in the datatable in “Thông tin garage” page.</w:t>
+              <w:t>clicks on “</w:t>
+            </w:r>
+            <w:proofErr w:type="spellStart"/>
+            <w:r>
+              <w:rPr>
+                <w:rFonts w:cs="Times New Roman"/>
+                <w:b w:val="0"/>
+                <w:sz w:val="24"/>
+                <w:szCs w:val="24"/>
+              </w:rPr>
+              <w:t>Thông</w:t>
+            </w:r>
+            <w:proofErr w:type="spellEnd"/>
+            <w:r>
+              <w:rPr>
+                <w:rFonts w:cs="Times New Roman"/>
+                <w:b w:val="0"/>
+                <w:sz w:val="24"/>
+                <w:szCs w:val="24"/>
+              </w:rPr>
+              <w:t xml:space="preserve"> tin </w:t>
+            </w:r>
+            <w:proofErr w:type="spellStart"/>
+            <w:r>
+              <w:rPr>
+                <w:rFonts w:cs="Times New Roman"/>
+                <w:b w:val="0"/>
+                <w:sz w:val="24"/>
+                <w:szCs w:val="24"/>
+              </w:rPr>
+              <w:t>đặt</w:t>
+            </w:r>
+            <w:proofErr w:type="spellEnd"/>
+            <w:r>
+              <w:rPr>
+                <w:rFonts w:cs="Times New Roman"/>
+                <w:b w:val="0"/>
+                <w:sz w:val="24"/>
+                <w:szCs w:val="24"/>
+              </w:rPr>
+              <w:t xml:space="preserve"> </w:t>
+            </w:r>
+            <w:proofErr w:type="spellStart"/>
+            <w:r>
+              <w:rPr>
+                <w:rFonts w:cs="Times New Roman"/>
+                <w:b w:val="0"/>
+                <w:sz w:val="24"/>
+                <w:szCs w:val="24"/>
+              </w:rPr>
+              <w:t>xe</w:t>
+            </w:r>
+            <w:proofErr w:type="spellEnd"/>
+            <w:r>
+              <w:rPr>
+                <w:rFonts w:cs="Times New Roman"/>
+                <w:b w:val="0"/>
+                <w:sz w:val="24"/>
+                <w:szCs w:val="24"/>
+              </w:rPr>
+              <w:t xml:space="preserve">” tab in the </w:t>
+            </w:r>
+            <w:proofErr w:type="spellStart"/>
+            <w:r>
+              <w:rPr>
+                <w:rFonts w:cs="Times New Roman"/>
+                <w:b w:val="0"/>
+                <w:sz w:val="24"/>
+                <w:szCs w:val="24"/>
+              </w:rPr>
+              <w:t>datatable</w:t>
+            </w:r>
+            <w:proofErr w:type="spellEnd"/>
+            <w:r>
+              <w:rPr>
+                <w:rFonts w:cs="Times New Roman"/>
+                <w:b w:val="0"/>
+                <w:sz w:val="24"/>
+                <w:szCs w:val="24"/>
+              </w:rPr>
+              <w:t xml:space="preserve"> in “</w:t>
+            </w:r>
+            <w:proofErr w:type="spellStart"/>
+            <w:r>
+              <w:rPr>
+                <w:rFonts w:cs="Times New Roman"/>
+                <w:b w:val="0"/>
+                <w:sz w:val="24"/>
+                <w:szCs w:val="24"/>
+              </w:rPr>
+              <w:t>Thông</w:t>
+            </w:r>
+            <w:proofErr w:type="spellEnd"/>
+            <w:r>
+              <w:rPr>
+                <w:rFonts w:cs="Times New Roman"/>
+                <w:b w:val="0"/>
+                <w:sz w:val="24"/>
+                <w:szCs w:val="24"/>
+              </w:rPr>
+              <w:t xml:space="preserve"> tin garage” page.</w:t>
             </w:r>
           </w:p>
           <w:p>
@@ -5878,7 +8140,106 @@
                       <w:sz w:val="24"/>
                       <w:szCs w:val="24"/>
                     </w:rPr>
-                    <w:t>Provider clicks on “Thông tin đặt xe” tab in the datatable in “Thông tin garage” page.</w:t>
+                    <w:t>Provider clicks on “</w:t>
+                  </w:r>
+                  <w:proofErr w:type="spellStart"/>
+                  <w:r>
+                    <w:rPr>
+                      <w:rFonts w:cs="Times New Roman"/>
+                      <w:sz w:val="24"/>
+                      <w:szCs w:val="24"/>
+                    </w:rPr>
+                    <w:t>Thông</w:t>
+                  </w:r>
+                  <w:proofErr w:type="spellEnd"/>
+                  <w:r>
+                    <w:rPr>
+                      <w:rFonts w:cs="Times New Roman"/>
+                      <w:sz w:val="24"/>
+                      <w:szCs w:val="24"/>
+                    </w:rPr>
+                    <w:t xml:space="preserve"> tin </w:t>
+                  </w:r>
+                  <w:proofErr w:type="spellStart"/>
+                  <w:r>
+                    <w:rPr>
+                      <w:rFonts w:cs="Times New Roman"/>
+                      <w:sz w:val="24"/>
+                      <w:szCs w:val="24"/>
+                    </w:rPr>
+                    <w:t>đặt</w:t>
+                  </w:r>
+                  <w:proofErr w:type="spellEnd"/>
+                  <w:r>
+                    <w:rPr>
+                      <w:rFonts w:cs="Times New Roman"/>
+                      <w:sz w:val="24"/>
+                      <w:szCs w:val="24"/>
+                    </w:rPr>
+                    <w:t xml:space="preserve"> </w:t>
+                  </w:r>
+                  <w:proofErr w:type="spellStart"/>
+                  <w:r>
+                    <w:rPr>
+                      <w:rFonts w:cs="Times New Roman"/>
+                      <w:sz w:val="24"/>
+                      <w:szCs w:val="24"/>
+                    </w:rPr>
+                    <w:t>xe</w:t>
+                  </w:r>
+                  <w:proofErr w:type="spellEnd"/>
+                  <w:r>
+                    <w:rPr>
+                      <w:rFonts w:cs="Times New Roman"/>
+                      <w:sz w:val="24"/>
+                      <w:szCs w:val="24"/>
+                    </w:rPr>
+                    <w:t xml:space="preserve">” tab in the </w:t>
+                  </w:r>
+                  <w:proofErr w:type="spellStart"/>
+                  <w:r>
+                    <w:rPr>
+                      <w:rFonts w:cs="Times New Roman"/>
+                      <w:sz w:val="24"/>
+                      <w:szCs w:val="24"/>
+                    </w:rPr>
+                    <w:t>datatable</w:t>
+                  </w:r>
+                  <w:proofErr w:type="spellEnd"/>
+                  <w:r>
+                    <w:rPr>
+                      <w:rFonts w:cs="Times New Roman"/>
+                      <w:sz w:val="24"/>
+                      <w:szCs w:val="24"/>
+                    </w:rPr>
+                    <w:t xml:space="preserve"> in “</w:t>
+                  </w:r>
+                  <w:proofErr w:type="spellStart"/>
+                  <w:r>
+                    <w:rPr>
+                      <w:rFonts w:cs="Times New Roman"/>
+                      <w:sz w:val="24"/>
+                      <w:szCs w:val="24"/>
+                    </w:rPr>
+                    <w:t>Thông</w:t>
+                  </w:r>
+                  <w:proofErr w:type="spellEnd"/>
+                  <w:r>
+                    <w:rPr>
+                      <w:rFonts w:cs="Times New Roman"/>
+                      <w:sz w:val="24"/>
+                      <w:szCs w:val="24"/>
+                    </w:rPr>
+                    <w:t xml:space="preserve"> tin </w:t>
+                  </w:r>
+                  <w:r>
+                    <w:rPr>
+                      <w:rFonts w:cs="Times New Roman"/>
+                      <w:sz w:val="24"/>
+                      <w:szCs w:val="24"/>
+                    </w:rPr>
+                    <w:lastRenderedPageBreak/>
+                    <w:t>garage” page.</w:t>
                   </w:r>
                 </w:p>
               </w:tc>
@@ -5961,7 +8322,43 @@
                       <w:sz w:val="24"/>
                       <w:szCs w:val="24"/>
                     </w:rPr>
-                    <w:t xml:space="preserve">“Quản lý </w:t>
+                    <w:t>“</w:t>
+                  </w:r>
+                  <w:proofErr w:type="spellStart"/>
+                  <w:r>
+                    <w:rPr>
+                      <w:rFonts w:cs="Times New Roman"/>
+                      <w:sz w:val="24"/>
+                      <w:szCs w:val="24"/>
+                    </w:rPr>
+                    <w:t>Quản</w:t>
+                  </w:r>
+                  <w:proofErr w:type="spellEnd"/>
+                  <w:r>
+                    <w:rPr>
+                      <w:rFonts w:cs="Times New Roman"/>
+                      <w:sz w:val="24"/>
+                      <w:szCs w:val="24"/>
+                    </w:rPr>
+                    <w:t xml:space="preserve"> </w:t>
+                  </w:r>
+                  <w:proofErr w:type="spellStart"/>
+                  <w:r>
+                    <w:rPr>
+                      <w:rFonts w:cs="Times New Roman"/>
+                      <w:sz w:val="24"/>
+                      <w:szCs w:val="24"/>
+                    </w:rPr>
+                    <w:t>lý</w:t>
+                  </w:r>
+                  <w:proofErr w:type="spellEnd"/>
+                  <w:r>
+                    <w:rPr>
+                      <w:rFonts w:cs="Times New Roman"/>
+                      <w:sz w:val="24"/>
+                      <w:szCs w:val="24"/>
+                    </w:rPr>
+                    <w:t xml:space="preserve"> </w:t>
                   </w:r>
                   <w:r>
                     <w:rPr>
@@ -5977,7 +8374,25 @@
                       <w:sz w:val="24"/>
                       <w:szCs w:val="24"/>
                     </w:rPr>
-                    <w:t xml:space="preserve">” page has the datatable include </w:t>
+                    <w:t xml:space="preserve">” page has the </w:t>
+                  </w:r>
+                  <w:proofErr w:type="spellStart"/>
+                  <w:r>
+                    <w:rPr>
+                      <w:rFonts w:cs="Times New Roman"/>
+                      <w:sz w:val="24"/>
+                      <w:szCs w:val="24"/>
+                    </w:rPr>
+                    <w:t>datatable</w:t>
+                  </w:r>
+                  <w:proofErr w:type="spellEnd"/>
+                  <w:r>
+                    <w:rPr>
+                      <w:rFonts w:cs="Times New Roman"/>
+                      <w:sz w:val="24"/>
+                      <w:szCs w:val="24"/>
+                    </w:rPr>
+                    <w:t xml:space="preserve"> include </w:t>
                   </w:r>
                   <w:r>
                     <w:rPr>
@@ -6014,6 +8429,7 @@
                 <w:sz w:val="24"/>
                 <w:szCs w:val="24"/>
               </w:rPr>
+              <w:lastRenderedPageBreak/>
               <w:t xml:space="preserve">Alternative Scenario: </w:t>
             </w:r>
           </w:p>
@@ -6201,7 +8617,115 @@
                       <w:sz w:val="24"/>
                       <w:szCs w:val="24"/>
                     </w:rPr>
-                    <w:t>Provider choose “Tất cả” in “Thời gian thanh toán” box</w:t>
+                    <w:t>Provider choose “</w:t>
+                  </w:r>
+                  <w:proofErr w:type="spellStart"/>
+                  <w:r>
+                    <w:rPr>
+                      <w:rFonts w:cs="Times New Roman"/>
+                      <w:sz w:val="24"/>
+                      <w:szCs w:val="24"/>
+                    </w:rPr>
+                    <w:t>Tất</w:t>
+                  </w:r>
+                  <w:proofErr w:type="spellEnd"/>
+                  <w:r>
+                    <w:rPr>
+                      <w:rFonts w:cs="Times New Roman"/>
+                      <w:sz w:val="24"/>
+                      <w:szCs w:val="24"/>
+                    </w:rPr>
+                    <w:t xml:space="preserve"> </w:t>
+                  </w:r>
+                  <w:proofErr w:type="spellStart"/>
+                  <w:r>
+                    <w:rPr>
+                      <w:rFonts w:cs="Times New Roman"/>
+                      <w:sz w:val="24"/>
+                      <w:szCs w:val="24"/>
+                    </w:rPr>
+                    <w:t>cả</w:t>
+                  </w:r>
+                  <w:proofErr w:type="spellEnd"/>
+                  <w:r>
+                    <w:rPr>
+                      <w:rFonts w:cs="Times New Roman"/>
+                      <w:sz w:val="24"/>
+                      <w:szCs w:val="24"/>
+                    </w:rPr>
+                    <w:t>” in “</w:t>
+                  </w:r>
+                  <w:proofErr w:type="spellStart"/>
+                  <w:r>
+                    <w:rPr>
+                      <w:rFonts w:cs="Times New Roman"/>
+                      <w:sz w:val="24"/>
+                      <w:szCs w:val="24"/>
+                    </w:rPr>
+                    <w:t>Thời</w:t>
+                  </w:r>
+                  <w:proofErr w:type="spellEnd"/>
+                  <w:r>
+                    <w:rPr>
+                      <w:rFonts w:cs="Times New Roman"/>
+                      <w:sz w:val="24"/>
+                      <w:szCs w:val="24"/>
+                    </w:rPr>
+                    <w:t xml:space="preserve"> </w:t>
+                  </w:r>
+                  <w:proofErr w:type="spellStart"/>
+                  <w:r>
+                    <w:rPr>
+                      <w:rFonts w:cs="Times New Roman"/>
+                      <w:sz w:val="24"/>
+                      <w:szCs w:val="24"/>
+                    </w:rPr>
+                    <w:t>gian</w:t>
+                  </w:r>
+                  <w:proofErr w:type="spellEnd"/>
+                  <w:r>
+                    <w:rPr>
+                      <w:rFonts w:cs="Times New Roman"/>
+                      <w:sz w:val="24"/>
+                      <w:szCs w:val="24"/>
+                    </w:rPr>
+                    <w:t xml:space="preserve"> </w:t>
+                  </w:r>
+                  <w:proofErr w:type="spellStart"/>
+                  <w:r>
+                    <w:rPr>
+                      <w:rFonts w:cs="Times New Roman"/>
+                      <w:sz w:val="24"/>
+                      <w:szCs w:val="24"/>
+                    </w:rPr>
+                    <w:t>thanh</w:t>
+                  </w:r>
+                  <w:proofErr w:type="spellEnd"/>
+                  <w:r>
+                    <w:rPr>
+                      <w:rFonts w:cs="Times New Roman"/>
+                      <w:sz w:val="24"/>
+                      <w:szCs w:val="24"/>
+                    </w:rPr>
+                    <w:t xml:space="preserve"> </w:t>
+                  </w:r>
+                  <w:proofErr w:type="spellStart"/>
+                  <w:r>
+                    <w:rPr>
+                      <w:rFonts w:cs="Times New Roman"/>
+                      <w:sz w:val="24"/>
+                      <w:szCs w:val="24"/>
+                    </w:rPr>
+                    <w:t>toán</w:t>
+                  </w:r>
+                  <w:proofErr w:type="spellEnd"/>
+                  <w:r>
+                    <w:rPr>
+                      <w:rFonts w:cs="Times New Roman"/>
+                      <w:sz w:val="24"/>
+                      <w:szCs w:val="24"/>
+                    </w:rPr>
+                    <w:t>” box</w:t>
                   </w:r>
                 </w:p>
               </w:tc>
@@ -6237,22 +8761,23 @@
                       <w:szCs w:val="24"/>
                     </w:rPr>
                   </w:pPr>
-                  <w:r>
-                    <w:rPr>
-                      <w:rFonts w:cs="Times New Roman"/>
-                      <w:sz w:val="24"/>
-                      <w:szCs w:val="24"/>
-                    </w:rPr>
-                    <w:t xml:space="preserve">Datatable will show information of the vehicle has booking in the past and in </w:t>
-                  </w:r>
-                  <w:r>
-                    <w:rPr>
-                      <w:rFonts w:cs="Times New Roman"/>
-                      <w:sz w:val="24"/>
-                      <w:szCs w:val="24"/>
-                    </w:rPr>
-                    <w:lastRenderedPageBreak/>
-                    <w:t>coming booking.</w:t>
+                  <w:proofErr w:type="spellStart"/>
+                  <w:r>
+                    <w:rPr>
+                      <w:rFonts w:cs="Times New Roman"/>
+                      <w:sz w:val="24"/>
+                      <w:szCs w:val="24"/>
+                    </w:rPr>
+                    <w:t>Datatable</w:t>
+                  </w:r>
+                  <w:proofErr w:type="spellEnd"/>
+                  <w:r>
+                    <w:rPr>
+                      <w:rFonts w:cs="Times New Roman"/>
+                      <w:sz w:val="24"/>
+                      <w:szCs w:val="24"/>
+                    </w:rPr>
+                    <w:t xml:space="preserve"> will show information of the vehicle has booking in the past and in coming booking.</w:t>
                   </w:r>
                 </w:p>
               </w:tc>
@@ -6288,7 +8813,6 @@
                       <w:sz w:val="24"/>
                       <w:szCs w:val="24"/>
                     </w:rPr>
-                    <w:lastRenderedPageBreak/>
                     <w:t>2</w:t>
                   </w:r>
                 </w:p>
@@ -6320,7 +8844,97 @@
                       <w:sz w:val="24"/>
                       <w:szCs w:val="24"/>
                     </w:rPr>
-                    <w:t>Provider choose “Đã qua” in “Thời gian thanh toán’ box</w:t>
+                    <w:t>Provider choose “</w:t>
+                  </w:r>
+                  <w:proofErr w:type="spellStart"/>
+                  <w:r>
+                    <w:rPr>
+                      <w:rFonts w:cs="Times New Roman"/>
+                      <w:sz w:val="24"/>
+                      <w:szCs w:val="24"/>
+                    </w:rPr>
+                    <w:t>Đã</w:t>
+                  </w:r>
+                  <w:proofErr w:type="spellEnd"/>
+                  <w:r>
+                    <w:rPr>
+                      <w:rFonts w:cs="Times New Roman"/>
+                      <w:sz w:val="24"/>
+                      <w:szCs w:val="24"/>
+                    </w:rPr>
+                    <w:t xml:space="preserve"> qua” in “</w:t>
+                  </w:r>
+                  <w:proofErr w:type="spellStart"/>
+                  <w:r>
+                    <w:rPr>
+                      <w:rFonts w:cs="Times New Roman"/>
+                      <w:sz w:val="24"/>
+                      <w:szCs w:val="24"/>
+                    </w:rPr>
+                    <w:t>Thời</w:t>
+                  </w:r>
+                  <w:proofErr w:type="spellEnd"/>
+                  <w:r>
+                    <w:rPr>
+                      <w:rFonts w:cs="Times New Roman"/>
+                      <w:sz w:val="24"/>
+                      <w:szCs w:val="24"/>
+                    </w:rPr>
+                    <w:t xml:space="preserve"> </w:t>
+                  </w:r>
+                  <w:proofErr w:type="spellStart"/>
+                  <w:r>
+                    <w:rPr>
+                      <w:rFonts w:cs="Times New Roman"/>
+                      <w:sz w:val="24"/>
+                      <w:szCs w:val="24"/>
+                    </w:rPr>
+                    <w:t>gian</w:t>
+                  </w:r>
+                  <w:proofErr w:type="spellEnd"/>
+                  <w:r>
+                    <w:rPr>
+                      <w:rFonts w:cs="Times New Roman"/>
+                      <w:sz w:val="24"/>
+                      <w:szCs w:val="24"/>
+                    </w:rPr>
+                    <w:t xml:space="preserve"> </w:t>
+                  </w:r>
+                  <w:proofErr w:type="spellStart"/>
+                  <w:r>
+                    <w:rPr>
+                      <w:rFonts w:cs="Times New Roman"/>
+                      <w:sz w:val="24"/>
+                      <w:szCs w:val="24"/>
+                    </w:rPr>
+                    <w:t>thanh</w:t>
+                  </w:r>
+                  <w:proofErr w:type="spellEnd"/>
+                  <w:r>
+                    <w:rPr>
+                      <w:rFonts w:cs="Times New Roman"/>
+                      <w:sz w:val="24"/>
+                      <w:szCs w:val="24"/>
+                    </w:rPr>
+                    <w:t xml:space="preserve"> </w:t>
+                  </w:r>
+                  <w:proofErr w:type="spellStart"/>
+                  <w:r>
+                    <w:rPr>
+                      <w:rFonts w:cs="Times New Roman"/>
+                      <w:sz w:val="24"/>
+                      <w:szCs w:val="24"/>
+                    </w:rPr>
+                    <w:t>toán</w:t>
+                  </w:r>
+                  <w:proofErr w:type="spellEnd"/>
+                  <w:r>
+                    <w:rPr>
+                      <w:rFonts w:cs="Times New Roman"/>
+                      <w:sz w:val="24"/>
+                      <w:szCs w:val="24"/>
+                    </w:rPr>
+                    <w:t>’ box</w:t>
                   </w:r>
                 </w:p>
               </w:tc>
@@ -6356,13 +8970,23 @@
                       <w:szCs w:val="24"/>
                     </w:rPr>
                   </w:pPr>
-                  <w:r>
-                    <w:rPr>
-                      <w:rFonts w:cs="Times New Roman"/>
-                      <w:sz w:val="24"/>
-                      <w:szCs w:val="24"/>
-                    </w:rPr>
-                    <w:t>Datatable will show information of the vehicle has booking in the past.</w:t>
+                  <w:proofErr w:type="spellStart"/>
+                  <w:r>
+                    <w:rPr>
+                      <w:rFonts w:cs="Times New Roman"/>
+                      <w:sz w:val="24"/>
+                      <w:szCs w:val="24"/>
+                    </w:rPr>
+                    <w:t>Datatable</w:t>
+                  </w:r>
+                  <w:proofErr w:type="spellEnd"/>
+                  <w:r>
+                    <w:rPr>
+                      <w:rFonts w:cs="Times New Roman"/>
+                      <w:sz w:val="24"/>
+                      <w:szCs w:val="24"/>
+                    </w:rPr>
+                    <w:t xml:space="preserve"> will show information of the vehicle has booking in the past.</w:t>
                   </w:r>
                 </w:p>
               </w:tc>
@@ -6432,7 +9056,115 @@
                       <w:sz w:val="24"/>
                       <w:szCs w:val="24"/>
                     </w:rPr>
-                    <w:t>Provider choose “Sắp đến” in “Thời gian thanh toán” box.</w:t>
+                    <w:t>Provider choose “</w:t>
+                  </w:r>
+                  <w:proofErr w:type="spellStart"/>
+                  <w:r>
+                    <w:rPr>
+                      <w:rFonts w:cs="Times New Roman"/>
+                      <w:sz w:val="24"/>
+                      <w:szCs w:val="24"/>
+                    </w:rPr>
+                    <w:t>Sắp</w:t>
+                  </w:r>
+                  <w:proofErr w:type="spellEnd"/>
+                  <w:r>
+                    <w:rPr>
+                      <w:rFonts w:cs="Times New Roman"/>
+                      <w:sz w:val="24"/>
+                      <w:szCs w:val="24"/>
+                    </w:rPr>
+                    <w:t xml:space="preserve"> </w:t>
+                  </w:r>
+                  <w:proofErr w:type="spellStart"/>
+                  <w:r>
+                    <w:rPr>
+                      <w:rFonts w:cs="Times New Roman"/>
+                      <w:sz w:val="24"/>
+                      <w:szCs w:val="24"/>
+                    </w:rPr>
+                    <w:t>đến</w:t>
+                  </w:r>
+                  <w:proofErr w:type="spellEnd"/>
+                  <w:r>
+                    <w:rPr>
+                      <w:rFonts w:cs="Times New Roman"/>
+                      <w:sz w:val="24"/>
+                      <w:szCs w:val="24"/>
+                    </w:rPr>
+                    <w:t>” in “</w:t>
+                  </w:r>
+                  <w:proofErr w:type="spellStart"/>
+                  <w:r>
+                    <w:rPr>
+                      <w:rFonts w:cs="Times New Roman"/>
+                      <w:sz w:val="24"/>
+                      <w:szCs w:val="24"/>
+                    </w:rPr>
+                    <w:t>Thời</w:t>
+                  </w:r>
+                  <w:proofErr w:type="spellEnd"/>
+                  <w:r>
+                    <w:rPr>
+                      <w:rFonts w:cs="Times New Roman"/>
+                      <w:sz w:val="24"/>
+                      <w:szCs w:val="24"/>
+                    </w:rPr>
+                    <w:t xml:space="preserve"> </w:t>
+                  </w:r>
+                  <w:proofErr w:type="spellStart"/>
+                  <w:r>
+                    <w:rPr>
+                      <w:rFonts w:cs="Times New Roman"/>
+                      <w:sz w:val="24"/>
+                      <w:szCs w:val="24"/>
+                    </w:rPr>
+                    <w:t>gian</w:t>
+                  </w:r>
+                  <w:proofErr w:type="spellEnd"/>
+                  <w:r>
+                    <w:rPr>
+                      <w:rFonts w:cs="Times New Roman"/>
+                      <w:sz w:val="24"/>
+                      <w:szCs w:val="24"/>
+                    </w:rPr>
+                    <w:t xml:space="preserve"> </w:t>
+                  </w:r>
+                  <w:proofErr w:type="spellStart"/>
+                  <w:r>
+                    <w:rPr>
+                      <w:rFonts w:cs="Times New Roman"/>
+                      <w:sz w:val="24"/>
+                      <w:szCs w:val="24"/>
+                    </w:rPr>
+                    <w:t>thanh</w:t>
+                  </w:r>
+                  <w:proofErr w:type="spellEnd"/>
+                  <w:r>
+                    <w:rPr>
+                      <w:rFonts w:cs="Times New Roman"/>
+                      <w:sz w:val="24"/>
+                      <w:szCs w:val="24"/>
+                    </w:rPr>
+                    <w:t xml:space="preserve"> </w:t>
+                  </w:r>
+                  <w:proofErr w:type="spellStart"/>
+                  <w:r>
+                    <w:rPr>
+                      <w:rFonts w:cs="Times New Roman"/>
+                      <w:sz w:val="24"/>
+                      <w:szCs w:val="24"/>
+                    </w:rPr>
+                    <w:t>toán</w:t>
+                  </w:r>
+                  <w:proofErr w:type="spellEnd"/>
+                  <w:r>
+                    <w:rPr>
+                      <w:rFonts w:cs="Times New Roman"/>
+                      <w:sz w:val="24"/>
+                      <w:szCs w:val="24"/>
+                    </w:rPr>
+                    <w:t>” box.</w:t>
                   </w:r>
                 </w:p>
               </w:tc>
@@ -6479,13 +9211,23 @@
                       <w:szCs w:val="24"/>
                     </w:rPr>
                   </w:pPr>
-                  <w:r>
-                    <w:rPr>
-                      <w:rFonts w:cs="Times New Roman"/>
-                      <w:sz w:val="24"/>
-                      <w:szCs w:val="24"/>
-                    </w:rPr>
-                    <w:t>Datatable will show information of the vehicle has incoming booking.</w:t>
+                  <w:proofErr w:type="spellStart"/>
+                  <w:r>
+                    <w:rPr>
+                      <w:rFonts w:cs="Times New Roman"/>
+                      <w:sz w:val="24"/>
+                      <w:szCs w:val="24"/>
+                    </w:rPr>
+                    <w:t>Datatable</w:t>
+                  </w:r>
+                  <w:proofErr w:type="spellEnd"/>
+                  <w:r>
+                    <w:rPr>
+                      <w:rFonts w:cs="Times New Roman"/>
+                      <w:sz w:val="24"/>
+                      <w:szCs w:val="24"/>
+                    </w:rPr>
+                    <w:t xml:space="preserve"> will show information of the vehicle has incoming booking.</w:t>
                   </w:r>
                 </w:p>
               </w:tc>
@@ -6552,7 +9294,115 @@
                       <w:sz w:val="24"/>
                       <w:szCs w:val="24"/>
                     </w:rPr>
-                    <w:t>Provider checks “Đã hủy” in “Trạng thái hóa đơn” box</w:t>
+                    <w:t>Provider checks “</w:t>
+                  </w:r>
+                  <w:proofErr w:type="spellStart"/>
+                  <w:r>
+                    <w:rPr>
+                      <w:rFonts w:cs="Times New Roman"/>
+                      <w:sz w:val="24"/>
+                      <w:szCs w:val="24"/>
+                    </w:rPr>
+                    <w:t>Đã</w:t>
+                  </w:r>
+                  <w:proofErr w:type="spellEnd"/>
+                  <w:r>
+                    <w:rPr>
+                      <w:rFonts w:cs="Times New Roman"/>
+                      <w:sz w:val="24"/>
+                      <w:szCs w:val="24"/>
+                    </w:rPr>
+                    <w:t xml:space="preserve"> </w:t>
+                  </w:r>
+                  <w:proofErr w:type="spellStart"/>
+                  <w:r>
+                    <w:rPr>
+                      <w:rFonts w:cs="Times New Roman"/>
+                      <w:sz w:val="24"/>
+                      <w:szCs w:val="24"/>
+                    </w:rPr>
+                    <w:t>hủy</w:t>
+                  </w:r>
+                  <w:proofErr w:type="spellEnd"/>
+                  <w:r>
+                    <w:rPr>
+                      <w:rFonts w:cs="Times New Roman"/>
+                      <w:sz w:val="24"/>
+                      <w:szCs w:val="24"/>
+                    </w:rPr>
+                    <w:t>” in “</w:t>
+                  </w:r>
+                  <w:proofErr w:type="spellStart"/>
+                  <w:r>
+                    <w:rPr>
+                      <w:rFonts w:cs="Times New Roman"/>
+                      <w:sz w:val="24"/>
+                      <w:szCs w:val="24"/>
+                    </w:rPr>
+                    <w:t>Trạng</w:t>
+                  </w:r>
+                  <w:proofErr w:type="spellEnd"/>
+                  <w:r>
+                    <w:rPr>
+                      <w:rFonts w:cs="Times New Roman"/>
+                      <w:sz w:val="24"/>
+                      <w:szCs w:val="24"/>
+                    </w:rPr>
+                    <w:t xml:space="preserve"> </w:t>
+                  </w:r>
+                  <w:proofErr w:type="spellStart"/>
+                  <w:r>
+                    <w:rPr>
+                      <w:rFonts w:cs="Times New Roman"/>
+                      <w:sz w:val="24"/>
+                      <w:szCs w:val="24"/>
+                    </w:rPr>
+                    <w:t>thái</w:t>
+                  </w:r>
+                  <w:proofErr w:type="spellEnd"/>
+                  <w:r>
+                    <w:rPr>
+                      <w:rFonts w:cs="Times New Roman"/>
+                      <w:sz w:val="24"/>
+                      <w:szCs w:val="24"/>
+                    </w:rPr>
+                    <w:t xml:space="preserve"> </w:t>
+                  </w:r>
+                  <w:proofErr w:type="spellStart"/>
+                  <w:r>
+                    <w:rPr>
+                      <w:rFonts w:cs="Times New Roman"/>
+                      <w:sz w:val="24"/>
+                      <w:szCs w:val="24"/>
+                    </w:rPr>
+                    <w:t>hóa</w:t>
+                  </w:r>
+                  <w:proofErr w:type="spellEnd"/>
+                  <w:r>
+                    <w:rPr>
+                      <w:rFonts w:cs="Times New Roman"/>
+                      <w:sz w:val="24"/>
+                      <w:szCs w:val="24"/>
+                    </w:rPr>
+                    <w:t xml:space="preserve"> </w:t>
+                  </w:r>
+                  <w:proofErr w:type="spellStart"/>
+                  <w:r>
+                    <w:rPr>
+                      <w:rFonts w:cs="Times New Roman"/>
+                      <w:sz w:val="24"/>
+                      <w:szCs w:val="24"/>
+                    </w:rPr>
+                    <w:t>đơn</w:t>
+                  </w:r>
+                  <w:proofErr w:type="spellEnd"/>
+                  <w:r>
+                    <w:rPr>
+                      <w:rFonts w:cs="Times New Roman"/>
+                      <w:sz w:val="24"/>
+                      <w:szCs w:val="24"/>
+                    </w:rPr>
+                    <w:t>” box</w:t>
                   </w:r>
                 </w:p>
               </w:tc>
@@ -6599,13 +9449,23 @@
                       <w:szCs w:val="24"/>
                     </w:rPr>
                   </w:pPr>
-                  <w:r>
-                    <w:rPr>
-                      <w:rFonts w:cs="Times New Roman"/>
-                      <w:sz w:val="24"/>
-                      <w:szCs w:val="24"/>
-                    </w:rPr>
-                    <w:t>Datatable will show information of the vehicle with status cancel.</w:t>
+                  <w:proofErr w:type="spellStart"/>
+                  <w:r>
+                    <w:rPr>
+                      <w:rFonts w:cs="Times New Roman"/>
+                      <w:sz w:val="24"/>
+                      <w:szCs w:val="24"/>
+                    </w:rPr>
+                    <w:t>Datatable</w:t>
+                  </w:r>
+                  <w:proofErr w:type="spellEnd"/>
+                  <w:r>
+                    <w:rPr>
+                      <w:rFonts w:cs="Times New Roman"/>
+                      <w:sz w:val="24"/>
+                      <w:szCs w:val="24"/>
+                    </w:rPr>
+                    <w:t xml:space="preserve"> will show information of the vehicle with status cancel.</w:t>
                   </w:r>
                 </w:p>
               </w:tc>
@@ -6675,7 +9535,115 @@
                       <w:sz w:val="24"/>
                       <w:szCs w:val="24"/>
                     </w:rPr>
-                    <w:t>Provider checks “Tự đặt” in “Trạng thái hóa đơn” box</w:t>
+                    <w:t>Provider checks “</w:t>
+                  </w:r>
+                  <w:proofErr w:type="spellStart"/>
+                  <w:r>
+                    <w:rPr>
+                      <w:rFonts w:cs="Times New Roman"/>
+                      <w:sz w:val="24"/>
+                      <w:szCs w:val="24"/>
+                    </w:rPr>
+                    <w:t>Tự</w:t>
+                  </w:r>
+                  <w:proofErr w:type="spellEnd"/>
+                  <w:r>
+                    <w:rPr>
+                      <w:rFonts w:cs="Times New Roman"/>
+                      <w:sz w:val="24"/>
+                      <w:szCs w:val="24"/>
+                    </w:rPr>
+                    <w:t xml:space="preserve"> </w:t>
+                  </w:r>
+                  <w:proofErr w:type="spellStart"/>
+                  <w:r>
+                    <w:rPr>
+                      <w:rFonts w:cs="Times New Roman"/>
+                      <w:sz w:val="24"/>
+                      <w:szCs w:val="24"/>
+                    </w:rPr>
+                    <w:t>đặt</w:t>
+                  </w:r>
+                  <w:proofErr w:type="spellEnd"/>
+                  <w:r>
+                    <w:rPr>
+                      <w:rFonts w:cs="Times New Roman"/>
+                      <w:sz w:val="24"/>
+                      <w:szCs w:val="24"/>
+                    </w:rPr>
+                    <w:t>” in “</w:t>
+                  </w:r>
+                  <w:proofErr w:type="spellStart"/>
+                  <w:r>
+                    <w:rPr>
+                      <w:rFonts w:cs="Times New Roman"/>
+                      <w:sz w:val="24"/>
+                      <w:szCs w:val="24"/>
+                    </w:rPr>
+                    <w:t>Trạng</w:t>
+                  </w:r>
+                  <w:proofErr w:type="spellEnd"/>
+                  <w:r>
+                    <w:rPr>
+                      <w:rFonts w:cs="Times New Roman"/>
+                      <w:sz w:val="24"/>
+                      <w:szCs w:val="24"/>
+                    </w:rPr>
+                    <w:t xml:space="preserve"> </w:t>
+                  </w:r>
+                  <w:proofErr w:type="spellStart"/>
+                  <w:r>
+                    <w:rPr>
+                      <w:rFonts w:cs="Times New Roman"/>
+                      <w:sz w:val="24"/>
+                      <w:szCs w:val="24"/>
+                    </w:rPr>
+                    <w:t>thái</w:t>
+                  </w:r>
+                  <w:proofErr w:type="spellEnd"/>
+                  <w:r>
+                    <w:rPr>
+                      <w:rFonts w:cs="Times New Roman"/>
+                      <w:sz w:val="24"/>
+                      <w:szCs w:val="24"/>
+                    </w:rPr>
+                    <w:t xml:space="preserve"> </w:t>
+                  </w:r>
+                  <w:proofErr w:type="spellStart"/>
+                  <w:r>
+                    <w:rPr>
+                      <w:rFonts w:cs="Times New Roman"/>
+                      <w:sz w:val="24"/>
+                      <w:szCs w:val="24"/>
+                    </w:rPr>
+                    <w:t>hóa</w:t>
+                  </w:r>
+                  <w:proofErr w:type="spellEnd"/>
+                  <w:r>
+                    <w:rPr>
+                      <w:rFonts w:cs="Times New Roman"/>
+                      <w:sz w:val="24"/>
+                      <w:szCs w:val="24"/>
+                    </w:rPr>
+                    <w:t xml:space="preserve"> </w:t>
+                  </w:r>
+                  <w:proofErr w:type="spellStart"/>
+                  <w:r>
+                    <w:rPr>
+                      <w:rFonts w:cs="Times New Roman"/>
+                      <w:sz w:val="24"/>
+                      <w:szCs w:val="24"/>
+                    </w:rPr>
+                    <w:t>đơn</w:t>
+                  </w:r>
+                  <w:proofErr w:type="spellEnd"/>
+                  <w:r>
+                    <w:rPr>
+                      <w:rFonts w:cs="Times New Roman"/>
+                      <w:sz w:val="24"/>
+                      <w:szCs w:val="24"/>
+                    </w:rPr>
+                    <w:t>” box</w:t>
                   </w:r>
                 </w:p>
               </w:tc>
@@ -6711,13 +9679,23 @@
                       <w:szCs w:val="24"/>
                     </w:rPr>
                   </w:pPr>
-                  <w:r>
-                    <w:rPr>
-                      <w:rFonts w:cs="Times New Roman"/>
-                      <w:sz w:val="24"/>
-                      <w:szCs w:val="24"/>
-                    </w:rPr>
-                    <w:t>Datatable will show information of the vehicle as provider booked.</w:t>
+                  <w:proofErr w:type="spellStart"/>
+                  <w:r>
+                    <w:rPr>
+                      <w:rFonts w:cs="Times New Roman"/>
+                      <w:sz w:val="24"/>
+                      <w:szCs w:val="24"/>
+                    </w:rPr>
+                    <w:t>Datatable</w:t>
+                  </w:r>
+                  <w:proofErr w:type="spellEnd"/>
+                  <w:r>
+                    <w:rPr>
+                      <w:rFonts w:cs="Times New Roman"/>
+                      <w:sz w:val="24"/>
+                      <w:szCs w:val="24"/>
+                    </w:rPr>
+                    <w:t xml:space="preserve"> will show information of the vehicle as provider booked.</w:t>
                   </w:r>
                 </w:p>
               </w:tc>
@@ -6806,7 +9784,7 @@
                                 <pic:cNvPicPr/>
                               </pic:nvPicPr>
                               <pic:blipFill>
-                                <a:blip r:embed="rId6"/>
+                                <a:blip r:embed="rId7"/>
                                 <a:stretch>
                                   <a:fillRect/>
                                 </a:stretch>
@@ -6885,7 +9863,61 @@
                       <w:sz w:val="24"/>
                       <w:szCs w:val="24"/>
                     </w:rPr>
-                    <w:t>System will shows “Thông tin đặt xe” popup include detail information of that vehicle.</w:t>
+                    <w:t>System will shows “</w:t>
+                  </w:r>
+                  <w:proofErr w:type="spellStart"/>
+                  <w:r>
+                    <w:rPr>
+                      <w:rFonts w:cs="Times New Roman"/>
+                      <w:sz w:val="24"/>
+                      <w:szCs w:val="24"/>
+                    </w:rPr>
+                    <w:t>Thông</w:t>
+                  </w:r>
+                  <w:proofErr w:type="spellEnd"/>
+                  <w:r>
+                    <w:rPr>
+                      <w:rFonts w:cs="Times New Roman"/>
+                      <w:sz w:val="24"/>
+                      <w:szCs w:val="24"/>
+                    </w:rPr>
+                    <w:t xml:space="preserve"> tin </w:t>
+                  </w:r>
+                  <w:proofErr w:type="spellStart"/>
+                  <w:r>
+                    <w:rPr>
+                      <w:rFonts w:cs="Times New Roman"/>
+                      <w:sz w:val="24"/>
+                      <w:szCs w:val="24"/>
+                    </w:rPr>
+                    <w:t>đặt</w:t>
+                  </w:r>
+                  <w:proofErr w:type="spellEnd"/>
+                  <w:r>
+                    <w:rPr>
+                      <w:rFonts w:cs="Times New Roman"/>
+                      <w:sz w:val="24"/>
+                      <w:szCs w:val="24"/>
+                    </w:rPr>
+                    <w:t xml:space="preserve"> </w:t>
+                  </w:r>
+                  <w:proofErr w:type="spellStart"/>
+                  <w:r>
+                    <w:rPr>
+                      <w:rFonts w:cs="Times New Roman"/>
+                      <w:sz w:val="24"/>
+                      <w:szCs w:val="24"/>
+                    </w:rPr>
+                    <w:t>xe</w:t>
+                  </w:r>
+                  <w:proofErr w:type="spellEnd"/>
+                  <w:r>
+                    <w:rPr>
+                      <w:rFonts w:cs="Times New Roman"/>
+                      <w:sz w:val="24"/>
+                      <w:szCs w:val="24"/>
+                    </w:rPr>
+                    <w:t>” popup include detail information of that vehicle.</w:t>
                   </w:r>
                 </w:p>
               </w:tc>
@@ -6943,6 +9975,7 @@
                 <w:sz w:val="24"/>
                 <w:szCs w:val="24"/>
               </w:rPr>
+              <w:lastRenderedPageBreak/>
               <w:t xml:space="preserve">Relationships: </w:t>
             </w:r>
             <w:r>
@@ -6987,14 +10020,25 @@
                 <w:szCs w:val="24"/>
               </w:rPr>
             </w:pPr>
-            <w:r>
-              <w:rPr>
-                <w:rFonts w:cs="Times New Roman"/>
-                <w:b w:val="0"/>
-                <w:sz w:val="24"/>
-                <w:szCs w:val="24"/>
-              </w:rPr>
-              <w:t>Datatable has to show correct and up-to-date information.</w:t>
+            <w:proofErr w:type="spellStart"/>
+            <w:r>
+              <w:rPr>
+                <w:rFonts w:cs="Times New Roman"/>
+                <w:b w:val="0"/>
+                <w:sz w:val="24"/>
+                <w:szCs w:val="24"/>
+              </w:rPr>
+              <w:t>Datatable</w:t>
+            </w:r>
+            <w:proofErr w:type="spellEnd"/>
+            <w:r>
+              <w:rPr>
+                <w:rFonts w:cs="Times New Roman"/>
+                <w:b w:val="0"/>
+                <w:sz w:val="24"/>
+                <w:szCs w:val="24"/>
+              </w:rPr>
+              <w:t xml:space="preserve"> has to show correct and up-to-date information.</w:t>
             </w:r>
           </w:p>
         </w:tc>
@@ -7020,8 +10064,8 @@
 </file>
 
 <file path=word/numbering.xml><?xml version="1.0" encoding="utf-8"?>
-<w:numbering xmlns:wpc="http://schemas.microsoft.com/office/word/2010/wordprocessingCanvas" xmlns:mc="http://schemas.openxmlformats.org/markup-compatibility/2006" xmlns:o="urn:schemas-microsoft-com:office:office" xmlns:r="http://schemas.openxmlformats.org/officeDocument/2006/relationships" xmlns:m="http://schemas.openxmlformats.org/officeDocument/2006/math" xmlns:v="urn:schemas-microsoft-com:vml" xmlns:wp14="http://schemas.microsoft.com/office/word/2010/wordprocessingDrawing" xmlns:wp="http://schemas.openxmlformats.org/drawingml/2006/wordprocessingDrawing" xmlns:w10="urn:schemas-microsoft-com:office:word" xmlns:w="http://schemas.openxmlformats.org/wordprocessingml/2006/main" xmlns:w14="http://schemas.microsoft.com/office/word/2010/wordml" xmlns:w15="http://schemas.microsoft.com/office/word/2012/wordml" xmlns:wpg="http://schemas.microsoft.com/office/word/2010/wordprocessingGroup" xmlns:wpi="http://schemas.microsoft.com/office/word/2010/wordprocessingInk" xmlns:wne="http://schemas.microsoft.com/office/word/2006/wordml" xmlns:wps="http://schemas.microsoft.com/office/word/2010/wordprocessingShape" mc:Ignorable="w14 w15 wp14">
-  <w:abstractNum w:abstractNumId="0" w15:restartNumberingAfterBreak="0">
+<w:numbering xmlns:wpc="http://schemas.microsoft.com/office/word/2010/wordprocessingCanvas" xmlns:mc="http://schemas.openxmlformats.org/markup-compatibility/2006" xmlns:o="urn:schemas-microsoft-com:office:office" xmlns:r="http://schemas.openxmlformats.org/officeDocument/2006/relationships" xmlns:m="http://schemas.openxmlformats.org/officeDocument/2006/math" xmlns:v="urn:schemas-microsoft-com:vml" xmlns:wp14="http://schemas.microsoft.com/office/word/2010/wordprocessingDrawing" xmlns:wp="http://schemas.openxmlformats.org/drawingml/2006/wordprocessingDrawing" xmlns:w10="urn:schemas-microsoft-com:office:word" xmlns:w="http://schemas.openxmlformats.org/wordprocessingml/2006/main" xmlns:w14="http://schemas.microsoft.com/office/word/2010/wordml" xmlns:wpg="http://schemas.microsoft.com/office/word/2010/wordprocessingGroup" xmlns:wpi="http://schemas.microsoft.com/office/word/2010/wordprocessingInk" xmlns:wne="http://schemas.microsoft.com/office/word/2006/wordml" xmlns:wps="http://schemas.microsoft.com/office/word/2010/wordprocessingShape" mc:Ignorable="w14 wp14">
+  <w:abstractNum w:abstractNumId="0">
     <w:nsid w:val="63A62132"/>
     <w:multiLevelType w:val="hybridMultilevel"/>
     <w:tmpl w:val="C2FCD030"/>
@@ -7140,7 +10184,7 @@
 </file>
 
 <file path=word/styles.xml><?xml version="1.0" encoding="utf-8"?>
-<w:styles xmlns:mc="http://schemas.openxmlformats.org/markup-compatibility/2006" xmlns:r="http://schemas.openxmlformats.org/officeDocument/2006/relationships" xmlns:w="http://schemas.openxmlformats.org/wordprocessingml/2006/main" xmlns:w14="http://schemas.microsoft.com/office/word/2010/wordml" xmlns:w15="http://schemas.microsoft.com/office/word/2012/wordml" mc:Ignorable="w14 w15">
+<w:styles xmlns:mc="http://schemas.openxmlformats.org/markup-compatibility/2006" xmlns:r="http://schemas.openxmlformats.org/officeDocument/2006/relationships" xmlns:w="http://schemas.openxmlformats.org/wordprocessingml/2006/main" xmlns:w14="http://schemas.microsoft.com/office/word/2010/wordml" mc:Ignorable="w14">
   <w:docDefaults>
     <w:rPrDefault>
       <w:rPr>
@@ -7156,378 +10200,144 @@
       </w:pPr>
     </w:pPrDefault>
   </w:docDefaults>
-  <w:latentStyles w:defLockedState="0" w:defUIPriority="99" w:defSemiHidden="0" w:defUnhideWhenUsed="0" w:defQFormat="0" w:count="371">
-    <w:lsdException w:name="Normal" w:uiPriority="0" w:qFormat="1"/>
-    <w:lsdException w:name="heading 1" w:uiPriority="9" w:qFormat="1"/>
-    <w:lsdException w:name="heading 2" w:semiHidden="1" w:uiPriority="9" w:unhideWhenUsed="1" w:qFormat="1"/>
-    <w:lsdException w:name="heading 3" w:semiHidden="1" w:uiPriority="9" w:unhideWhenUsed="1" w:qFormat="1"/>
-    <w:lsdException w:name="heading 4" w:semiHidden="1" w:uiPriority="9" w:unhideWhenUsed="1" w:qFormat="1"/>
-    <w:lsdException w:name="heading 5" w:semiHidden="1" w:uiPriority="9" w:unhideWhenUsed="1" w:qFormat="1"/>
-    <w:lsdException w:name="heading 6" w:semiHidden="1" w:uiPriority="9" w:unhideWhenUsed="1" w:qFormat="1"/>
-    <w:lsdException w:name="heading 7" w:semiHidden="1" w:uiPriority="9" w:unhideWhenUsed="1" w:qFormat="1"/>
-    <w:lsdException w:name="heading 8" w:semiHidden="1" w:uiPriority="9" w:unhideWhenUsed="1" w:qFormat="1"/>
-    <w:lsdException w:name="heading 9" w:semiHidden="1" w:uiPriority="9" w:unhideWhenUsed="1" w:qFormat="1"/>
-    <w:lsdException w:name="index 1" w:semiHidden="1" w:unhideWhenUsed="1"/>
-    <w:lsdException w:name="index 2" w:semiHidden="1" w:unhideWhenUsed="1"/>
-    <w:lsdException w:name="index 3" w:semiHidden="1" w:unhideWhenUsed="1"/>
-    <w:lsdException w:name="index 4" w:semiHidden="1" w:unhideWhenUsed="1"/>
-    <w:lsdException w:name="index 5" w:semiHidden="1" w:unhideWhenUsed="1"/>
-    <w:lsdException w:name="index 6" w:semiHidden="1" w:unhideWhenUsed="1"/>
-    <w:lsdException w:name="index 7" w:semiHidden="1" w:unhideWhenUsed="1"/>
-    <w:lsdException w:name="index 8" w:semiHidden="1" w:unhideWhenUsed="1"/>
-    <w:lsdException w:name="index 9" w:semiHidden="1" w:unhideWhenUsed="1"/>
-    <w:lsdException w:name="toc 1" w:semiHidden="1" w:uiPriority="39" w:unhideWhenUsed="1"/>
-    <w:lsdException w:name="toc 2" w:semiHidden="1" w:uiPriority="39" w:unhideWhenUsed="1"/>
-    <w:lsdException w:name="toc 3" w:semiHidden="1" w:uiPriority="39" w:unhideWhenUsed="1"/>
-    <w:lsdException w:name="toc 4" w:semiHidden="1" w:uiPriority="39" w:unhideWhenUsed="1"/>
-    <w:lsdException w:name="toc 5" w:semiHidden="1" w:uiPriority="39" w:unhideWhenUsed="1"/>
-    <w:lsdException w:name="toc 6" w:semiHidden="1" w:uiPriority="39" w:unhideWhenUsed="1"/>
-    <w:lsdException w:name="toc 7" w:semiHidden="1" w:uiPriority="39" w:unhideWhenUsed="1"/>
-    <w:lsdException w:name="toc 8" w:semiHidden="1" w:uiPriority="39" w:unhideWhenUsed="1"/>
-    <w:lsdException w:name="toc 9" w:semiHidden="1" w:uiPriority="39" w:unhideWhenUsed="1"/>
-    <w:lsdException w:name="Normal Indent" w:semiHidden="1" w:unhideWhenUsed="1"/>
-    <w:lsdException w:name="footnote text" w:semiHidden="1" w:unhideWhenUsed="1"/>
-    <w:lsdException w:name="annotation text" w:semiHidden="1" w:unhideWhenUsed="1"/>
-    <w:lsdException w:name="header" w:semiHidden="1" w:unhideWhenUsed="1"/>
-    <w:lsdException w:name="footer" w:semiHidden="1" w:unhideWhenUsed="1"/>
-    <w:lsdException w:name="index heading" w:semiHidden="1" w:unhideWhenUsed="1"/>
-    <w:lsdException w:name="caption" w:semiHidden="1" w:uiPriority="35" w:unhideWhenUsed="1" w:qFormat="1"/>
-    <w:lsdException w:name="table of figures" w:semiHidden="1" w:unhideWhenUsed="1"/>
-    <w:lsdException w:name="envelope address" w:semiHidden="1" w:unhideWhenUsed="1"/>
-    <w:lsdException w:name="envelope return" w:semiHidden="1" w:unhideWhenUsed="1"/>
-    <w:lsdException w:name="footnote reference" w:semiHidden="1" w:unhideWhenUsed="1"/>
-    <w:lsdException w:name="annotation reference" w:semiHidden="1" w:unhideWhenUsed="1"/>
-    <w:lsdException w:name="line number" w:semiHidden="1" w:unhideWhenUsed="1"/>
-    <w:lsdException w:name="page number" w:semiHidden="1" w:unhideWhenUsed="1"/>
-    <w:lsdException w:name="endnote reference" w:semiHidden="1" w:unhideWhenUsed="1"/>
-    <w:lsdException w:name="endnote text" w:semiHidden="1" w:unhideWhenUsed="1"/>
-    <w:lsdException w:name="table of authorities" w:semiHidden="1" w:unhideWhenUsed="1"/>
-    <w:lsdException w:name="macro" w:semiHidden="1" w:unhideWhenUsed="1"/>
-    <w:lsdException w:name="toa heading" w:semiHidden="1" w:unhideWhenUsed="1"/>
-    <w:lsdException w:name="List" w:semiHidden="1" w:unhideWhenUsed="1"/>
-    <w:lsdException w:name="List Bullet" w:semiHidden="1" w:unhideWhenUsed="1"/>
-    <w:lsdException w:name="List Number" w:semiHidden="1" w:unhideWhenUsed="1"/>
-    <w:lsdException w:name="List 2" w:semiHidden="1" w:unhideWhenUsed="1"/>
-    <w:lsdException w:name="List 3" w:semiHidden="1" w:unhideWhenUsed="1"/>
-    <w:lsdException w:name="List 4" w:semiHidden="1" w:unhideWhenUsed="1"/>
-    <w:lsdException w:name="List 5" w:semiHidden="1" w:unhideWhenUsed="1"/>
-    <w:lsdException w:name="List Bullet 2" w:semiHidden="1" w:unhideWhenUsed="1"/>
-    <w:lsdException w:name="List Bullet 3" w:semiHidden="1" w:unhideWhenUsed="1"/>
-    <w:lsdException w:name="List Bullet 4" w:semiHidden="1" w:unhideWhenUsed="1"/>
-    <w:lsdException w:name="List Bullet 5" w:semiHidden="1" w:unhideWhenUsed="1"/>
-    <w:lsdException w:name="List Number 2" w:semiHidden="1" w:unhideWhenUsed="1"/>
-    <w:lsdException w:name="List Number 3" w:semiHidden="1" w:unhideWhenUsed="1"/>
-    <w:lsdException w:name="List Number 4" w:semiHidden="1" w:unhideWhenUsed="1"/>
-    <w:lsdException w:name="List Number 5" w:semiHidden="1" w:unhideWhenUsed="1"/>
-    <w:lsdException w:name="Title" w:uiPriority="10" w:qFormat="1"/>
-    <w:lsdException w:name="Closing" w:semiHidden="1" w:unhideWhenUsed="1"/>
-    <w:lsdException w:name="Signature" w:semiHidden="1" w:unhideWhenUsed="1"/>
-    <w:lsdException w:name="Default Paragraph Font" w:semiHidden="1" w:uiPriority="1" w:unhideWhenUsed="1"/>
-    <w:lsdException w:name="Body Text" w:semiHidden="1" w:unhideWhenUsed="1"/>
-    <w:lsdException w:name="Body Text Indent" w:semiHidden="1" w:unhideWhenUsed="1"/>
-    <w:lsdException w:name="List Continue" w:semiHidden="1" w:unhideWhenUsed="1"/>
-    <w:lsdException w:name="List Continue 2" w:semiHidden="1" w:unhideWhenUsed="1"/>
-    <w:lsdException w:name="List Continue 3" w:semiHidden="1" w:unhideWhenUsed="1"/>
-    <w:lsdException w:name="List Continue 4" w:semiHidden="1" w:unhideWhenUsed="1"/>
-    <w:lsdException w:name="List Continue 5" w:semiHidden="1" w:unhideWhenUsed="1"/>
-    <w:lsdException w:name="Message Header" w:semiHidden="1" w:unhideWhenUsed="1"/>
-    <w:lsdException w:name="Subtitle" w:uiPriority="11" w:qFormat="1"/>
-    <w:lsdException w:name="Salutation" w:semiHidden="1" w:unhideWhenUsed="1"/>
-    <w:lsdException w:name="Date" w:semiHidden="1" w:unhideWhenUsed="1"/>
-    <w:lsdException w:name="Body Text First Indent" w:semiHidden="1" w:unhideWhenUsed="1"/>
-    <w:lsdException w:name="Body Text First Indent 2" w:semiHidden="1" w:unhideWhenUsed="1"/>
-    <w:lsdException w:name="Note Heading" w:semiHidden="1" w:unhideWhenUsed="1"/>
-    <w:lsdException w:name="Body Text 2" w:semiHidden="1" w:unhideWhenUsed="1"/>
-    <w:lsdException w:name="Body Text 3" w:semiHidden="1" w:unhideWhenUsed="1"/>
-    <w:lsdException w:name="Body Text Indent 2" w:semiHidden="1" w:unhideWhenUsed="1"/>
-    <w:lsdException w:name="Body Text Indent 3" w:semiHidden="1" w:unhideWhenUsed="1"/>
-    <w:lsdException w:name="Block Text" w:semiHidden="1" w:unhideWhenUsed="1"/>
-    <w:lsdException w:name="Hyperlink" w:semiHidden="1" w:unhideWhenUsed="1"/>
-    <w:lsdException w:name="FollowedHyperlink" w:semiHidden="1" w:unhideWhenUsed="1"/>
-    <w:lsdException w:name="Strong" w:uiPriority="22" w:qFormat="1"/>
-    <w:lsdException w:name="Emphasis" w:uiPriority="20" w:qFormat="1"/>
-    <w:lsdException w:name="Document Map" w:semiHidden="1" w:unhideWhenUsed="1"/>
-    <w:lsdException w:name="Plain Text" w:semiHidden="1" w:unhideWhenUsed="1"/>
-    <w:lsdException w:name="E-mail Signature" w:semiHidden="1" w:unhideWhenUsed="1"/>
-    <w:lsdException w:name="HTML Top of Form" w:semiHidden="1" w:unhideWhenUsed="1"/>
-    <w:lsdException w:name="HTML Bottom of Form" w:semiHidden="1" w:unhideWhenUsed="1"/>
-    <w:lsdException w:name="Normal (Web)" w:semiHidden="1" w:unhideWhenUsed="1"/>
-    <w:lsdException w:name="HTML Acronym" w:semiHidden="1" w:unhideWhenUsed="1"/>
-    <w:lsdException w:name="HTML Address" w:semiHidden="1" w:unhideWhenUsed="1"/>
-    <w:lsdException w:name="HTML Cite" w:semiHidden="1" w:unhideWhenUsed="1"/>
-    <w:lsdException w:name="HTML Code" w:semiHidden="1" w:unhideWhenUsed="1"/>
-    <w:lsdException w:name="HTML Definition" w:semiHidden="1" w:unhideWhenUsed="1"/>
-    <w:lsdException w:name="HTML Keyboard" w:semiHidden="1" w:unhideWhenUsed="1"/>
-    <w:lsdException w:name="HTML Preformatted" w:semiHidden="1" w:unhideWhenUsed="1"/>
-    <w:lsdException w:name="HTML Sample" w:semiHidden="1" w:unhideWhenUsed="1"/>
-    <w:lsdException w:name="HTML Typewriter" w:semiHidden="1" w:unhideWhenUsed="1"/>
-    <w:lsdException w:name="HTML Variable" w:semiHidden="1" w:unhideWhenUsed="1"/>
-    <w:lsdException w:name="Normal Table" w:semiHidden="1" w:unhideWhenUsed="1"/>
-    <w:lsdException w:name="annotation subject" w:semiHidden="1" w:unhideWhenUsed="1"/>
-    <w:lsdException w:name="No List" w:semiHidden="1" w:unhideWhenUsed="1"/>
-    <w:lsdException w:name="Outline List 1" w:semiHidden="1" w:unhideWhenUsed="1"/>
-    <w:lsdException w:name="Outline List 2" w:semiHidden="1" w:unhideWhenUsed="1"/>
-    <w:lsdException w:name="Outline List 3" w:semiHidden="1" w:unhideWhenUsed="1"/>
-    <w:lsdException w:name="Table Simple 1" w:semiHidden="1" w:unhideWhenUsed="1"/>
-    <w:lsdException w:name="Table Simple 2" w:semiHidden="1" w:unhideWhenUsed="1"/>
-    <w:lsdException w:name="Table Simple 3" w:semiHidden="1" w:unhideWhenUsed="1"/>
-    <w:lsdException w:name="Table Classic 1" w:semiHidden="1" w:unhideWhenUsed="1"/>
-    <w:lsdException w:name="Table Classic 2" w:semiHidden="1" w:unhideWhenUsed="1"/>
-    <w:lsdException w:name="Table Classic 3" w:semiHidden="1" w:unhideWhenUsed="1"/>
-    <w:lsdException w:name="Table Classic 4" w:semiHidden="1" w:unhideWhenUsed="1"/>
-    <w:lsdException w:name="Table Colorful 1" w:semiHidden="1" w:unhideWhenUsed="1"/>
-    <w:lsdException w:name="Table Colorful 2" w:semiHidden="1" w:unhideWhenUsed="1"/>
-    <w:lsdException w:name="Table Colorful 3" w:semiHidden="1" w:unhideWhenUsed="1"/>
-    <w:lsdException w:name="Table Columns 1" w:semiHidden="1" w:unhideWhenUsed="1"/>
-    <w:lsdException w:name="Table Columns 2" w:semiHidden="1" w:unhideWhenUsed="1"/>
-    <w:lsdException w:name="Table Columns 3" w:semiHidden="1" w:unhideWhenUsed="1"/>
-    <w:lsdException w:name="Table Columns 4" w:semiHidden="1" w:unhideWhenUsed="1"/>
-    <w:lsdException w:name="Table Columns 5" w:semiHidden="1" w:unhideWhenUsed="1"/>
-    <w:lsdException w:name="Table Grid 1" w:semiHidden="1" w:unhideWhenUsed="1"/>
-    <w:lsdException w:name="Table Grid 2" w:semiHidden="1" w:unhideWhenUsed="1"/>
-    <w:lsdException w:name="Table Grid 3" w:semiHidden="1" w:unhideWhenUsed="1"/>
-    <w:lsdException w:name="Table Grid 4" w:semiHidden="1" w:unhideWhenUsed="1"/>
-    <w:lsdException w:name="Table Grid 5" w:semiHidden="1" w:unhideWhenUsed="1"/>
-    <w:lsdException w:name="Table Grid 6" w:semiHidden="1" w:unhideWhenUsed="1"/>
-    <w:lsdException w:name="Table Grid 7" w:semiHidden="1" w:unhideWhenUsed="1"/>
-    <w:lsdException w:name="Table Grid 8" w:semiHidden="1" w:unhideWhenUsed="1"/>
-    <w:lsdException w:name="Table List 1" w:semiHidden="1" w:unhideWhenUsed="1"/>
-    <w:lsdException w:name="Table List 2" w:semiHidden="1" w:unhideWhenUsed="1"/>
-    <w:lsdException w:name="Table List 3" w:semiHidden="1" w:unhideWhenUsed="1"/>
-    <w:lsdException w:name="Table List 4" w:semiHidden="1" w:unhideWhenUsed="1"/>
-    <w:lsdException w:name="Table List 5" w:semiHidden="1" w:unhideWhenUsed="1"/>
-    <w:lsdException w:name="Table List 6" w:semiHidden="1" w:unhideWhenUsed="1"/>
-    <w:lsdException w:name="Table List 7" w:semiHidden="1" w:unhideWhenUsed="1"/>
-    <w:lsdException w:name="Table List 8" w:semiHidden="1" w:unhideWhenUsed="1"/>
-    <w:lsdException w:name="Table 3D effects 1" w:semiHidden="1" w:unhideWhenUsed="1"/>
-    <w:lsdException w:name="Table 3D effects 2" w:semiHidden="1" w:unhideWhenUsed="1"/>
-    <w:lsdException w:name="Table 3D effects 3" w:semiHidden="1" w:unhideWhenUsed="1"/>
-    <w:lsdException w:name="Table Contemporary" w:semiHidden="1" w:unhideWhenUsed="1"/>
-    <w:lsdException w:name="Table Elegant" w:semiHidden="1" w:unhideWhenUsed="1"/>
-    <w:lsdException w:name="Table Professional" w:semiHidden="1" w:unhideWhenUsed="1"/>
-    <w:lsdException w:name="Table Subtle 1" w:semiHidden="1" w:unhideWhenUsed="1"/>
-    <w:lsdException w:name="Table Subtle 2" w:semiHidden="1" w:unhideWhenUsed="1"/>
-    <w:lsdException w:name="Table Web 1" w:semiHidden="1" w:unhideWhenUsed="1"/>
-    <w:lsdException w:name="Table Web 2" w:semiHidden="1" w:unhideWhenUsed="1"/>
-    <w:lsdException w:name="Table Web 3" w:semiHidden="1" w:unhideWhenUsed="1"/>
-    <w:lsdException w:name="Balloon Text" w:semiHidden="1" w:unhideWhenUsed="1"/>
-    <w:lsdException w:name="Table Grid" w:uiPriority="59"/>
-    <w:lsdException w:name="Table Theme" w:semiHidden="1" w:unhideWhenUsed="1"/>
-    <w:lsdException w:name="Placeholder Text" w:semiHidden="1"/>
-    <w:lsdException w:name="No Spacing" w:uiPriority="1" w:qFormat="1"/>
-    <w:lsdException w:name="Light Shading" w:uiPriority="60"/>
-    <w:lsdException w:name="Light List" w:uiPriority="61"/>
-    <w:lsdException w:name="Light Grid" w:uiPriority="62"/>
-    <w:lsdException w:name="Medium Shading 1" w:uiPriority="63"/>
-    <w:lsdException w:name="Medium Shading 2" w:uiPriority="64"/>
-    <w:lsdException w:name="Medium List 1" w:uiPriority="65"/>
-    <w:lsdException w:name="Medium List 2" w:uiPriority="66"/>
-    <w:lsdException w:name="Medium Grid 1" w:uiPriority="67"/>
-    <w:lsdException w:name="Medium Grid 2" w:uiPriority="68"/>
-    <w:lsdException w:name="Medium Grid 3" w:uiPriority="69"/>
-    <w:lsdException w:name="Dark List" w:uiPriority="70"/>
-    <w:lsdException w:name="Colorful Shading" w:uiPriority="71"/>
-    <w:lsdException w:name="Colorful List" w:uiPriority="72"/>
-    <w:lsdException w:name="Colorful Grid" w:uiPriority="73"/>
-    <w:lsdException w:name="Light Shading Accent 1" w:uiPriority="60"/>
-    <w:lsdException w:name="Light List Accent 1" w:uiPriority="61"/>
-    <w:lsdException w:name="Light Grid Accent 1" w:uiPriority="62"/>
-    <w:lsdException w:name="Medium Shading 1 Accent 1" w:uiPriority="63"/>
-    <w:lsdException w:name="Medium Shading 2 Accent 1" w:uiPriority="64"/>
-    <w:lsdException w:name="Medium List 1 Accent 1" w:uiPriority="65"/>
-    <w:lsdException w:name="Revision" w:semiHidden="1"/>
-    <w:lsdException w:name="List Paragraph" w:uiPriority="34" w:qFormat="1"/>
-    <w:lsdException w:name="Quote" w:uiPriority="29" w:qFormat="1"/>
-    <w:lsdException w:name="Intense Quote" w:uiPriority="30" w:qFormat="1"/>
-    <w:lsdException w:name="Medium List 2 Accent 1" w:uiPriority="66"/>
-    <w:lsdException w:name="Medium Grid 1 Accent 1" w:uiPriority="67"/>
-    <w:lsdException w:name="Medium Grid 2 Accent 1" w:uiPriority="68"/>
-    <w:lsdException w:name="Medium Grid 3 Accent 1" w:uiPriority="69"/>
-    <w:lsdException w:name="Dark List Accent 1" w:uiPriority="70"/>
-    <w:lsdException w:name="Colorful Shading Accent 1" w:uiPriority="71"/>
-    <w:lsdException w:name="Colorful List Accent 1" w:uiPriority="72"/>
-    <w:lsdException w:name="Colorful Grid Accent 1" w:uiPriority="73"/>
-    <w:lsdException w:name="Light Shading Accent 2" w:uiPriority="60"/>
-    <w:lsdException w:name="Light List Accent 2" w:uiPriority="61"/>
-    <w:lsdException w:name="Light Grid Accent 2" w:uiPriority="62"/>
-    <w:lsdException w:name="Medium Shading 1 Accent 2" w:uiPriority="63"/>
-    <w:lsdException w:name="Medium Shading 2 Accent 2" w:uiPriority="64"/>
-    <w:lsdException w:name="Medium List 1 Accent 2" w:uiPriority="65"/>
-    <w:lsdException w:name="Medium List 2 Accent 2" w:uiPriority="66"/>
-    <w:lsdException w:name="Medium Grid 1 Accent 2" w:uiPriority="67"/>
-    <w:lsdException w:name="Medium Grid 2 Accent 2" w:uiPriority="68"/>
-    <w:lsdException w:name="Medium Grid 3 Accent 2" w:uiPriority="69"/>
-    <w:lsdException w:name="Dark List Accent 2" w:uiPriority="70"/>
-    <w:lsdException w:name="Colorful Shading Accent 2" w:uiPriority="71"/>
-    <w:lsdException w:name="Colorful List Accent 2" w:uiPriority="72"/>
-    <w:lsdException w:name="Colorful Grid Accent 2" w:uiPriority="73"/>
-    <w:lsdException w:name="Light Shading Accent 3" w:uiPriority="60"/>
-    <w:lsdException w:name="Light List Accent 3" w:uiPriority="61"/>
-    <w:lsdException w:name="Light Grid Accent 3" w:uiPriority="62"/>
-    <w:lsdException w:name="Medium Shading 1 Accent 3" w:uiPriority="63"/>
-    <w:lsdException w:name="Medium Shading 2 Accent 3" w:uiPriority="64"/>
-    <w:lsdException w:name="Medium List 1 Accent 3" w:uiPriority="65"/>
-    <w:lsdException w:name="Medium List 2 Accent 3" w:uiPriority="66"/>
-    <w:lsdException w:name="Medium Grid 1 Accent 3" w:uiPriority="67"/>
-    <w:lsdException w:name="Medium Grid 2 Accent 3" w:uiPriority="68"/>
-    <w:lsdException w:name="Medium Grid 3 Accent 3" w:uiPriority="69"/>
-    <w:lsdException w:name="Dark List Accent 3" w:uiPriority="70"/>
-    <w:lsdException w:name="Colorful Shading Accent 3" w:uiPriority="71"/>
-    <w:lsdException w:name="Colorful List Accent 3" w:uiPriority="72"/>
-    <w:lsdException w:name="Colorful Grid Accent 3" w:uiPriority="73"/>
-    <w:lsdException w:name="Light Shading Accent 4" w:uiPriority="60"/>
-    <w:lsdException w:name="Light List Accent 4" w:uiPriority="61"/>
-    <w:lsdException w:name="Light Grid Accent 4" w:uiPriority="62"/>
-    <w:lsdException w:name="Medium Shading 1 Accent 4" w:uiPriority="63"/>
-    <w:lsdException w:name="Medium Shading 2 Accent 4" w:uiPriority="64"/>
-    <w:lsdException w:name="Medium List 1 Accent 4" w:uiPriority="65"/>
-    <w:lsdException w:name="Medium List 2 Accent 4" w:uiPriority="66"/>
-    <w:lsdException w:name="Medium Grid 1 Accent 4" w:uiPriority="67"/>
-    <w:lsdException w:name="Medium Grid 2 Accent 4" w:uiPriority="68"/>
-    <w:lsdException w:name="Medium Grid 3 Accent 4" w:uiPriority="69"/>
-    <w:lsdException w:name="Dark List Accent 4" w:uiPriority="70"/>
-    <w:lsdException w:name="Colorful Shading Accent 4" w:uiPriority="71"/>
-    <w:lsdException w:name="Colorful List Accent 4" w:uiPriority="72"/>
-    <w:lsdException w:name="Colorful Grid Accent 4" w:uiPriority="73"/>
-    <w:lsdException w:name="Light Shading Accent 5" w:uiPriority="60"/>
-    <w:lsdException w:name="Light List Accent 5" w:uiPriority="61"/>
-    <w:lsdException w:name="Light Grid Accent 5" w:uiPriority="62"/>
-    <w:lsdException w:name="Medium Shading 1 Accent 5" w:uiPriority="63"/>
-    <w:lsdException w:name="Medium Shading 2 Accent 5" w:uiPriority="64"/>
-    <w:lsdException w:name="Medium List 1 Accent 5" w:uiPriority="65"/>
-    <w:lsdException w:name="Medium List 2 Accent 5" w:uiPriority="66"/>
-    <w:lsdException w:name="Medium Grid 1 Accent 5" w:uiPriority="67"/>
-    <w:lsdException w:name="Medium Grid 2 Accent 5" w:uiPriority="68"/>
-    <w:lsdException w:name="Medium Grid 3 Accent 5" w:uiPriority="69"/>
-    <w:lsdException w:name="Dark List Accent 5" w:uiPriority="70"/>
-    <w:lsdException w:name="Colorful Shading Accent 5" w:uiPriority="71"/>
-    <w:lsdException w:name="Colorful List Accent 5" w:uiPriority="72"/>
-    <w:lsdException w:name="Colorful Grid Accent 5" w:uiPriority="73"/>
-    <w:lsdException w:name="Light Shading Accent 6" w:uiPriority="60"/>
-    <w:lsdException w:name="Light List Accent 6" w:uiPriority="61"/>
-    <w:lsdException w:name="Light Grid Accent 6" w:uiPriority="62"/>
-    <w:lsdException w:name="Medium Shading 1 Accent 6" w:uiPriority="63"/>
-    <w:lsdException w:name="Medium Shading 2 Accent 6" w:uiPriority="64"/>
-    <w:lsdException w:name="Medium List 1 Accent 6" w:uiPriority="65"/>
-    <w:lsdException w:name="Medium List 2 Accent 6" w:uiPriority="66"/>
-    <w:lsdException w:name="Medium Grid 1 Accent 6" w:uiPriority="67"/>
-    <w:lsdException w:name="Medium Grid 2 Accent 6" w:uiPriority="68"/>
-    <w:lsdException w:name="Medium Grid 3 Accent 6" w:uiPriority="69"/>
-    <w:lsdException w:name="Dark List Accent 6" w:uiPriority="70"/>
-    <w:lsdException w:name="Colorful Shading Accent 6" w:uiPriority="71"/>
-    <w:lsdException w:name="Colorful List Accent 6" w:uiPriority="72"/>
-    <w:lsdException w:name="Colorful Grid Accent 6" w:uiPriority="73"/>
-    <w:lsdException w:name="Subtle Emphasis" w:uiPriority="19" w:qFormat="1"/>
-    <w:lsdException w:name="Intense Emphasis" w:uiPriority="21" w:qFormat="1"/>
-    <w:lsdException w:name="Subtle Reference" w:uiPriority="31" w:qFormat="1"/>
-    <w:lsdException w:name="Intense Reference" w:uiPriority="32" w:qFormat="1"/>
-    <w:lsdException w:name="Book Title" w:uiPriority="33" w:qFormat="1"/>
-    <w:lsdException w:name="Bibliography" w:semiHidden="1" w:uiPriority="37" w:unhideWhenUsed="1"/>
-    <w:lsdException w:name="TOC Heading" w:semiHidden="1" w:uiPriority="39" w:unhideWhenUsed="1" w:qFormat="1"/>
-    <w:lsdException w:name="Plain Table 1" w:uiPriority="41"/>
-    <w:lsdException w:name="Plain Table 2" w:uiPriority="42"/>
-    <w:lsdException w:name="Plain Table 3" w:uiPriority="43"/>
-    <w:lsdException w:name="Plain Table 4" w:uiPriority="44"/>
-    <w:lsdException w:name="Plain Table 5" w:uiPriority="45"/>
-    <w:lsdException w:name="Grid Table Light" w:uiPriority="40"/>
-    <w:lsdException w:name="Grid Table 1 Light" w:uiPriority="46"/>
-    <w:lsdException w:name="Grid Table 2" w:uiPriority="47"/>
-    <w:lsdException w:name="Grid Table 3" w:uiPriority="48"/>
-    <w:lsdException w:name="Grid Table 4" w:uiPriority="49"/>
-    <w:lsdException w:name="Grid Table 5 Dark" w:uiPriority="50"/>
-    <w:lsdException w:name="Grid Table 6 Colorful" w:uiPriority="51"/>
-    <w:lsdException w:name="Grid Table 7 Colorful" w:uiPriority="52"/>
-    <w:lsdException w:name="Grid Table 1 Light Accent 1" w:uiPriority="46"/>
-    <w:lsdException w:name="Grid Table 2 Accent 1" w:uiPriority="47"/>
-    <w:lsdException w:name="Grid Table 3 Accent 1" w:uiPriority="48"/>
-    <w:lsdException w:name="Grid Table 4 Accent 1" w:uiPriority="49"/>
-    <w:lsdException w:name="Grid Table 5 Dark Accent 1" w:uiPriority="50"/>
-    <w:lsdException w:name="Grid Table 6 Colorful Accent 1" w:uiPriority="51"/>
-    <w:lsdException w:name="Grid Table 7 Colorful Accent 1" w:uiPriority="52"/>
-    <w:lsdException w:name="Grid Table 1 Light Accent 2" w:uiPriority="46"/>
-    <w:lsdException w:name="Grid Table 2 Accent 2" w:uiPriority="47"/>
-    <w:lsdException w:name="Grid Table 3 Accent 2" w:uiPriority="48"/>
-    <w:lsdException w:name="Grid Table 4 Accent 2" w:uiPriority="49"/>
-    <w:lsdException w:name="Grid Table 5 Dark Accent 2" w:uiPriority="50"/>
-    <w:lsdException w:name="Grid Table 6 Colorful Accent 2" w:uiPriority="51"/>
-    <w:lsdException w:name="Grid Table 7 Colorful Accent 2" w:uiPriority="52"/>
-    <w:lsdException w:name="Grid Table 1 Light Accent 3" w:uiPriority="46"/>
-    <w:lsdException w:name="Grid Table 2 Accent 3" w:uiPriority="47"/>
-    <w:lsdException w:name="Grid Table 3 Accent 3" w:uiPriority="48"/>
-    <w:lsdException w:name="Grid Table 4 Accent 3" w:uiPriority="49"/>
-    <w:lsdException w:name="Grid Table 5 Dark Accent 3" w:uiPriority="50"/>
-    <w:lsdException w:name="Grid Table 6 Colorful Accent 3" w:uiPriority="51"/>
-    <w:lsdException w:name="Grid Table 7 Colorful Accent 3" w:uiPriority="52"/>
-    <w:lsdException w:name="Grid Table 1 Light Accent 4" w:uiPriority="46"/>
-    <w:lsdException w:name="Grid Table 2 Accent 4" w:uiPriority="47"/>
-    <w:lsdException w:name="Grid Table 3 Accent 4" w:uiPriority="48"/>
-    <w:lsdException w:name="Grid Table 4 Accent 4" w:uiPriority="49"/>
-    <w:lsdException w:name="Grid Table 5 Dark Accent 4" w:uiPriority="50"/>
-    <w:lsdException w:name="Grid Table 6 Colorful Accent 4" w:uiPriority="51"/>
-    <w:lsdException w:name="Grid Table 7 Colorful Accent 4" w:uiPriority="52"/>
-    <w:lsdException w:name="Grid Table 1 Light Accent 5" w:uiPriority="46"/>
-    <w:lsdException w:name="Grid Table 2 Accent 5" w:uiPriority="47"/>
-    <w:lsdException w:name="Grid Table 3 Accent 5" w:uiPriority="48"/>
-    <w:lsdException w:name="Grid Table 4 Accent 5" w:uiPriority="49"/>
-    <w:lsdException w:name="Grid Table 5 Dark Accent 5" w:uiPriority="50"/>
-    <w:lsdException w:name="Grid Table 6 Colorful Accent 5" w:uiPriority="51"/>
-    <w:lsdException w:name="Grid Table 7 Colorful Accent 5" w:uiPriority="52"/>
-    <w:lsdException w:name="Grid Table 1 Light Accent 6" w:uiPriority="46"/>
-    <w:lsdException w:name="Grid Table 2 Accent 6" w:uiPriority="47"/>
-    <w:lsdException w:name="Grid Table 3 Accent 6" w:uiPriority="48"/>
-    <w:lsdException w:name="Grid Table 4 Accent 6" w:uiPriority="49"/>
-    <w:lsdException w:name="Grid Table 5 Dark Accent 6" w:uiPriority="50"/>
-    <w:lsdException w:name="Grid Table 6 Colorful Accent 6" w:uiPriority="51"/>
-    <w:lsdException w:name="Grid Table 7 Colorful Accent 6" w:uiPriority="52"/>
-    <w:lsdException w:name="List Table 1 Light" w:uiPriority="46"/>
-    <w:lsdException w:name="List Table 2" w:uiPriority="47"/>
-    <w:lsdException w:name="List Table 3" w:uiPriority="48"/>
-    <w:lsdException w:name="List Table 4" w:uiPriority="49"/>
-    <w:lsdException w:name="List Table 5 Dark" w:uiPriority="50"/>
-    <w:lsdException w:name="List Table 6 Colorful" w:uiPriority="51"/>
-    <w:lsdException w:name="List Table 7 Colorful" w:uiPriority="52"/>
-    <w:lsdException w:name="List Table 1 Light Accent 1" w:uiPriority="46"/>
-    <w:lsdException w:name="List Table 2 Accent 1" w:uiPriority="47"/>
-    <w:lsdException w:name="List Table 3 Accent 1" w:uiPriority="48"/>
-    <w:lsdException w:name="List Table 4 Accent 1" w:uiPriority="49"/>
-    <w:lsdException w:name="List Table 5 Dark Accent 1" w:uiPriority="50"/>
-    <w:lsdException w:name="List Table 6 Colorful Accent 1" w:uiPriority="51"/>
-    <w:lsdException w:name="List Table 7 Colorful Accent 1" w:uiPriority="52"/>
-    <w:lsdException w:name="List Table 1 Light Accent 2" w:uiPriority="46"/>
-    <w:lsdException w:name="List Table 2 Accent 2" w:uiPriority="47"/>
-    <w:lsdException w:name="List Table 3 Accent 2" w:uiPriority="48"/>
-    <w:lsdException w:name="List Table 4 Accent 2" w:uiPriority="49"/>
-    <w:lsdException w:name="List Table 5 Dark Accent 2" w:uiPriority="50"/>
-    <w:lsdException w:name="List Table 6 Colorful Accent 2" w:uiPriority="51"/>
-    <w:lsdException w:name="List Table 7 Colorful Accent 2" w:uiPriority="52"/>
-    <w:lsdException w:name="List Table 1 Light Accent 3" w:uiPriority="46"/>
-    <w:lsdException w:name="List Table 2 Accent 3" w:uiPriority="47"/>
-    <w:lsdException w:name="List Table 3 Accent 3" w:uiPriority="48"/>
-    <w:lsdException w:name="List Table 4 Accent 3" w:uiPriority="49"/>
-    <w:lsdException w:name="List Table 5 Dark Accent 3" w:uiPriority="50"/>
-    <w:lsdException w:name="List Table 6 Colorful Accent 3" w:uiPriority="51"/>
-    <w:lsdException w:name="List Table 7 Colorful Accent 3" w:uiPriority="52"/>
-    <w:lsdException w:name="List Table 1 Light Accent 4" w:uiPriority="46"/>
-    <w:lsdException w:name="List Table 2 Accent 4" w:uiPriority="47"/>
-    <w:lsdException w:name="List Table 3 Accent 4" w:uiPriority="48"/>
-    <w:lsdException w:name="List Table 4 Accent 4" w:uiPriority="49"/>
-    <w:lsdException w:name="List Table 5 Dark Accent 4" w:uiPriority="50"/>
-    <w:lsdException w:name="List Table 6 Colorful Accent 4" w:uiPriority="51"/>
-    <w:lsdException w:name="List Table 7 Colorful Accent 4" w:uiPriority="52"/>
-    <w:lsdException w:name="List Table 1 Light Accent 5" w:uiPriority="46"/>
-    <w:lsdException w:name="List Table 2 Accent 5" w:uiPriority="47"/>
-    <w:lsdException w:name="List Table 3 Accent 5" w:uiPriority="48"/>
-    <w:lsdException w:name="List Table 4 Accent 5" w:uiPriority="49"/>
-    <w:lsdException w:name="List Table 5 Dark Accent 5" w:uiPriority="50"/>
-    <w:lsdException w:name="List Table 6 Colorful Accent 5" w:uiPriority="51"/>
-    <w:lsdException w:name="List Table 7 Colorful Accent 5" w:uiPriority="52"/>
-    <w:lsdException w:name="List Table 1 Light Accent 6" w:uiPriority="46"/>
-    <w:lsdException w:name="List Table 2 Accent 6" w:uiPriority="47"/>
-    <w:lsdException w:name="List Table 3 Accent 6" w:uiPriority="48"/>
-    <w:lsdException w:name="List Table 4 Accent 6" w:uiPriority="49"/>
-    <w:lsdException w:name="List Table 5 Dark Accent 6" w:uiPriority="50"/>
-    <w:lsdException w:name="List Table 6 Colorful Accent 6" w:uiPriority="51"/>
-    <w:lsdException w:name="List Table 7 Colorful Accent 6" w:uiPriority="52"/>
+  <w:latentStyles w:defLockedState="0" w:defUIPriority="99" w:defSemiHidden="1" w:defUnhideWhenUsed="1" w:defQFormat="0" w:count="267">
+    <w:lsdException w:name="Normal" w:semiHidden="0" w:uiPriority="0" w:unhideWhenUsed="0" w:qFormat="1"/>
+    <w:lsdException w:name="heading 1" w:semiHidden="0" w:uiPriority="9" w:unhideWhenUsed="0" w:qFormat="1"/>
+    <w:lsdException w:name="heading 2" w:uiPriority="9" w:qFormat="1"/>
+    <w:lsdException w:name="heading 3" w:uiPriority="9" w:qFormat="1"/>
+    <w:lsdException w:name="heading 4" w:uiPriority="9" w:qFormat="1"/>
+    <w:lsdException w:name="heading 5" w:uiPriority="9" w:qFormat="1"/>
+    <w:lsdException w:name="heading 6" w:uiPriority="9" w:qFormat="1"/>
+    <w:lsdException w:name="heading 7" w:uiPriority="9" w:qFormat="1"/>
+    <w:lsdException w:name="heading 8" w:uiPriority="9" w:qFormat="1"/>
+    <w:lsdException w:name="heading 9" w:uiPriority="9" w:qFormat="1"/>
+    <w:lsdException w:name="toc 1" w:uiPriority="39"/>
+    <w:lsdException w:name="toc 2" w:uiPriority="39"/>
+    <w:lsdException w:name="toc 3" w:uiPriority="39"/>
+    <w:lsdException w:name="toc 4" w:uiPriority="39"/>
+    <w:lsdException w:name="toc 5" w:uiPriority="39"/>
+    <w:lsdException w:name="toc 6" w:uiPriority="39"/>
+    <w:lsdException w:name="toc 7" w:uiPriority="39"/>
+    <w:lsdException w:name="toc 8" w:uiPriority="39"/>
+    <w:lsdException w:name="toc 9" w:uiPriority="39"/>
+    <w:lsdException w:name="caption" w:uiPriority="35" w:qFormat="1"/>
+    <w:lsdException w:name="Title" w:semiHidden="0" w:uiPriority="10" w:unhideWhenUsed="0" w:qFormat="1"/>
+    <w:lsdException w:name="Default Paragraph Font" w:uiPriority="1"/>
+    <w:lsdException w:name="Subtitle" w:semiHidden="0" w:uiPriority="11" w:unhideWhenUsed="0" w:qFormat="1"/>
+    <w:lsdException w:name="Strong" w:semiHidden="0" w:uiPriority="22" w:unhideWhenUsed="0" w:qFormat="1"/>
+    <w:lsdException w:name="Emphasis" w:semiHidden="0" w:uiPriority="20" w:unhideWhenUsed="0" w:qFormat="1"/>
+    <w:lsdException w:name="Table Grid" w:semiHidden="0" w:uiPriority="59" w:unhideWhenUsed="0"/>
+    <w:lsdException w:name="Placeholder Text" w:unhideWhenUsed="0"/>
+    <w:lsdException w:name="No Spacing" w:semiHidden="0" w:uiPriority="1" w:unhideWhenUsed="0" w:qFormat="1"/>
+    <w:lsdException w:name="Light Shading" w:semiHidden="0" w:uiPriority="60" w:unhideWhenUsed="0"/>
+    <w:lsdException w:name="Light List" w:semiHidden="0" w:uiPriority="61" w:unhideWhenUsed="0"/>
+    <w:lsdException w:name="Light Grid" w:semiHidden="0" w:uiPriority="62" w:unhideWhenUsed="0"/>
+    <w:lsdException w:name="Medium Shading 1" w:semiHidden="0" w:uiPriority="63" w:unhideWhenUsed="0"/>
+    <w:lsdException w:name="Medium Shading 2" w:semiHidden="0" w:uiPriority="64" w:unhideWhenUsed="0"/>
+    <w:lsdException w:name="Medium List 1" w:semiHidden="0" w:uiPriority="65" w:unhideWhenUsed="0"/>
+    <w:lsdException w:name="Medium List 2" w:semiHidden="0" w:uiPriority="66" w:unhideWhenUsed="0"/>
+    <w:lsdException w:name="Medium Grid 1" w:semiHidden="0" w:uiPriority="67" w:unhideWhenUsed="0"/>
+    <w:lsdException w:name="Medium Grid 2" w:semiHidden="0" w:uiPriority="68" w:unhideWhenUsed="0"/>
+    <w:lsdException w:name="Medium Grid 3" w:semiHidden="0" w:uiPriority="69" w:unhideWhenUsed="0"/>
+    <w:lsdException w:name="Dark List" w:semiHidden="0" w:uiPriority="70" w:unhideWhenUsed="0"/>
+    <w:lsdException w:name="Colorful Shading" w:semiHidden="0" w:uiPriority="71" w:unhideWhenUsed="0"/>
+    <w:lsdException w:name="Colorful List" w:semiHidden="0" w:uiPriority="72" w:unhideWhenUsed="0"/>
+    <w:lsdException w:name="Colorful Grid" w:semiHidden="0" w:uiPriority="73" w:unhideWhenUsed="0"/>
+    <w:lsdException w:name="Light Shading Accent 1" w:semiHidden="0" w:uiPriority="60" w:unhideWhenUsed="0"/>
+    <w:lsdException w:name="Light List Accent 1" w:semiHidden="0" w:uiPriority="61" w:unhideWhenUsed="0"/>
+    <w:lsdException w:name="Light Grid Accent 1" w:semiHidden="0" w:uiPriority="62" w:unhideWhenUsed="0"/>
+    <w:lsdException w:name="Medium Shading 1 Accent 1" w:semiHidden="0" w:uiPriority="63" w:unhideWhenUsed="0"/>
+    <w:lsdException w:name="Medium Shading 2 Accent 1" w:semiHidden="0" w:uiPriority="64" w:unhideWhenUsed="0"/>
+    <w:lsdException w:name="Medium List 1 Accent 1" w:semiHidden="0" w:uiPriority="65" w:unhideWhenUsed="0"/>
+    <w:lsdException w:name="Revision" w:unhideWhenUsed="0"/>
+    <w:lsdException w:name="List Paragraph" w:semiHidden="0" w:uiPriority="34" w:unhideWhenUsed="0" w:qFormat="1"/>
+    <w:lsdException w:name="Quote" w:semiHidden="0" w:uiPriority="29" w:unhideWhenUsed="0" w:qFormat="1"/>
+    <w:lsdException w:name="Intense Quote" w:semiHidden="0" w:uiPriority="30" w:unhideWhenUsed="0" w:qFormat="1"/>
+    <w:lsdException w:name="Medium List 2 Accent 1" w:semiHidden="0" w:uiPriority="66" w:unhideWhenUsed="0"/>
+    <w:lsdException w:name="Medium Grid 1 Accent 1" w:semiHidden="0" w:uiPriority="67" w:unhideWhenUsed="0"/>
+    <w:lsdException w:name="Medium Grid 2 Accent 1" w:semiHidden="0" w:uiPriority="68" w:unhideWhenUsed="0"/>
+    <w:lsdException w:name="Medium Grid 3 Accent 1" w:semiHidden="0" w:uiPriority="69" w:unhideWhenUsed="0"/>
+    <w:lsdException w:name="Dark List Accent 1" w:semiHidden="0" w:uiPriority="70" w:unhideWhenUsed="0"/>
+    <w:lsdException w:name="Colorful Shading Accent 1" w:semiHidden="0" w:uiPriority="71" w:unhideWhenUsed="0"/>
+    <w:lsdException w:name="Colorful List Accent 1" w:semiHidden="0" w:uiPriority="72" w:unhideWhenUsed="0"/>
+    <w:lsdException w:name="Colorful Grid Accent 1" w:semiHidden="0" w:uiPriority="73" w:unhideWhenUsed="0"/>
+    <w:lsdException w:name="Light Shading Accent 2" w:semiHidden="0" w:uiPriority="60" w:unhideWhenUsed="0"/>
+    <w:lsdException w:name="Light List Accent 2" w:semiHidden="0" w:uiPriority="61" w:unhideWhenUsed="0"/>
+    <w:lsdException w:name="Light Grid Accent 2" w:semiHidden="0" w:uiPriority="62" w:unhideWhenUsed="0"/>
+    <w:lsdException w:name="Medium Shading 1 Accent 2" w:semiHidden="0" w:uiPriority="63" w:unhideWhenUsed="0"/>
+    <w:lsdException w:name="Medium Shading 2 Accent 2" w:semiHidden="0" w:uiPriority="64" w:unhideWhenUsed="0"/>
+    <w:lsdException w:name="Medium List 1 Accent 2" w:semiHidden="0" w:uiPriority="65" w:unhideWhenUsed="0"/>
+    <w:lsdException w:name="Medium List 2 Accent 2" w:semiHidden="0" w:uiPriority="66" w:unhideWhenUsed="0"/>
+    <w:lsdException w:name="Medium Grid 1 Accent 2" w:semiHidden="0" w:uiPriority="67" w:unhideWhenUsed="0"/>
+    <w:lsdException w:name="Medium Grid 2 Accent 2" w:semiHidden="0" w:uiPriority="68" w:unhideWhenUsed="0"/>
+    <w:lsdException w:name="Medium Grid 3 Accent 2" w:semiHidden="0" w:uiPriority="69" w:unhideWhenUsed="0"/>
+    <w:lsdException w:name="Dark List Accent 2" w:semiHidden="0" w:uiPriority="70" w:unhideWhenUsed="0"/>
+    <w:lsdException w:name="Colorful Shading Accent 2" w:semiHidden="0" w:uiPriority="71" w:unhideWhenUsed="0"/>
+    <w:lsdException w:name="Colorful List Accent 2" w:semiHidden="0" w:uiPriority="72" w:unhideWhenUsed="0"/>
+    <w:lsdException w:name="Colorful Grid Accent 2" w:semiHidden="0" w:uiPriority="73" w:unhideWhenUsed="0"/>
+    <w:lsdException w:name="Light Shading Accent 3" w:semiHidden="0" w:uiPriority="60" w:unhideWhenUsed="0"/>
+    <w:lsdException w:name="Light List Accent 3" w:semiHidden="0" w:uiPriority="61" w:unhideWhenUsed="0"/>
+    <w:lsdException w:name="Light Grid Accent 3" w:semiHidden="0" w:uiPriority="62" w:unhideWhenUsed="0"/>
+    <w:lsdException w:name="Medium Shading 1 Accent 3" w:semiHidden="0" w:uiPriority="63" w:unhideWhenUsed="0"/>
+    <w:lsdException w:name="Medium Shading 2 Accent 3" w:semiHidden="0" w:uiPriority="64" w:unhideWhenUsed="0"/>
+    <w:lsdException w:name="Medium List 1 Accent 3" w:semiHidden="0" w:uiPriority="65" w:unhideWhenUsed="0"/>
+    <w:lsdException w:name="Medium List 2 Accent 3" w:semiHidden="0" w:uiPriority="66" w:unhideWhenUsed="0"/>
+    <w:lsdException w:name="Medium Grid 1 Accent 3" w:semiHidden="0" w:uiPriority="67" w:unhideWhenUsed="0"/>
+    <w:lsdException w:name="Medium Grid 2 Accent 3" w:semiHidden="0" w:uiPriority="68" w:unhideWhenUsed="0"/>
+    <w:lsdException w:name="Medium Grid 3 Accent 3" w:semiHidden="0" w:uiPriority="69" w:unhideWhenUsed="0"/>
+    <w:lsdException w:name="Dark List Accent 3" w:semiHidden="0" w:uiPriority="70" w:unhideWhenUsed="0"/>
+    <w:lsdException w:name="Colorful Shading Accent 3" w:semiHidden="0" w:uiPriority="71" w:unhideWhenUsed="0"/>
+    <w:lsdException w:name="Colorful List Accent 3" w:semiHidden="0" w:uiPriority="72" w:unhideWhenUsed="0"/>
+    <w:lsdException w:name="Colorful Grid Accent 3" w:semiHidden="0" w:uiPriority="73" w:unhideWhenUsed="0"/>
+    <w:lsdException w:name="Light Shading Accent 4" w:semiHidden="0" w:uiPriority="60" w:unhideWhenUsed="0"/>
+    <w:lsdException w:name="Light List Accent 4" w:semiHidden="0" w:uiPriority="61" w:unhideWhenUsed="0"/>
+    <w:lsdException w:name="Light Grid Accent 4" w:semiHidden="0" w:uiPriority="62" w:unhideWhenUsed="0"/>
+    <w:lsdException w:name="Medium Shading 1 Accent 4" w:semiHidden="0" w:uiPriority="63" w:unhideWhenUsed="0"/>
+    <w:lsdException w:name="Medium Shading 2 Accent 4" w:semiHidden="0" w:uiPriority="64" w:unhideWhenUsed="0"/>
+    <w:lsdException w:name="Medium List 1 Accent 4" w:semiHidden="0" w:uiPriority="65" w:unhideWhenUsed="0"/>
+    <w:lsdException w:name="Medium List 2 Accent 4" w:semiHidden="0" w:uiPriority="66" w:unhideWhenUsed="0"/>
+    <w:lsdException w:name="Medium Grid 1 Accent 4" w:semiHidden="0" w:uiPriority="67" w:unhideWhenUsed="0"/>
+    <w:lsdException w:name="Medium Grid 2 Accent 4" w:semiHidden="0" w:uiPriority="68" w:unhideWhenUsed="0"/>
+    <w:lsdException w:name="Medium Grid 3 Accent 4" w:semiHidden="0" w:uiPriority="69" w:unhideWhenUsed="0"/>
+    <w:lsdException w:name="Dark List Accent 4" w:semiHidden="0" w:uiPriority="70" w:unhideWhenUsed="0"/>
+    <w:lsdException w:name="Colorful Shading Accent 4" w:semiHidden="0" w:uiPriority="71" w:unhideWhenUsed="0"/>
+    <w:lsdException w:name="Colorful List Accent 4" w:semiHidden="0" w:uiPriority="72" w:unhideWhenUsed="0"/>
+    <w:lsdException w:name="Colorful Grid Accent 4" w:semiHidden="0" w:uiPriority="73" w:unhideWhenUsed="0"/>
+    <w:lsdException w:name="Light Shading Accent 5" w:semiHidden="0" w:uiPriority="60" w:unhideWhenUsed="0"/>
+    <w:lsdException w:name="Light List Accent 5" w:semiHidden="0" w:uiPriority="61" w:unhideWhenUsed="0"/>
+    <w:lsdException w:name="Light Grid Accent 5" w:semiHidden="0" w:uiPriority="62" w:unhideWhenUsed="0"/>
+    <w:lsdException w:name="Medium Shading 1 Accent 5" w:semiHidden="0" w:uiPriority="63" w:unhideWhenUsed="0"/>
+    <w:lsdException w:name="Medium Shading 2 Accent 5" w:semiHidden="0" w:uiPriority="64" w:unhideWhenUsed="0"/>
+    <w:lsdException w:name="Medium List 1 Accent 5" w:semiHidden="0" w:uiPriority="65" w:unhideWhenUsed="0"/>
+    <w:lsdException w:name="Medium List 2 Accent 5" w:semiHidden="0" w:uiPriority="66" w:unhideWhenUsed="0"/>
+    <w:lsdException w:name="Medium Grid 1 Accent 5" w:semiHidden="0" w:uiPriority="67" w:unhideWhenUsed="0"/>
+    <w:lsdException w:name="Medium Grid 2 Accent 5" w:semiHidden="0" w:uiPriority="68" w:unhideWhenUsed="0"/>
+    <w:lsdException w:name="Medium Grid 3 Accent 5" w:semiHidden="0" w:uiPriority="69" w:unhideWhenUsed="0"/>
+    <w:lsdException w:name="Dark List Accent 5" w:semiHidden="0" w:uiPriority="70" w:unhideWhenUsed="0"/>
+    <w:lsdException w:name="Colorful Shading Accent 5" w:semiHidden="0" w:uiPriority="71" w:unhideWhenUsed="0"/>
+    <w:lsdException w:name="Colorful List Accent 5" w:semiHidden="0" w:uiPriority="72" w:unhideWhenUsed="0"/>
+    <w:lsdException w:name="Colorful Grid Accent 5" w:semiHidden="0" w:uiPriority="73" w:unhideWhenUsed="0"/>
+    <w:lsdException w:name="Light Shading Accent 6" w:semiHidden="0" w:uiPriority="60" w:unhideWhenUsed="0"/>
+    <w:lsdException w:name="Light List Accent 6" w:semiHidden="0" w:uiPriority="61" w:unhideWhenUsed="0"/>
+    <w:lsdException w:name="Light Grid Accent 6" w:semiHidden="0" w:uiPriority="62" w:unhideWhenUsed="0"/>
+    <w:lsdException w:name="Medium Shading 1 Accent 6" w:semiHidden="0" w:uiPriority="63" w:unhideWhenUsed="0"/>
+    <w:lsdException w:name="Medium Shading 2 Accent 6" w:semiHidden="0" w:uiPriority="64" w:unhideWhenUsed="0"/>
+    <w:lsdException w:name="Medium List 1 Accent 6" w:semiHidden="0" w:uiPriority="65" w:unhideWhenUsed="0"/>
+    <w:lsdException w:name="Medium List 2 Accent 6" w:semiHidden="0" w:uiPriority="66" w:unhideWhenUsed="0"/>
+    <w:lsdException w:name="Medium Grid 1 Accent 6" w:semiHidden="0" w:uiPriority="67" w:unhideWhenUsed="0"/>
+    <w:lsdException w:name="Medium Grid 2 Accent 6" w:semiHidden="0" w:uiPriority="68" w:unhideWhenUsed="0"/>
+    <w:lsdException w:name="Medium Grid 3 Accent 6" w:semiHidden="0" w:uiPriority="69" w:unhideWhenUsed="0"/>
+    <w:lsdException w:name="Dark List Accent 6" w:semiHidden="0" w:uiPriority="70" w:unhideWhenUsed="0"/>
+    <w:lsdException w:name="Colorful Shading Accent 6" w:semiHidden="0" w:uiPriority="71" w:unhideWhenUsed="0"/>
+    <w:lsdException w:name="Colorful List Accent 6" w:semiHidden="0" w:uiPriority="72" w:unhideWhenUsed="0"/>
+    <w:lsdException w:name="Colorful Grid Accent 6" w:semiHidden="0" w:uiPriority="73" w:unhideWhenUsed="0"/>
+    <w:lsdException w:name="Subtle Emphasis" w:semiHidden="0" w:uiPriority="19" w:unhideWhenUsed="0" w:qFormat="1"/>
+    <w:lsdException w:name="Intense Emphasis" w:semiHidden="0" w:uiPriority="21" w:unhideWhenUsed="0" w:qFormat="1"/>
+    <w:lsdException w:name="Subtle Reference" w:semiHidden="0" w:uiPriority="31" w:unhideWhenUsed="0" w:qFormat="1"/>
+    <w:lsdException w:name="Intense Reference" w:semiHidden="0" w:uiPriority="32" w:unhideWhenUsed="0" w:qFormat="1"/>
+    <w:lsdException w:name="Book Title" w:semiHidden="0" w:uiPriority="33" w:unhideWhenUsed="0" w:qFormat="1"/>
+    <w:lsdException w:name="Bibliography" w:uiPriority="37"/>
+    <w:lsdException w:name="TOC Heading" w:uiPriority="39" w:qFormat="1"/>
   </w:latentStyles>
   <w:style w:type="paragraph" w:default="1" w:styleId="Normal">
     <w:name w:val="Normal"/>
@@ -7609,10 +10419,356 @@
     <w:tblPr>
       <w:tblStyleRowBandSize w:val="1"/>
       <w:tblStyleColBandSize w:val="1"/>
+      <w:tblInd w:w="0" w:type="dxa"/>
       <w:tblBorders>
         <w:top w:val="single" w:sz="8" w:space="0" w:color="000000" w:themeColor="text1"/>
         <w:bottom w:val="single" w:sz="8" w:space="0" w:color="000000" w:themeColor="text1"/>
       </w:tblBorders>
+      <w:tblCellMar>
+        <w:top w:w="0" w:type="dxa"/>
+        <w:left w:w="108" w:type="dxa"/>
+        <w:bottom w:w="0" w:type="dxa"/>
+        <w:right w:w="108" w:type="dxa"/>
+      </w:tblCellMar>
+    </w:tblPr>
+    <w:tblStylePr w:type="firstRow">
+      <w:pPr>
+        <w:spacing w:before="0" w:after="0" w:line="240" w:lineRule="auto"/>
+      </w:pPr>
+      <w:rPr>
+        <w:b/>
+        <w:bCs/>
+      </w:rPr>
+      <w:tblPr/>
+      <w:tcPr>
+        <w:tcBorders>
+          <w:top w:val="single" w:sz="8" w:space="0" w:color="000000" w:themeColor="text1"/>
+          <w:left w:val="nil"/>
+          <w:bottom w:val="single" w:sz="8" w:space="0" w:color="000000" w:themeColor="text1"/>
+          <w:right w:val="nil"/>
+          <w:insideH w:val="nil"/>
+          <w:insideV w:val="nil"/>
+        </w:tcBorders>
+      </w:tcPr>
+    </w:tblStylePr>
+    <w:tblStylePr w:type="lastRow">
+      <w:pPr>
+        <w:spacing w:before="0" w:after="0" w:line="240" w:lineRule="auto"/>
+      </w:pPr>
+      <w:rPr>
+        <w:b/>
+        <w:bCs/>
+      </w:rPr>
+      <w:tblPr/>
+      <w:tcPr>
+        <w:tcBorders>
+          <w:top w:val="single" w:sz="8" w:space="0" w:color="000000" w:themeColor="text1"/>
+          <w:left w:val="nil"/>
+          <w:bottom w:val="single" w:sz="8" w:space="0" w:color="000000" w:themeColor="text1"/>
+          <w:right w:val="nil"/>
+          <w:insideH w:val="nil"/>
+          <w:insideV w:val="nil"/>
+        </w:tcBorders>
+      </w:tcPr>
+    </w:tblStylePr>
+    <w:tblStylePr w:type="firstCol">
+      <w:rPr>
+        <w:b/>
+        <w:bCs/>
+      </w:rPr>
+    </w:tblStylePr>
+    <w:tblStylePr w:type="lastCol">
+      <w:rPr>
+        <w:b/>
+        <w:bCs/>
+      </w:rPr>
+    </w:tblStylePr>
+    <w:tblStylePr w:type="band1Vert">
+      <w:tblPr/>
+      <w:tcPr>
+        <w:tcBorders>
+          <w:left w:val="nil"/>
+          <w:right w:val="nil"/>
+          <w:insideH w:val="nil"/>
+          <w:insideV w:val="nil"/>
+        </w:tcBorders>
+        <w:shd w:val="clear" w:color="auto" w:fill="C0C0C0" w:themeFill="text1" w:themeFillTint="3F"/>
+      </w:tcPr>
+    </w:tblStylePr>
+    <w:tblStylePr w:type="band1Horz">
+      <w:tblPr/>
+      <w:tcPr>
+        <w:tcBorders>
+          <w:left w:val="nil"/>
+          <w:right w:val="nil"/>
+          <w:insideH w:val="nil"/>
+          <w:insideV w:val="nil"/>
+        </w:tcBorders>
+        <w:shd w:val="clear" w:color="auto" w:fill="C0C0C0" w:themeFill="text1" w:themeFillTint="3F"/>
+      </w:tcPr>
+    </w:tblStylePr>
+  </w:style>
+  <w:style w:type="paragraph" w:styleId="ListParagraph">
+    <w:name w:val="List Paragraph"/>
+    <w:basedOn w:val="Normal"/>
+    <w:uiPriority w:val="34"/>
+    <w:qFormat/>
+    <w:rsid w:val="00732AEB"/>
+    <w:pPr>
+      <w:ind w:left="720"/>
+      <w:contextualSpacing/>
+    </w:pPr>
+  </w:style>
+</w:styles>
+</file>
+
+<file path=word/stylesWithEffects.xml><?xml version="1.0" encoding="utf-8"?>
+<w:styles xmlns:wpc="http://schemas.microsoft.com/office/word/2010/wordprocessingCanvas" xmlns:mc="http://schemas.openxmlformats.org/markup-compatibility/2006" xmlns:o="urn:schemas-microsoft-com:office:office" xmlns:r="http://schemas.openxmlformats.org/officeDocument/2006/relationships" xmlns:m="http://schemas.openxmlformats.org/officeDocument/2006/math" xmlns:v="urn:schemas-microsoft-com:vml" xmlns:wp14="http://schemas.microsoft.com/office/word/2010/wordprocessingDrawing" xmlns:wp="http://schemas.openxmlformats.org/drawingml/2006/wordprocessingDrawing" xmlns:w10="urn:schemas-microsoft-com:office:word" xmlns:w="http://schemas.openxmlformats.org/wordprocessingml/2006/main" xmlns:w14="http://schemas.microsoft.com/office/word/2010/wordml" xmlns:wpg="http://schemas.microsoft.com/office/word/2010/wordprocessingGroup" xmlns:wpi="http://schemas.microsoft.com/office/word/2010/wordprocessingInk" xmlns:wne="http://schemas.microsoft.com/office/word/2006/wordml" xmlns:wps="http://schemas.microsoft.com/office/word/2010/wordprocessingShape" mc:Ignorable="w14 wp14">
+  <w:docDefaults>
+    <w:rPrDefault>
+      <w:rPr>
+        <w:rFonts w:asciiTheme="minorHAnsi" w:eastAsiaTheme="minorEastAsia" w:hAnsiTheme="minorHAnsi" w:cstheme="minorBidi"/>
+        <w:sz w:val="22"/>
+        <w:szCs w:val="22"/>
+        <w:lang w:val="en-US" w:eastAsia="ja-JP" w:bidi="ar-SA"/>
+      </w:rPr>
+    </w:rPrDefault>
+    <w:pPrDefault>
+      <w:pPr>
+        <w:spacing w:after="200" w:line="276" w:lineRule="auto"/>
+      </w:pPr>
+    </w:pPrDefault>
+  </w:docDefaults>
+  <w:latentStyles w:defLockedState="0" w:defUIPriority="99" w:defSemiHidden="1" w:defUnhideWhenUsed="1" w:defQFormat="0" w:count="267">
+    <w:lsdException w:name="Normal" w:semiHidden="0" w:uiPriority="0" w:unhideWhenUsed="0" w:qFormat="1"/>
+    <w:lsdException w:name="heading 1" w:semiHidden="0" w:uiPriority="9" w:unhideWhenUsed="0" w:qFormat="1"/>
+    <w:lsdException w:name="heading 2" w:uiPriority="9" w:qFormat="1"/>
+    <w:lsdException w:name="heading 3" w:uiPriority="9" w:qFormat="1"/>
+    <w:lsdException w:name="heading 4" w:uiPriority="9" w:qFormat="1"/>
+    <w:lsdException w:name="heading 5" w:uiPriority="9" w:qFormat="1"/>
+    <w:lsdException w:name="heading 6" w:uiPriority="9" w:qFormat="1"/>
+    <w:lsdException w:name="heading 7" w:uiPriority="9" w:qFormat="1"/>
+    <w:lsdException w:name="heading 8" w:uiPriority="9" w:qFormat="1"/>
+    <w:lsdException w:name="heading 9" w:uiPriority="9" w:qFormat="1"/>
+    <w:lsdException w:name="toc 1" w:uiPriority="39"/>
+    <w:lsdException w:name="toc 2" w:uiPriority="39"/>
+    <w:lsdException w:name="toc 3" w:uiPriority="39"/>
+    <w:lsdException w:name="toc 4" w:uiPriority="39"/>
+    <w:lsdException w:name="toc 5" w:uiPriority="39"/>
+    <w:lsdException w:name="toc 6" w:uiPriority="39"/>
+    <w:lsdException w:name="toc 7" w:uiPriority="39"/>
+    <w:lsdException w:name="toc 8" w:uiPriority="39"/>
+    <w:lsdException w:name="toc 9" w:uiPriority="39"/>
+    <w:lsdException w:name="caption" w:uiPriority="35" w:qFormat="1"/>
+    <w:lsdException w:name="Title" w:semiHidden="0" w:uiPriority="10" w:unhideWhenUsed="0" w:qFormat="1"/>
+    <w:lsdException w:name="Default Paragraph Font" w:uiPriority="1"/>
+    <w:lsdException w:name="Subtitle" w:semiHidden="0" w:uiPriority="11" w:unhideWhenUsed="0" w:qFormat="1"/>
+    <w:lsdException w:name="Strong" w:semiHidden="0" w:uiPriority="22" w:unhideWhenUsed="0" w:qFormat="1"/>
+    <w:lsdException w:name="Emphasis" w:semiHidden="0" w:uiPriority="20" w:unhideWhenUsed="0" w:qFormat="1"/>
+    <w:lsdException w:name="Table Grid" w:semiHidden="0" w:uiPriority="59" w:unhideWhenUsed="0"/>
+    <w:lsdException w:name="Placeholder Text" w:unhideWhenUsed="0"/>
+    <w:lsdException w:name="No Spacing" w:semiHidden="0" w:uiPriority="1" w:unhideWhenUsed="0" w:qFormat="1"/>
+    <w:lsdException w:name="Light Shading" w:semiHidden="0" w:uiPriority="60" w:unhideWhenUsed="0"/>
+    <w:lsdException w:name="Light List" w:semiHidden="0" w:uiPriority="61" w:unhideWhenUsed="0"/>
+    <w:lsdException w:name="Light Grid" w:semiHidden="0" w:uiPriority="62" w:unhideWhenUsed="0"/>
+    <w:lsdException w:name="Medium Shading 1" w:semiHidden="0" w:uiPriority="63" w:unhideWhenUsed="0"/>
+    <w:lsdException w:name="Medium Shading 2" w:semiHidden="0" w:uiPriority="64" w:unhideWhenUsed="0"/>
+    <w:lsdException w:name="Medium List 1" w:semiHidden="0" w:uiPriority="65" w:unhideWhenUsed="0"/>
+    <w:lsdException w:name="Medium List 2" w:semiHidden="0" w:uiPriority="66" w:unhideWhenUsed="0"/>
+    <w:lsdException w:name="Medium Grid 1" w:semiHidden="0" w:uiPriority="67" w:unhideWhenUsed="0"/>
+    <w:lsdException w:name="Medium Grid 2" w:semiHidden="0" w:uiPriority="68" w:unhideWhenUsed="0"/>
+    <w:lsdException w:name="Medium Grid 3" w:semiHidden="0" w:uiPriority="69" w:unhideWhenUsed="0"/>
+    <w:lsdException w:name="Dark List" w:semiHidden="0" w:uiPriority="70" w:unhideWhenUsed="0"/>
+    <w:lsdException w:name="Colorful Shading" w:semiHidden="0" w:uiPriority="71" w:unhideWhenUsed="0"/>
+    <w:lsdException w:name="Colorful List" w:semiHidden="0" w:uiPriority="72" w:unhideWhenUsed="0"/>
+    <w:lsdException w:name="Colorful Grid" w:semiHidden="0" w:uiPriority="73" w:unhideWhenUsed="0"/>
+    <w:lsdException w:name="Light Shading Accent 1" w:semiHidden="0" w:uiPriority="60" w:unhideWhenUsed="0"/>
+    <w:lsdException w:name="Light List Accent 1" w:semiHidden="0" w:uiPriority="61" w:unhideWhenUsed="0"/>
+    <w:lsdException w:name="Light Grid Accent 1" w:semiHidden="0" w:uiPriority="62" w:unhideWhenUsed="0"/>
+    <w:lsdException w:name="Medium Shading 1 Accent 1" w:semiHidden="0" w:uiPriority="63" w:unhideWhenUsed="0"/>
+    <w:lsdException w:name="Medium Shading 2 Accent 1" w:semiHidden="0" w:uiPriority="64" w:unhideWhenUsed="0"/>
+    <w:lsdException w:name="Medium List 1 Accent 1" w:semiHidden="0" w:uiPriority="65" w:unhideWhenUsed="0"/>
+    <w:lsdException w:name="Revision" w:unhideWhenUsed="0"/>
+    <w:lsdException w:name="List Paragraph" w:semiHidden="0" w:uiPriority="34" w:unhideWhenUsed="0" w:qFormat="1"/>
+    <w:lsdException w:name="Quote" w:semiHidden="0" w:uiPriority="29" w:unhideWhenUsed="0" w:qFormat="1"/>
+    <w:lsdException w:name="Intense Quote" w:semiHidden="0" w:uiPriority="30" w:unhideWhenUsed="0" w:qFormat="1"/>
+    <w:lsdException w:name="Medium List 2 Accent 1" w:semiHidden="0" w:uiPriority="66" w:unhideWhenUsed="0"/>
+    <w:lsdException w:name="Medium Grid 1 Accent 1" w:semiHidden="0" w:uiPriority="67" w:unhideWhenUsed="0"/>
+    <w:lsdException w:name="Medium Grid 2 Accent 1" w:semiHidden="0" w:uiPriority="68" w:unhideWhenUsed="0"/>
+    <w:lsdException w:name="Medium Grid 3 Accent 1" w:semiHidden="0" w:uiPriority="69" w:unhideWhenUsed="0"/>
+    <w:lsdException w:name="Dark List Accent 1" w:semiHidden="0" w:uiPriority="70" w:unhideWhenUsed="0"/>
+    <w:lsdException w:name="Colorful Shading Accent 1" w:semiHidden="0" w:uiPriority="71" w:unhideWhenUsed="0"/>
+    <w:lsdException w:name="Colorful List Accent 1" w:semiHidden="0" w:uiPriority="72" w:unhideWhenUsed="0"/>
+    <w:lsdException w:name="Colorful Grid Accent 1" w:semiHidden="0" w:uiPriority="73" w:unhideWhenUsed="0"/>
+    <w:lsdException w:name="Light Shading Accent 2" w:semiHidden="0" w:uiPriority="60" w:unhideWhenUsed="0"/>
+    <w:lsdException w:name="Light List Accent 2" w:semiHidden="0" w:uiPriority="61" w:unhideWhenUsed="0"/>
+    <w:lsdException w:name="Light Grid Accent 2" w:semiHidden="0" w:uiPriority="62" w:unhideWhenUsed="0"/>
+    <w:lsdException w:name="Medium Shading 1 Accent 2" w:semiHidden="0" w:uiPriority="63" w:unhideWhenUsed="0"/>
+    <w:lsdException w:name="Medium Shading 2 Accent 2" w:semiHidden="0" w:uiPriority="64" w:unhideWhenUsed="0"/>
+    <w:lsdException w:name="Medium List 1 Accent 2" w:semiHidden="0" w:uiPriority="65" w:unhideWhenUsed="0"/>
+    <w:lsdException w:name="Medium List 2 Accent 2" w:semiHidden="0" w:uiPriority="66" w:unhideWhenUsed="0"/>
+    <w:lsdException w:name="Medium Grid 1 Accent 2" w:semiHidden="0" w:uiPriority="67" w:unhideWhenUsed="0"/>
+    <w:lsdException w:name="Medium Grid 2 Accent 2" w:semiHidden="0" w:uiPriority="68" w:unhideWhenUsed="0"/>
+    <w:lsdException w:name="Medium Grid 3 Accent 2" w:semiHidden="0" w:uiPriority="69" w:unhideWhenUsed="0"/>
+    <w:lsdException w:name="Dark List Accent 2" w:semiHidden="0" w:uiPriority="70" w:unhideWhenUsed="0"/>
+    <w:lsdException w:name="Colorful Shading Accent 2" w:semiHidden="0" w:uiPriority="71" w:unhideWhenUsed="0"/>
+    <w:lsdException w:name="Colorful List Accent 2" w:semiHidden="0" w:uiPriority="72" w:unhideWhenUsed="0"/>
+    <w:lsdException w:name="Colorful Grid Accent 2" w:semiHidden="0" w:uiPriority="73" w:unhideWhenUsed="0"/>
+    <w:lsdException w:name="Light Shading Accent 3" w:semiHidden="0" w:uiPriority="60" w:unhideWhenUsed="0"/>
+    <w:lsdException w:name="Light List Accent 3" w:semiHidden="0" w:uiPriority="61" w:unhideWhenUsed="0"/>
+    <w:lsdException w:name="Light Grid Accent 3" w:semiHidden="0" w:uiPriority="62" w:unhideWhenUsed="0"/>
+    <w:lsdException w:name="Medium Shading 1 Accent 3" w:semiHidden="0" w:uiPriority="63" w:unhideWhenUsed="0"/>
+    <w:lsdException w:name="Medium Shading 2 Accent 3" w:semiHidden="0" w:uiPriority="64" w:unhideWhenUsed="0"/>
+    <w:lsdException w:name="Medium List 1 Accent 3" w:semiHidden="0" w:uiPriority="65" w:unhideWhenUsed="0"/>
+    <w:lsdException w:name="Medium List 2 Accent 3" w:semiHidden="0" w:uiPriority="66" w:unhideWhenUsed="0"/>
+    <w:lsdException w:name="Medium Grid 1 Accent 3" w:semiHidden="0" w:uiPriority="67" w:unhideWhenUsed="0"/>
+    <w:lsdException w:name="Medium Grid 2 Accent 3" w:semiHidden="0" w:uiPriority="68" w:unhideWhenUsed="0"/>
+    <w:lsdException w:name="Medium Grid 3 Accent 3" w:semiHidden="0" w:uiPriority="69" w:unhideWhenUsed="0"/>
+    <w:lsdException w:name="Dark List Accent 3" w:semiHidden="0" w:uiPriority="70" w:unhideWhenUsed="0"/>
+    <w:lsdException w:name="Colorful Shading Accent 3" w:semiHidden="0" w:uiPriority="71" w:unhideWhenUsed="0"/>
+    <w:lsdException w:name="Colorful List Accent 3" w:semiHidden="0" w:uiPriority="72" w:unhideWhenUsed="0"/>
+    <w:lsdException w:name="Colorful Grid Accent 3" w:semiHidden="0" w:uiPriority="73" w:unhideWhenUsed="0"/>
+    <w:lsdException w:name="Light Shading Accent 4" w:semiHidden="0" w:uiPriority="60" w:unhideWhenUsed="0"/>
+    <w:lsdException w:name="Light List Accent 4" w:semiHidden="0" w:uiPriority="61" w:unhideWhenUsed="0"/>
+    <w:lsdException w:name="Light Grid Accent 4" w:semiHidden="0" w:uiPriority="62" w:unhideWhenUsed="0"/>
+    <w:lsdException w:name="Medium Shading 1 Accent 4" w:semiHidden="0" w:uiPriority="63" w:unhideWhenUsed="0"/>
+    <w:lsdException w:name="Medium Shading 2 Accent 4" w:semiHidden="0" w:uiPriority="64" w:unhideWhenUsed="0"/>
+    <w:lsdException w:name="Medium List 1 Accent 4" w:semiHidden="0" w:uiPriority="65" w:unhideWhenUsed="0"/>
+    <w:lsdException w:name="Medium List 2 Accent 4" w:semiHidden="0" w:uiPriority="66" w:unhideWhenUsed="0"/>
+    <w:lsdException w:name="Medium Grid 1 Accent 4" w:semiHidden="0" w:uiPriority="67" w:unhideWhenUsed="0"/>
+    <w:lsdException w:name="Medium Grid 2 Accent 4" w:semiHidden="0" w:uiPriority="68" w:unhideWhenUsed="0"/>
+    <w:lsdException w:name="Medium Grid 3 Accent 4" w:semiHidden="0" w:uiPriority="69" w:unhideWhenUsed="0"/>
+    <w:lsdException w:name="Dark List Accent 4" w:semiHidden="0" w:uiPriority="70" w:unhideWhenUsed="0"/>
+    <w:lsdException w:name="Colorful Shading Accent 4" w:semiHidden="0" w:uiPriority="71" w:unhideWhenUsed="0"/>
+    <w:lsdException w:name="Colorful List Accent 4" w:semiHidden="0" w:uiPriority="72" w:unhideWhenUsed="0"/>
+    <w:lsdException w:name="Colorful Grid Accent 4" w:semiHidden="0" w:uiPriority="73" w:unhideWhenUsed="0"/>
+    <w:lsdException w:name="Light Shading Accent 5" w:semiHidden="0" w:uiPriority="60" w:unhideWhenUsed="0"/>
+    <w:lsdException w:name="Light List Accent 5" w:semiHidden="0" w:uiPriority="61" w:unhideWhenUsed="0"/>
+    <w:lsdException w:name="Light Grid Accent 5" w:semiHidden="0" w:uiPriority="62" w:unhideWhenUsed="0"/>
+    <w:lsdException w:name="Medium Shading 1 Accent 5" w:semiHidden="0" w:uiPriority="63" w:unhideWhenUsed="0"/>
+    <w:lsdException w:name="Medium Shading 2 Accent 5" w:semiHidden="0" w:uiPriority="64" w:unhideWhenUsed="0"/>
+    <w:lsdException w:name="Medium List 1 Accent 5" w:semiHidden="0" w:uiPriority="65" w:unhideWhenUsed="0"/>
+    <w:lsdException w:name="Medium List 2 Accent 5" w:semiHidden="0" w:uiPriority="66" w:unhideWhenUsed="0"/>
+    <w:lsdException w:name="Medium Grid 1 Accent 5" w:semiHidden="0" w:uiPriority="67" w:unhideWhenUsed="0"/>
+    <w:lsdException w:name="Medium Grid 2 Accent 5" w:semiHidden="0" w:uiPriority="68" w:unhideWhenUsed="0"/>
+    <w:lsdException w:name="Medium Grid 3 Accent 5" w:semiHidden="0" w:uiPriority="69" w:unhideWhenUsed="0"/>
+    <w:lsdException w:name="Dark List Accent 5" w:semiHidden="0" w:uiPriority="70" w:unhideWhenUsed="0"/>
+    <w:lsdException w:name="Colorful Shading Accent 5" w:semiHidden="0" w:uiPriority="71" w:unhideWhenUsed="0"/>
+    <w:lsdException w:name="Colorful List Accent 5" w:semiHidden="0" w:uiPriority="72" w:unhideWhenUsed="0"/>
+    <w:lsdException w:name="Colorful Grid Accent 5" w:semiHidden="0" w:uiPriority="73" w:unhideWhenUsed="0"/>
+    <w:lsdException w:name="Light Shading Accent 6" w:semiHidden="0" w:uiPriority="60" w:unhideWhenUsed="0"/>
+    <w:lsdException w:name="Light List Accent 6" w:semiHidden="0" w:uiPriority="61" w:unhideWhenUsed="0"/>
+    <w:lsdException w:name="Light Grid Accent 6" w:semiHidden="0" w:uiPriority="62" w:unhideWhenUsed="0"/>
+    <w:lsdException w:name="Medium Shading 1 Accent 6" w:semiHidden="0" w:uiPriority="63" w:unhideWhenUsed="0"/>
+    <w:lsdException w:name="Medium Shading 2 Accent 6" w:semiHidden="0" w:uiPriority="64" w:unhideWhenUsed="0"/>
+    <w:lsdException w:name="Medium List 1 Accent 6" w:semiHidden="0" w:uiPriority="65" w:unhideWhenUsed="0"/>
+    <w:lsdException w:name="Medium List 2 Accent 6" w:semiHidden="0" w:uiPriority="66" w:unhideWhenUsed="0"/>
+    <w:lsdException w:name="Medium Grid 1 Accent 6" w:semiHidden="0" w:uiPriority="67" w:unhideWhenUsed="0"/>
+    <w:lsdException w:name="Medium Grid 2 Accent 6" w:semiHidden="0" w:uiPriority="68" w:unhideWhenUsed="0"/>
+    <w:lsdException w:name="Medium Grid 3 Accent 6" w:semiHidden="0" w:uiPriority="69" w:unhideWhenUsed="0"/>
+    <w:lsdException w:name="Dark List Accent 6" w:semiHidden="0" w:uiPriority="70" w:unhideWhenUsed="0"/>
+    <w:lsdException w:name="Colorful Shading Accent 6" w:semiHidden="0" w:uiPriority="71" w:unhideWhenUsed="0"/>
+    <w:lsdException w:name="Colorful List Accent 6" w:semiHidden="0" w:uiPriority="72" w:unhideWhenUsed="0"/>
+    <w:lsdException w:name="Colorful Grid Accent 6" w:semiHidden="0" w:uiPriority="73" w:unhideWhenUsed="0"/>
+    <w:lsdException w:name="Subtle Emphasis" w:semiHidden="0" w:uiPriority="19" w:unhideWhenUsed="0" w:qFormat="1"/>
+    <w:lsdException w:name="Intense Emphasis" w:semiHidden="0" w:uiPriority="21" w:unhideWhenUsed="0" w:qFormat="1"/>
+    <w:lsdException w:name="Subtle Reference" w:semiHidden="0" w:uiPriority="31" w:unhideWhenUsed="0" w:qFormat="1"/>
+    <w:lsdException w:name="Intense Reference" w:semiHidden="0" w:uiPriority="32" w:unhideWhenUsed="0" w:qFormat="1"/>
+    <w:lsdException w:name="Book Title" w:semiHidden="0" w:uiPriority="33" w:unhideWhenUsed="0" w:qFormat="1"/>
+    <w:lsdException w:name="Bibliography" w:uiPriority="37"/>
+    <w:lsdException w:name="TOC Heading" w:uiPriority="39" w:qFormat="1"/>
+  </w:latentStyles>
+  <w:style w:type="paragraph" w:default="1" w:styleId="Normal">
+    <w:name w:val="Normal"/>
+    <w:qFormat/>
+  </w:style>
+  <w:style w:type="character" w:default="1" w:styleId="DefaultParagraphFont">
+    <w:name w:val="Default Paragraph Font"/>
+    <w:uiPriority w:val="1"/>
+    <w:semiHidden/>
+    <w:unhideWhenUsed/>
+  </w:style>
+  <w:style w:type="table" w:default="1" w:styleId="TableNormal">
+    <w:name w:val="Normal Table"/>
+    <w:uiPriority w:val="99"/>
+    <w:semiHidden/>
+    <w:unhideWhenUsed/>
+    <w:tblPr>
+      <w:tblInd w:w="0" w:type="dxa"/>
+      <w:tblCellMar>
+        <w:top w:w="0" w:type="dxa"/>
+        <w:left w:w="108" w:type="dxa"/>
+        <w:bottom w:w="0" w:type="dxa"/>
+        <w:right w:w="108" w:type="dxa"/>
+      </w:tblCellMar>
+    </w:tblPr>
+  </w:style>
+  <w:style w:type="numbering" w:default="1" w:styleId="NoList">
+    <w:name w:val="No List"/>
+    <w:uiPriority w:val="99"/>
+    <w:semiHidden/>
+    <w:unhideWhenUsed/>
+  </w:style>
+  <w:style w:type="paragraph" w:styleId="BalloonText">
+    <w:name w:val="Balloon Text"/>
+    <w:basedOn w:val="Normal"/>
+    <w:link w:val="BalloonTextChar"/>
+    <w:uiPriority w:val="99"/>
+    <w:semiHidden/>
+    <w:unhideWhenUsed/>
+    <w:rsid w:val="00F87FD1"/>
+    <w:pPr>
+      <w:spacing w:after="0" w:line="240" w:lineRule="auto"/>
+    </w:pPr>
+    <w:rPr>
+      <w:rFonts w:ascii="Tahoma" w:hAnsi="Tahoma" w:cs="Tahoma"/>
+      <w:sz w:val="16"/>
+      <w:szCs w:val="16"/>
+    </w:rPr>
+  </w:style>
+  <w:style w:type="character" w:customStyle="1" w:styleId="BalloonTextChar">
+    <w:name w:val="Balloon Text Char"/>
+    <w:basedOn w:val="DefaultParagraphFont"/>
+    <w:link w:val="BalloonText"/>
+    <w:uiPriority w:val="99"/>
+    <w:semiHidden/>
+    <w:rsid w:val="00F87FD1"/>
+    <w:rPr>
+      <w:rFonts w:ascii="Tahoma" w:hAnsi="Tahoma" w:cs="Tahoma"/>
+      <w:sz w:val="16"/>
+      <w:szCs w:val="16"/>
+    </w:rPr>
+  </w:style>
+  <w:style w:type="table" w:styleId="LightShading">
+    <w:name w:val="Light Shading"/>
+    <w:basedOn w:val="TableNormal"/>
+    <w:uiPriority w:val="60"/>
+    <w:unhideWhenUsed/>
+    <w:rsid w:val="005D0D1A"/>
+    <w:pPr>
+      <w:spacing w:after="0" w:line="240" w:lineRule="auto"/>
+      <w:jc w:val="both"/>
+    </w:pPr>
+    <w:rPr>
+      <w:rFonts w:ascii="Times New Roman" w:eastAsiaTheme="minorHAnsi" w:hAnsi="Times New Roman"/>
+      <w:color w:val="000000" w:themeColor="text1" w:themeShade="BF"/>
+      <w:sz w:val="28"/>
+      <w:lang w:eastAsia="en-US"/>
+    </w:rPr>
+    <w:tblPr>
+      <w:tblStyleRowBandSize w:val="1"/>
+      <w:tblStyleColBandSize w:val="1"/>
+      <w:tblInd w:w="0" w:type="dxa"/>
+      <w:tblBorders>
+        <w:top w:val="single" w:sz="8" w:space="0" w:color="000000" w:themeColor="text1"/>
+        <w:bottom w:val="single" w:sz="8" w:space="0" w:color="000000" w:themeColor="text1"/>
+      </w:tblBorders>
+      <w:tblCellMar>
+        <w:top w:w="0" w:type="dxa"/>
+        <w:left w:w="108" w:type="dxa"/>
+        <w:bottom w:w="0" w:type="dxa"/>
+        <w:right w:w="108" w:type="dxa"/>
+      </w:tblCellMar>
     </w:tblPr>
     <w:tblStylePr w:type="firstRow">
       <w:pPr>

</xml_diff>

<commit_message>
Update editVehicle UC and add Cancel self-booking UC
</commit_message>
<xml_diff>
--- a/docs/temp/Provider/ManageBookingUseCase.docx
+++ b/docs/temp/Provider/ManageBookingUseCase.docx
@@ -4217,6 +4217,7 @@
                 <w:sz w:val="24"/>
                 <w:szCs w:val="24"/>
               </w:rPr>
+              <w:lastRenderedPageBreak/>
               <w:t>Goal:</w:t>
             </w:r>
           </w:p>
@@ -4240,7 +4241,6 @@
                 <w:sz w:val="24"/>
                 <w:szCs w:val="24"/>
               </w:rPr>
-              <w:lastRenderedPageBreak/>
               <w:t>Provider can book the vehicle they don’t want customer to book.</w:t>
             </w:r>
           </w:p>
@@ -5673,7 +5673,16 @@
                       <w:sz w:val="24"/>
                       <w:szCs w:val="24"/>
                     </w:rPr>
-                    <w:t xml:space="preserve"> will show information of the vehicle has booking in the past and in coming booking.</w:t>
+                    <w:t xml:space="preserve"> will show information of the vehicle has booking in the past and in </w:t>
+                  </w:r>
+                  <w:r>
+                    <w:rPr>
+                      <w:rFonts w:cs="Times New Roman"/>
+                      <w:sz w:val="24"/>
+                      <w:szCs w:val="24"/>
+                    </w:rPr>
+                    <w:lastRenderedPageBreak/>
+                    <w:t>coming booking.</w:t>
                   </w:r>
                 </w:p>
               </w:tc>
@@ -7011,8 +7020,6 @@
                 <w:szCs w:val="24"/>
               </w:rPr>
             </w:pPr>
-            <w:bookmarkStart w:id="0" w:name="_GoBack"/>
-            <w:bookmarkEnd w:id="0"/>
             <w:r>
               <w:rPr>
                 <w:rFonts w:cs="Times New Roman"/>
@@ -10115,6 +10122,1915 @@
               </w:rPr>
               <w:t xml:space="preserve"> has to show correct and up-to-date information.</w:t>
             </w:r>
+          </w:p>
+        </w:tc>
+      </w:tr>
+    </w:tbl>
+    <w:p>
+      <w:pPr>
+        <w:rPr>
+          <w:rFonts w:ascii="Times New Roman" w:hAnsi="Times New Roman" w:cs="Times New Roman"/>
+          <w:sz w:val="24"/>
+          <w:szCs w:val="24"/>
+        </w:rPr>
+      </w:pPr>
+    </w:p>
+    <w:p>
+      <w:pPr>
+        <w:rPr>
+          <w:rFonts w:ascii="Times New Roman" w:hAnsi="Times New Roman" w:cs="Times New Roman"/>
+          <w:sz w:val="24"/>
+          <w:szCs w:val="24"/>
+        </w:rPr>
+      </w:pPr>
+      <w:r>
+        <w:rPr>
+          <w:rFonts w:ascii="Times New Roman" w:hAnsi="Times New Roman" w:cs="Times New Roman"/>
+          <w:noProof/>
+          <w:sz w:val="24"/>
+          <w:szCs w:val="24"/>
+        </w:rPr>
+        <w:drawing>
+          <wp:inline distT="0" distB="0" distL="0" distR="0">
+            <wp:extent cx="5943600" cy="1614805"/>
+            <wp:effectExtent l="0" t="0" r="0" b="0"/>
+            <wp:docPr id="2" name="Picture 2"/>
+            <wp:cNvGraphicFramePr>
+              <a:graphicFrameLocks xmlns:a="http://schemas.openxmlformats.org/drawingml/2006/main" noChangeAspect="1"/>
+            </wp:cNvGraphicFramePr>
+            <a:graphic xmlns:a="http://schemas.openxmlformats.org/drawingml/2006/main">
+              <a:graphicData uri="http://schemas.openxmlformats.org/drawingml/2006/picture">
+                <pic:pic xmlns:pic="http://schemas.openxmlformats.org/drawingml/2006/picture">
+                  <pic:nvPicPr>
+                    <pic:cNvPr id="0" name="cancelSelfBooking.png"/>
+                    <pic:cNvPicPr/>
+                  </pic:nvPicPr>
+                  <pic:blipFill>
+                    <a:blip r:embed="rId10">
+                      <a:extLst>
+                        <a:ext uri="{28A0092B-C50C-407E-A947-70E740481C1C}">
+                          <a14:useLocalDpi xmlns:a14="http://schemas.microsoft.com/office/drawing/2010/main" val="0"/>
+                        </a:ext>
+                      </a:extLst>
+                    </a:blip>
+                    <a:stretch>
+                      <a:fillRect/>
+                    </a:stretch>
+                  </pic:blipFill>
+                  <pic:spPr>
+                    <a:xfrm>
+                      <a:off x="0" y="0"/>
+                      <a:ext cx="5943600" cy="1614805"/>
+                    </a:xfrm>
+                    <a:prstGeom prst="rect">
+                      <a:avLst/>
+                    </a:prstGeom>
+                  </pic:spPr>
+                </pic:pic>
+              </a:graphicData>
+            </a:graphic>
+          </wp:inline>
+        </w:drawing>
+      </w:r>
+    </w:p>
+    <w:tbl>
+      <w:tblPr>
+        <w:tblStyle w:val="LightShading"/>
+        <w:tblW w:w="8745" w:type="dxa"/>
+        <w:tblInd w:w="-110" w:type="dxa"/>
+        <w:tblBorders>
+          <w:left w:val="single" w:sz="8" w:space="0" w:color="000000" w:themeColor="text1"/>
+          <w:right w:val="single" w:sz="8" w:space="0" w:color="000000" w:themeColor="text1"/>
+          <w:insideH w:val="single" w:sz="8" w:space="0" w:color="000000" w:themeColor="text1"/>
+          <w:insideV w:val="single" w:sz="8" w:space="0" w:color="000000" w:themeColor="text1"/>
+        </w:tblBorders>
+        <w:tblLook w:val="04A0" w:firstRow="1" w:lastRow="0" w:firstColumn="1" w:lastColumn="0" w:noHBand="0" w:noVBand="1"/>
+      </w:tblPr>
+      <w:tblGrid>
+        <w:gridCol w:w="2212"/>
+        <w:gridCol w:w="2160"/>
+        <w:gridCol w:w="2390"/>
+        <w:gridCol w:w="1983"/>
+      </w:tblGrid>
+      <w:tr>
+        <w:trPr>
+          <w:cnfStyle w:val="100000000000" w:firstRow="1" w:lastRow="0" w:firstColumn="0" w:lastColumn="0" w:oddVBand="0" w:evenVBand="0" w:oddHBand="0" w:evenHBand="0" w:firstRowFirstColumn="0" w:firstRowLastColumn="0" w:lastRowFirstColumn="0" w:lastRowLastColumn="0"/>
+        </w:trPr>
+        <w:tc>
+          <w:tcPr>
+            <w:cnfStyle w:val="001000000000" w:firstRow="0" w:lastRow="0" w:firstColumn="1" w:lastColumn="0" w:oddVBand="0" w:evenVBand="0" w:oddHBand="0" w:evenHBand="0" w:firstRowFirstColumn="0" w:firstRowLastColumn="0" w:lastRowFirstColumn="0" w:lastRowLastColumn="0"/>
+            <w:tcW w:w="8745" w:type="dxa"/>
+            <w:gridSpan w:val="4"/>
+            <w:tcBorders>
+              <w:top w:val="none" w:sz="0" w:space="0" w:color="auto"/>
+              <w:left w:val="none" w:sz="0" w:space="0" w:color="auto"/>
+              <w:bottom w:val="none" w:sz="0" w:space="0" w:color="auto"/>
+              <w:right w:val="none" w:sz="0" w:space="0" w:color="auto"/>
+            </w:tcBorders>
+            <w:shd w:val="clear" w:color="auto" w:fill="D9D9D9" w:themeFill="background1" w:themeFillShade="D9"/>
+          </w:tcPr>
+          <w:p>
+            <w:pPr>
+              <w:spacing w:after="160" w:line="259" w:lineRule="auto"/>
+              <w:rPr>
+                <w:rFonts w:cs="Times New Roman"/>
+                <w:sz w:val="24"/>
+                <w:szCs w:val="24"/>
+              </w:rPr>
+            </w:pPr>
+            <w:r>
+              <w:rPr>
+                <w:rFonts w:cs="Times New Roman"/>
+                <w:sz w:val="24"/>
+                <w:szCs w:val="24"/>
+              </w:rPr>
+              <w:t>USE CASE – UC03</w:t>
+            </w:r>
+          </w:p>
+        </w:tc>
+      </w:tr>
+      <w:tr>
+        <w:trPr>
+          <w:cnfStyle w:val="000000100000" w:firstRow="0" w:lastRow="0" w:firstColumn="0" w:lastColumn="0" w:oddVBand="0" w:evenVBand="0" w:oddHBand="1" w:evenHBand="0" w:firstRowFirstColumn="0" w:firstRowLastColumn="0" w:lastRowFirstColumn="0" w:lastRowLastColumn="0"/>
+        </w:trPr>
+        <w:tc>
+          <w:tcPr>
+            <w:cnfStyle w:val="001000000000" w:firstRow="0" w:lastRow="0" w:firstColumn="1" w:lastColumn="0" w:oddVBand="0" w:evenVBand="0" w:oddHBand="0" w:evenHBand="0" w:firstRowFirstColumn="0" w:firstRowLastColumn="0" w:lastRowFirstColumn="0" w:lastRowLastColumn="0"/>
+            <w:tcW w:w="2212" w:type="dxa"/>
+            <w:tcBorders>
+              <w:top w:val="single" w:sz="4" w:space="0" w:color="auto"/>
+              <w:left w:val="single" w:sz="4" w:space="0" w:color="auto"/>
+              <w:bottom w:val="single" w:sz="4" w:space="0" w:color="auto"/>
+              <w:right w:val="single" w:sz="4" w:space="0" w:color="auto"/>
+            </w:tcBorders>
+            <w:shd w:val="clear" w:color="auto" w:fill="D9D9D9" w:themeFill="background1" w:themeFillShade="D9"/>
+          </w:tcPr>
+          <w:p>
+            <w:pPr>
+              <w:spacing w:after="160" w:line="259" w:lineRule="auto"/>
+              <w:rPr>
+                <w:rFonts w:cs="Times New Roman"/>
+                <w:sz w:val="24"/>
+                <w:szCs w:val="24"/>
+              </w:rPr>
+            </w:pPr>
+            <w:r>
+              <w:rPr>
+                <w:rFonts w:cs="Times New Roman"/>
+                <w:sz w:val="24"/>
+                <w:szCs w:val="24"/>
+              </w:rPr>
+              <w:t>Use Case No.</w:t>
+            </w:r>
+          </w:p>
+        </w:tc>
+        <w:tc>
+          <w:tcPr>
+            <w:tcW w:w="2160" w:type="dxa"/>
+            <w:tcBorders>
+              <w:left w:val="single" w:sz="4" w:space="0" w:color="auto"/>
+              <w:right w:val="single" w:sz="4" w:space="0" w:color="auto"/>
+            </w:tcBorders>
+            <w:shd w:val="clear" w:color="auto" w:fill="FFFFFF" w:themeFill="background1"/>
+          </w:tcPr>
+          <w:p>
+            <w:pPr>
+              <w:spacing w:after="160" w:line="259" w:lineRule="auto"/>
+              <w:cnfStyle w:val="000000100000" w:firstRow="0" w:lastRow="0" w:firstColumn="0" w:lastColumn="0" w:oddVBand="0" w:evenVBand="0" w:oddHBand="1" w:evenHBand="0" w:firstRowFirstColumn="0" w:firstRowLastColumn="0" w:lastRowFirstColumn="0" w:lastRowLastColumn="0"/>
+              <w:rPr>
+                <w:rFonts w:cs="Times New Roman"/>
+                <w:sz w:val="24"/>
+                <w:szCs w:val="24"/>
+              </w:rPr>
+            </w:pPr>
+            <w:r>
+              <w:rPr>
+                <w:rFonts w:cs="Times New Roman"/>
+                <w:sz w:val="24"/>
+                <w:szCs w:val="24"/>
+              </w:rPr>
+              <w:t>UC03</w:t>
+            </w:r>
+          </w:p>
+        </w:tc>
+        <w:tc>
+          <w:tcPr>
+            <w:tcW w:w="2390" w:type="dxa"/>
+            <w:tcBorders>
+              <w:top w:val="single" w:sz="4" w:space="0" w:color="auto"/>
+              <w:left w:val="single" w:sz="4" w:space="0" w:color="auto"/>
+              <w:bottom w:val="single" w:sz="4" w:space="0" w:color="auto"/>
+              <w:right w:val="single" w:sz="4" w:space="0" w:color="auto"/>
+            </w:tcBorders>
+            <w:shd w:val="clear" w:color="auto" w:fill="D9D9D9" w:themeFill="background1" w:themeFillShade="D9"/>
+          </w:tcPr>
+          <w:p>
+            <w:pPr>
+              <w:spacing w:after="160" w:line="259" w:lineRule="auto"/>
+              <w:cnfStyle w:val="000000100000" w:firstRow="0" w:lastRow="0" w:firstColumn="0" w:lastColumn="0" w:oddVBand="0" w:evenVBand="0" w:oddHBand="1" w:evenHBand="0" w:firstRowFirstColumn="0" w:firstRowLastColumn="0" w:lastRowFirstColumn="0" w:lastRowLastColumn="0"/>
+              <w:rPr>
+                <w:rFonts w:cs="Times New Roman"/>
+                <w:b/>
+                <w:sz w:val="24"/>
+                <w:szCs w:val="24"/>
+              </w:rPr>
+            </w:pPr>
+            <w:r>
+              <w:rPr>
+                <w:rFonts w:cs="Times New Roman"/>
+                <w:b/>
+                <w:sz w:val="24"/>
+                <w:szCs w:val="24"/>
+              </w:rPr>
+              <w:t>Use Case Version</w:t>
+            </w:r>
+          </w:p>
+        </w:tc>
+        <w:tc>
+          <w:tcPr>
+            <w:tcW w:w="1983" w:type="dxa"/>
+            <w:tcBorders>
+              <w:top w:val="single" w:sz="4" w:space="0" w:color="auto"/>
+              <w:left w:val="single" w:sz="4" w:space="0" w:color="auto"/>
+              <w:bottom w:val="single" w:sz="4" w:space="0" w:color="auto"/>
+              <w:right w:val="single" w:sz="4" w:space="0" w:color="auto"/>
+            </w:tcBorders>
+            <w:shd w:val="clear" w:color="auto" w:fill="FFFFFF" w:themeFill="background1"/>
+          </w:tcPr>
+          <w:p>
+            <w:pPr>
+              <w:spacing w:after="160" w:line="259" w:lineRule="auto"/>
+              <w:cnfStyle w:val="000000100000" w:firstRow="0" w:lastRow="0" w:firstColumn="0" w:lastColumn="0" w:oddVBand="0" w:evenVBand="0" w:oddHBand="1" w:evenHBand="0" w:firstRowFirstColumn="0" w:firstRowLastColumn="0" w:lastRowFirstColumn="0" w:lastRowLastColumn="0"/>
+              <w:rPr>
+                <w:rFonts w:cs="Times New Roman"/>
+                <w:sz w:val="24"/>
+                <w:szCs w:val="24"/>
+              </w:rPr>
+            </w:pPr>
+            <w:r>
+              <w:rPr>
+                <w:rFonts w:cs="Times New Roman"/>
+                <w:sz w:val="24"/>
+                <w:szCs w:val="24"/>
+              </w:rPr>
+              <w:t>2.0</w:t>
+            </w:r>
+          </w:p>
+        </w:tc>
+      </w:tr>
+      <w:tr>
+        <w:tc>
+          <w:tcPr>
+            <w:cnfStyle w:val="001000000000" w:firstRow="0" w:lastRow="0" w:firstColumn="1" w:lastColumn="0" w:oddVBand="0" w:evenVBand="0" w:oddHBand="0" w:evenHBand="0" w:firstRowFirstColumn="0" w:firstRowLastColumn="0" w:lastRowFirstColumn="0" w:lastRowLastColumn="0"/>
+            <w:tcW w:w="2212" w:type="dxa"/>
+            <w:tcBorders>
+              <w:top w:val="single" w:sz="4" w:space="0" w:color="auto"/>
+              <w:bottom w:val="single" w:sz="4" w:space="0" w:color="auto"/>
+            </w:tcBorders>
+            <w:shd w:val="clear" w:color="auto" w:fill="D9D9D9" w:themeFill="background1" w:themeFillShade="D9"/>
+          </w:tcPr>
+          <w:p>
+            <w:pPr>
+              <w:spacing w:after="160" w:line="259" w:lineRule="auto"/>
+              <w:rPr>
+                <w:rFonts w:cs="Times New Roman"/>
+                <w:sz w:val="24"/>
+                <w:szCs w:val="24"/>
+              </w:rPr>
+            </w:pPr>
+            <w:r>
+              <w:rPr>
+                <w:rFonts w:cs="Times New Roman"/>
+                <w:sz w:val="24"/>
+                <w:szCs w:val="24"/>
+              </w:rPr>
+              <w:t>Use Case Name</w:t>
+            </w:r>
+          </w:p>
+        </w:tc>
+        <w:tc>
+          <w:tcPr>
+            <w:tcW w:w="6533" w:type="dxa"/>
+            <w:gridSpan w:val="3"/>
+            <w:tcBorders>
+              <w:bottom w:val="single" w:sz="4" w:space="0" w:color="auto"/>
+            </w:tcBorders>
+          </w:tcPr>
+          <w:p>
+            <w:pPr>
+              <w:spacing w:after="160" w:line="259" w:lineRule="auto"/>
+              <w:cnfStyle w:val="000000000000" w:firstRow="0" w:lastRow="0" w:firstColumn="0" w:lastColumn="0" w:oddVBand="0" w:evenVBand="0" w:oddHBand="0" w:evenHBand="0" w:firstRowFirstColumn="0" w:firstRowLastColumn="0" w:lastRowFirstColumn="0" w:lastRowLastColumn="0"/>
+              <w:rPr>
+                <w:rFonts w:cs="Times New Roman"/>
+                <w:sz w:val="24"/>
+                <w:szCs w:val="24"/>
+              </w:rPr>
+            </w:pPr>
+            <w:r>
+              <w:rPr>
+                <w:rFonts w:cs="Times New Roman"/>
+                <w:sz w:val="24"/>
+                <w:szCs w:val="24"/>
+              </w:rPr>
+              <w:t>Cancel self-booking</w:t>
+            </w:r>
+          </w:p>
+        </w:tc>
+      </w:tr>
+      <w:tr>
+        <w:trPr>
+          <w:cnfStyle w:val="000000100000" w:firstRow="0" w:lastRow="0" w:firstColumn="0" w:lastColumn="0" w:oddVBand="0" w:evenVBand="0" w:oddHBand="1" w:evenHBand="0" w:firstRowFirstColumn="0" w:firstRowLastColumn="0" w:lastRowFirstColumn="0" w:lastRowLastColumn="0"/>
+        </w:trPr>
+        <w:tc>
+          <w:tcPr>
+            <w:cnfStyle w:val="001000000000" w:firstRow="0" w:lastRow="0" w:firstColumn="1" w:lastColumn="0" w:oddVBand="0" w:evenVBand="0" w:oddHBand="0" w:evenHBand="0" w:firstRowFirstColumn="0" w:firstRowLastColumn="0" w:lastRowFirstColumn="0" w:lastRowLastColumn="0"/>
+            <w:tcW w:w="2212" w:type="dxa"/>
+            <w:tcBorders>
+              <w:top w:val="single" w:sz="4" w:space="0" w:color="auto"/>
+              <w:left w:val="single" w:sz="4" w:space="0" w:color="auto"/>
+              <w:bottom w:val="single" w:sz="4" w:space="0" w:color="auto"/>
+              <w:right w:val="single" w:sz="4" w:space="0" w:color="auto"/>
+            </w:tcBorders>
+            <w:shd w:val="clear" w:color="auto" w:fill="D9D9D9" w:themeFill="background1" w:themeFillShade="D9"/>
+          </w:tcPr>
+          <w:p>
+            <w:pPr>
+              <w:spacing w:after="160" w:line="259" w:lineRule="auto"/>
+              <w:rPr>
+                <w:rFonts w:cs="Times New Roman"/>
+                <w:sz w:val="24"/>
+                <w:szCs w:val="24"/>
+              </w:rPr>
+            </w:pPr>
+            <w:r>
+              <w:rPr>
+                <w:rFonts w:cs="Times New Roman"/>
+                <w:sz w:val="24"/>
+                <w:szCs w:val="24"/>
+              </w:rPr>
+              <w:t>Author</w:t>
+            </w:r>
+          </w:p>
+        </w:tc>
+        <w:tc>
+          <w:tcPr>
+            <w:tcW w:w="6533" w:type="dxa"/>
+            <w:gridSpan w:val="3"/>
+            <w:tcBorders>
+              <w:top w:val="single" w:sz="4" w:space="0" w:color="auto"/>
+              <w:left w:val="single" w:sz="4" w:space="0" w:color="auto"/>
+              <w:bottom w:val="single" w:sz="4" w:space="0" w:color="auto"/>
+              <w:right w:val="single" w:sz="4" w:space="0" w:color="auto"/>
+            </w:tcBorders>
+            <w:shd w:val="clear" w:color="auto" w:fill="FFFFFF" w:themeFill="background1"/>
+          </w:tcPr>
+          <w:p>
+            <w:pPr>
+              <w:spacing w:after="160" w:line="259" w:lineRule="auto"/>
+              <w:cnfStyle w:val="000000100000" w:firstRow="0" w:lastRow="0" w:firstColumn="0" w:lastColumn="0" w:oddVBand="0" w:evenVBand="0" w:oddHBand="1" w:evenHBand="0" w:firstRowFirstColumn="0" w:firstRowLastColumn="0" w:lastRowFirstColumn="0" w:lastRowLastColumn="0"/>
+              <w:rPr>
+                <w:rFonts w:cs="Times New Roman"/>
+                <w:sz w:val="24"/>
+                <w:szCs w:val="24"/>
+              </w:rPr>
+            </w:pPr>
+            <w:proofErr w:type="spellStart"/>
+            <w:r>
+              <w:rPr>
+                <w:rFonts w:cs="Times New Roman"/>
+                <w:sz w:val="24"/>
+                <w:szCs w:val="24"/>
+              </w:rPr>
+              <w:t>KhoaLVD</w:t>
+            </w:r>
+            <w:proofErr w:type="spellEnd"/>
+          </w:p>
+        </w:tc>
+      </w:tr>
+      <w:tr>
+        <w:tc>
+          <w:tcPr>
+            <w:cnfStyle w:val="001000000000" w:firstRow="0" w:lastRow="0" w:firstColumn="1" w:lastColumn="0" w:oddVBand="0" w:evenVBand="0" w:oddHBand="0" w:evenHBand="0" w:firstRowFirstColumn="0" w:firstRowLastColumn="0" w:lastRowFirstColumn="0" w:lastRowLastColumn="0"/>
+            <w:tcW w:w="2212" w:type="dxa"/>
+            <w:tcBorders>
+              <w:top w:val="single" w:sz="4" w:space="0" w:color="auto"/>
+              <w:bottom w:val="single" w:sz="4" w:space="0" w:color="auto"/>
+            </w:tcBorders>
+            <w:shd w:val="clear" w:color="auto" w:fill="D9D9D9" w:themeFill="background1" w:themeFillShade="D9"/>
+          </w:tcPr>
+          <w:p>
+            <w:pPr>
+              <w:spacing w:after="160" w:line="259" w:lineRule="auto"/>
+              <w:rPr>
+                <w:rFonts w:cs="Times New Roman"/>
+                <w:sz w:val="24"/>
+                <w:szCs w:val="24"/>
+              </w:rPr>
+            </w:pPr>
+            <w:r>
+              <w:rPr>
+                <w:rFonts w:cs="Times New Roman"/>
+                <w:sz w:val="24"/>
+                <w:szCs w:val="24"/>
+              </w:rPr>
+              <w:t>Date</w:t>
+            </w:r>
+          </w:p>
+        </w:tc>
+        <w:tc>
+          <w:tcPr>
+            <w:tcW w:w="2160" w:type="dxa"/>
+            <w:tcBorders>
+              <w:top w:val="single" w:sz="4" w:space="0" w:color="auto"/>
+              <w:bottom w:val="single" w:sz="4" w:space="0" w:color="auto"/>
+            </w:tcBorders>
+            <w:shd w:val="clear" w:color="auto" w:fill="FFFFFF" w:themeFill="background1"/>
+          </w:tcPr>
+          <w:p>
+            <w:pPr>
+              <w:spacing w:after="160" w:line="259" w:lineRule="auto"/>
+              <w:cnfStyle w:val="000000000000" w:firstRow="0" w:lastRow="0" w:firstColumn="0" w:lastColumn="0" w:oddVBand="0" w:evenVBand="0" w:oddHBand="0" w:evenHBand="0" w:firstRowFirstColumn="0" w:firstRowLastColumn="0" w:lastRowFirstColumn="0" w:lastRowLastColumn="0"/>
+              <w:rPr>
+                <w:rFonts w:cs="Times New Roman"/>
+                <w:sz w:val="24"/>
+                <w:szCs w:val="24"/>
+              </w:rPr>
+            </w:pPr>
+            <w:r>
+              <w:rPr>
+                <w:rFonts w:cs="Times New Roman"/>
+                <w:sz w:val="24"/>
+                <w:szCs w:val="24"/>
+              </w:rPr>
+              <w:t>04</w:t>
+            </w:r>
+            <w:r>
+              <w:rPr>
+                <w:rFonts w:cs="Times New Roman"/>
+                <w:sz w:val="24"/>
+                <w:szCs w:val="24"/>
+              </w:rPr>
+              <w:t>/11/2016</w:t>
+            </w:r>
+          </w:p>
+        </w:tc>
+        <w:tc>
+          <w:tcPr>
+            <w:tcW w:w="2390" w:type="dxa"/>
+            <w:tcBorders>
+              <w:top w:val="single" w:sz="4" w:space="0" w:color="auto"/>
+              <w:bottom w:val="single" w:sz="4" w:space="0" w:color="auto"/>
+            </w:tcBorders>
+            <w:shd w:val="clear" w:color="auto" w:fill="D9D9D9" w:themeFill="background1" w:themeFillShade="D9"/>
+          </w:tcPr>
+          <w:p>
+            <w:pPr>
+              <w:spacing w:after="160" w:line="259" w:lineRule="auto"/>
+              <w:cnfStyle w:val="000000000000" w:firstRow="0" w:lastRow="0" w:firstColumn="0" w:lastColumn="0" w:oddVBand="0" w:evenVBand="0" w:oddHBand="0" w:evenHBand="0" w:firstRowFirstColumn="0" w:firstRowLastColumn="0" w:lastRowFirstColumn="0" w:lastRowLastColumn="0"/>
+              <w:rPr>
+                <w:rFonts w:cs="Times New Roman"/>
+                <w:b/>
+                <w:sz w:val="24"/>
+                <w:szCs w:val="24"/>
+              </w:rPr>
+            </w:pPr>
+            <w:r>
+              <w:rPr>
+                <w:rFonts w:cs="Times New Roman"/>
+                <w:b/>
+                <w:sz w:val="24"/>
+                <w:szCs w:val="24"/>
+              </w:rPr>
+              <w:t>Priority</w:t>
+            </w:r>
+          </w:p>
+        </w:tc>
+        <w:tc>
+          <w:tcPr>
+            <w:tcW w:w="1983" w:type="dxa"/>
+            <w:tcBorders>
+              <w:top w:val="single" w:sz="4" w:space="0" w:color="auto"/>
+              <w:bottom w:val="single" w:sz="4" w:space="0" w:color="auto"/>
+            </w:tcBorders>
+            <w:shd w:val="clear" w:color="auto" w:fill="FFFFFF" w:themeFill="background1"/>
+          </w:tcPr>
+          <w:p>
+            <w:pPr>
+              <w:spacing w:after="160" w:line="259" w:lineRule="auto"/>
+              <w:cnfStyle w:val="000000000000" w:firstRow="0" w:lastRow="0" w:firstColumn="0" w:lastColumn="0" w:oddVBand="0" w:evenVBand="0" w:oddHBand="0" w:evenHBand="0" w:firstRowFirstColumn="0" w:firstRowLastColumn="0" w:lastRowFirstColumn="0" w:lastRowLastColumn="0"/>
+              <w:rPr>
+                <w:rFonts w:cs="Times New Roman"/>
+                <w:sz w:val="24"/>
+                <w:szCs w:val="24"/>
+              </w:rPr>
+            </w:pPr>
+            <w:r>
+              <w:rPr>
+                <w:rFonts w:cs="Times New Roman"/>
+                <w:sz w:val="24"/>
+                <w:szCs w:val="24"/>
+              </w:rPr>
+              <w:t>Normal</w:t>
+            </w:r>
+          </w:p>
+        </w:tc>
+      </w:tr>
+      <w:tr>
+        <w:trPr>
+          <w:cnfStyle w:val="000000100000" w:firstRow="0" w:lastRow="0" w:firstColumn="0" w:lastColumn="0" w:oddVBand="0" w:evenVBand="0" w:oddHBand="1" w:evenHBand="0" w:firstRowFirstColumn="0" w:firstRowLastColumn="0" w:lastRowFirstColumn="0" w:lastRowLastColumn="0"/>
+        </w:trPr>
+        <w:tc>
+          <w:tcPr>
+            <w:cnfStyle w:val="001000000000" w:firstRow="0" w:lastRow="0" w:firstColumn="1" w:lastColumn="0" w:oddVBand="0" w:evenVBand="0" w:oddHBand="0" w:evenHBand="0" w:firstRowFirstColumn="0" w:firstRowLastColumn="0" w:lastRowFirstColumn="0" w:lastRowLastColumn="0"/>
+            <w:tcW w:w="8745" w:type="dxa"/>
+            <w:gridSpan w:val="4"/>
+            <w:tcBorders>
+              <w:top w:val="single" w:sz="4" w:space="0" w:color="auto"/>
+              <w:left w:val="single" w:sz="4" w:space="0" w:color="auto"/>
+              <w:bottom w:val="single" w:sz="4" w:space="0" w:color="auto"/>
+              <w:right w:val="single" w:sz="4" w:space="0" w:color="auto"/>
+            </w:tcBorders>
+            <w:shd w:val="clear" w:color="auto" w:fill="FFFFFF" w:themeFill="background1"/>
+          </w:tcPr>
+          <w:p>
+            <w:pPr>
+              <w:spacing w:after="160" w:line="259" w:lineRule="auto"/>
+              <w:rPr>
+                <w:rFonts w:cs="Times New Roman"/>
+                <w:sz w:val="24"/>
+                <w:szCs w:val="24"/>
+              </w:rPr>
+            </w:pPr>
+            <w:r>
+              <w:rPr>
+                <w:rFonts w:cs="Times New Roman"/>
+                <w:sz w:val="24"/>
+                <w:szCs w:val="24"/>
+              </w:rPr>
+              <w:t>Actor:</w:t>
+            </w:r>
+          </w:p>
+          <w:p>
+            <w:pPr>
+              <w:numPr>
+                <w:ilvl w:val="0"/>
+                <w:numId w:val="1"/>
+              </w:numPr>
+              <w:rPr>
+                <w:rFonts w:cs="Times New Roman"/>
+                <w:b w:val="0"/>
+                <w:sz w:val="24"/>
+                <w:szCs w:val="24"/>
+              </w:rPr>
+            </w:pPr>
+            <w:r>
+              <w:rPr>
+                <w:rFonts w:cs="Times New Roman"/>
+                <w:b w:val="0"/>
+                <w:sz w:val="24"/>
+                <w:szCs w:val="24"/>
+              </w:rPr>
+              <w:t>Provider</w:t>
+            </w:r>
+          </w:p>
+          <w:p>
+            <w:pPr>
+              <w:spacing w:after="160" w:line="259" w:lineRule="auto"/>
+              <w:rPr>
+                <w:rFonts w:cs="Times New Roman"/>
+                <w:sz w:val="24"/>
+                <w:szCs w:val="24"/>
+              </w:rPr>
+            </w:pPr>
+            <w:r>
+              <w:rPr>
+                <w:rFonts w:cs="Times New Roman"/>
+                <w:sz w:val="24"/>
+                <w:szCs w:val="24"/>
+              </w:rPr>
+              <w:t>Summary:</w:t>
+            </w:r>
+          </w:p>
+          <w:p>
+            <w:pPr>
+              <w:numPr>
+                <w:ilvl w:val="0"/>
+                <w:numId w:val="1"/>
+              </w:numPr>
+              <w:rPr>
+                <w:rFonts w:cs="Times New Roman"/>
+                <w:b w:val="0"/>
+                <w:sz w:val="24"/>
+                <w:szCs w:val="24"/>
+              </w:rPr>
+            </w:pPr>
+            <w:r>
+              <w:rPr>
+                <w:rFonts w:cs="Times New Roman"/>
+                <w:b w:val="0"/>
+                <w:sz w:val="24"/>
+                <w:szCs w:val="24"/>
+              </w:rPr>
+              <w:t xml:space="preserve">This use case allows </w:t>
+            </w:r>
+            <w:r>
+              <w:rPr>
+                <w:rFonts w:cs="Times New Roman"/>
+                <w:b w:val="0"/>
+                <w:sz w:val="24"/>
+                <w:szCs w:val="24"/>
+              </w:rPr>
+              <w:t xml:space="preserve">provider to </w:t>
+            </w:r>
+            <w:r>
+              <w:rPr>
+                <w:rFonts w:cs="Times New Roman"/>
+                <w:b w:val="0"/>
+                <w:sz w:val="24"/>
+                <w:szCs w:val="24"/>
+              </w:rPr>
+              <w:t>cancel their self-booking.</w:t>
+            </w:r>
+          </w:p>
+          <w:p>
+            <w:pPr>
+              <w:spacing w:after="160" w:line="259" w:lineRule="auto"/>
+              <w:rPr>
+                <w:rFonts w:cs="Times New Roman"/>
+                <w:sz w:val="24"/>
+                <w:szCs w:val="24"/>
+              </w:rPr>
+            </w:pPr>
+            <w:r>
+              <w:rPr>
+                <w:rFonts w:cs="Times New Roman"/>
+                <w:sz w:val="24"/>
+                <w:szCs w:val="24"/>
+              </w:rPr>
+              <w:t>Goal:</w:t>
+            </w:r>
+          </w:p>
+          <w:p>
+            <w:pPr>
+              <w:numPr>
+                <w:ilvl w:val="0"/>
+                <w:numId w:val="1"/>
+              </w:numPr>
+              <w:rPr>
+                <w:rFonts w:cs="Times New Roman"/>
+                <w:b w:val="0"/>
+                <w:sz w:val="24"/>
+                <w:szCs w:val="24"/>
+              </w:rPr>
+            </w:pPr>
+            <w:r>
+              <w:rPr>
+                <w:rFonts w:cs="Times New Roman"/>
+                <w:b w:val="0"/>
+                <w:sz w:val="24"/>
+                <w:szCs w:val="24"/>
+              </w:rPr>
+              <w:t xml:space="preserve">Provider can </w:t>
+            </w:r>
+            <w:r>
+              <w:rPr>
+                <w:rFonts w:cs="Times New Roman"/>
+                <w:b w:val="0"/>
+                <w:sz w:val="24"/>
+                <w:szCs w:val="24"/>
+              </w:rPr>
+              <w:t>cancel their self-booking.</w:t>
+            </w:r>
+          </w:p>
+          <w:p>
+            <w:pPr>
+              <w:spacing w:after="160" w:line="259" w:lineRule="auto"/>
+              <w:rPr>
+                <w:rFonts w:cs="Times New Roman"/>
+                <w:sz w:val="24"/>
+                <w:szCs w:val="24"/>
+              </w:rPr>
+            </w:pPr>
+            <w:r>
+              <w:rPr>
+                <w:rFonts w:cs="Times New Roman"/>
+                <w:sz w:val="24"/>
+                <w:szCs w:val="24"/>
+              </w:rPr>
+              <w:t>Triggers:</w:t>
+            </w:r>
+          </w:p>
+          <w:p>
+            <w:pPr>
+              <w:numPr>
+                <w:ilvl w:val="0"/>
+                <w:numId w:val="1"/>
+              </w:numPr>
+              <w:rPr>
+                <w:rFonts w:cs="Times New Roman"/>
+                <w:b w:val="0"/>
+                <w:sz w:val="24"/>
+                <w:szCs w:val="24"/>
+              </w:rPr>
+            </w:pPr>
+            <w:r>
+              <w:rPr>
+                <w:rFonts w:cs="Times New Roman"/>
+                <w:b w:val="0"/>
+                <w:sz w:val="24"/>
+                <w:szCs w:val="24"/>
+              </w:rPr>
+              <w:t xml:space="preserve">Provider </w:t>
+            </w:r>
+            <w:r>
+              <w:rPr>
+                <w:rFonts w:cs="Times New Roman"/>
+                <w:b w:val="0"/>
+                <w:sz w:val="24"/>
+                <w:szCs w:val="24"/>
+              </w:rPr>
+              <w:t xml:space="preserve">clicks on </w:t>
+            </w:r>
+            <w:r>
+              <w:rPr>
+                <w:rFonts w:cs="Times New Roman"/>
+                <w:b w:val="0"/>
+                <w:sz w:val="24"/>
+                <w:szCs w:val="24"/>
+              </w:rPr>
+              <w:t>“</w:t>
+            </w:r>
+            <w:proofErr w:type="spellStart"/>
+            <w:r>
+              <w:rPr>
+                <w:rFonts w:cs="Times New Roman"/>
+                <w:b w:val="0"/>
+                <w:sz w:val="24"/>
+                <w:szCs w:val="24"/>
+              </w:rPr>
+              <w:t>Hủy</w:t>
+            </w:r>
+            <w:proofErr w:type="spellEnd"/>
+            <w:r>
+              <w:rPr>
+                <w:rFonts w:cs="Times New Roman"/>
+                <w:b w:val="0"/>
+                <w:sz w:val="24"/>
+                <w:szCs w:val="24"/>
+              </w:rPr>
+              <w:t>” at “</w:t>
+            </w:r>
+            <w:proofErr w:type="spellStart"/>
+            <w:r>
+              <w:rPr>
+                <w:rFonts w:cs="Times New Roman"/>
+                <w:b w:val="0"/>
+                <w:sz w:val="24"/>
+                <w:szCs w:val="24"/>
+              </w:rPr>
+              <w:t>Thông</w:t>
+            </w:r>
+            <w:proofErr w:type="spellEnd"/>
+            <w:r>
+              <w:rPr>
+                <w:rFonts w:cs="Times New Roman"/>
+                <w:b w:val="0"/>
+                <w:sz w:val="24"/>
+                <w:szCs w:val="24"/>
+              </w:rPr>
+              <w:t xml:space="preserve"> tin </w:t>
+            </w:r>
+            <w:proofErr w:type="spellStart"/>
+            <w:r>
+              <w:rPr>
+                <w:rFonts w:cs="Times New Roman"/>
+                <w:b w:val="0"/>
+                <w:sz w:val="24"/>
+                <w:szCs w:val="24"/>
+              </w:rPr>
+              <w:t>đặt</w:t>
+            </w:r>
+            <w:proofErr w:type="spellEnd"/>
+            <w:r>
+              <w:rPr>
+                <w:rFonts w:cs="Times New Roman"/>
+                <w:b w:val="0"/>
+                <w:sz w:val="24"/>
+                <w:szCs w:val="24"/>
+              </w:rPr>
+              <w:t xml:space="preserve"> </w:t>
+            </w:r>
+            <w:proofErr w:type="spellStart"/>
+            <w:proofErr w:type="gramStart"/>
+            <w:r>
+              <w:rPr>
+                <w:rFonts w:cs="Times New Roman"/>
+                <w:b w:val="0"/>
+                <w:sz w:val="24"/>
+                <w:szCs w:val="24"/>
+              </w:rPr>
+              <w:t>xe</w:t>
+            </w:r>
+            <w:proofErr w:type="spellEnd"/>
+            <w:proofErr w:type="gramEnd"/>
+            <w:r>
+              <w:rPr>
+                <w:rFonts w:cs="Times New Roman"/>
+                <w:b w:val="0"/>
+                <w:sz w:val="24"/>
+                <w:szCs w:val="24"/>
+              </w:rPr>
+              <w:t>” tab in vehicle’s detail page.</w:t>
+            </w:r>
+          </w:p>
+          <w:p>
+            <w:pPr>
+              <w:spacing w:after="160" w:line="259" w:lineRule="auto"/>
+              <w:rPr>
+                <w:rFonts w:cs="Times New Roman"/>
+                <w:sz w:val="24"/>
+                <w:szCs w:val="24"/>
+              </w:rPr>
+            </w:pPr>
+            <w:r>
+              <w:rPr>
+                <w:rFonts w:cs="Times New Roman"/>
+                <w:sz w:val="24"/>
+                <w:szCs w:val="24"/>
+              </w:rPr>
+              <w:t>Preconditions:</w:t>
+            </w:r>
+          </w:p>
+          <w:p>
+            <w:pPr>
+              <w:numPr>
+                <w:ilvl w:val="0"/>
+                <w:numId w:val="1"/>
+              </w:numPr>
+              <w:rPr>
+                <w:rFonts w:cs="Times New Roman"/>
+                <w:b w:val="0"/>
+                <w:sz w:val="24"/>
+                <w:szCs w:val="24"/>
+              </w:rPr>
+            </w:pPr>
+            <w:r>
+              <w:rPr>
+                <w:rFonts w:cs="Times New Roman"/>
+                <w:b w:val="0"/>
+                <w:sz w:val="24"/>
+                <w:szCs w:val="24"/>
+              </w:rPr>
+              <w:t>User must login into the system with role “Provider” still existed.</w:t>
+            </w:r>
+          </w:p>
+          <w:p>
+            <w:pPr>
+              <w:numPr>
+                <w:ilvl w:val="0"/>
+                <w:numId w:val="1"/>
+              </w:numPr>
+              <w:rPr>
+                <w:rFonts w:cs="Times New Roman"/>
+                <w:b w:val="0"/>
+                <w:sz w:val="24"/>
+                <w:szCs w:val="24"/>
+              </w:rPr>
+            </w:pPr>
+            <w:r>
+              <w:rPr>
+                <w:rFonts w:cs="Times New Roman"/>
+                <w:b w:val="0"/>
+                <w:sz w:val="24"/>
+                <w:szCs w:val="24"/>
+              </w:rPr>
+              <w:t>User must have self-booking.</w:t>
+            </w:r>
+          </w:p>
+          <w:p>
+            <w:pPr>
+              <w:ind w:left="720"/>
+              <w:rPr>
+                <w:rFonts w:cs="Times New Roman"/>
+                <w:sz w:val="24"/>
+                <w:szCs w:val="24"/>
+              </w:rPr>
+            </w:pPr>
+          </w:p>
+          <w:p>
+            <w:pPr>
+              <w:spacing w:after="160" w:line="259" w:lineRule="auto"/>
+              <w:rPr>
+                <w:rFonts w:cs="Times New Roman"/>
+                <w:sz w:val="24"/>
+                <w:szCs w:val="24"/>
+              </w:rPr>
+            </w:pPr>
+            <w:r>
+              <w:rPr>
+                <w:rFonts w:cs="Times New Roman"/>
+                <w:sz w:val="24"/>
+                <w:szCs w:val="24"/>
+              </w:rPr>
+              <w:t>Post Conditions:</w:t>
+            </w:r>
+          </w:p>
+          <w:p>
+            <w:pPr>
+              <w:numPr>
+                <w:ilvl w:val="0"/>
+                <w:numId w:val="1"/>
+              </w:numPr>
+              <w:rPr>
+                <w:rFonts w:cs="Times New Roman"/>
+                <w:b w:val="0"/>
+                <w:sz w:val="24"/>
+                <w:szCs w:val="24"/>
+              </w:rPr>
+            </w:pPr>
+            <w:r>
+              <w:rPr>
+                <w:rFonts w:cs="Times New Roman"/>
+                <w:b w:val="0"/>
+                <w:sz w:val="24"/>
+                <w:szCs w:val="24"/>
+              </w:rPr>
+              <w:t xml:space="preserve">Success: </w:t>
+            </w:r>
+            <w:r>
+              <w:rPr>
+                <w:rFonts w:cs="Times New Roman"/>
+                <w:b w:val="0"/>
+                <w:sz w:val="24"/>
+                <w:szCs w:val="24"/>
+              </w:rPr>
+              <w:t>Self-booking cancel successful.</w:t>
+            </w:r>
+          </w:p>
+          <w:p>
+            <w:pPr>
+              <w:numPr>
+                <w:ilvl w:val="0"/>
+                <w:numId w:val="1"/>
+              </w:numPr>
+              <w:rPr>
+                <w:rFonts w:cs="Times New Roman"/>
+                <w:b w:val="0"/>
+                <w:sz w:val="24"/>
+                <w:szCs w:val="24"/>
+              </w:rPr>
+            </w:pPr>
+            <w:r>
+              <w:rPr>
+                <w:rFonts w:cs="Times New Roman"/>
+                <w:b w:val="0"/>
+                <w:sz w:val="24"/>
+                <w:szCs w:val="24"/>
+              </w:rPr>
+              <w:t>Fail: Show error message.</w:t>
+            </w:r>
+          </w:p>
+          <w:p>
+            <w:pPr>
+              <w:spacing w:before="120" w:after="120" w:line="259" w:lineRule="auto"/>
+              <w:rPr>
+                <w:rFonts w:cs="Times New Roman"/>
+                <w:sz w:val="24"/>
+                <w:szCs w:val="24"/>
+              </w:rPr>
+            </w:pPr>
+            <w:r>
+              <w:rPr>
+                <w:rFonts w:cs="Times New Roman"/>
+                <w:sz w:val="24"/>
+                <w:szCs w:val="24"/>
+              </w:rPr>
+              <w:t>Main Success Scenario:</w:t>
+            </w:r>
+          </w:p>
+          <w:tbl>
+            <w:tblPr>
+              <w:tblStyle w:val="LightShading"/>
+              <w:tblW w:w="8509" w:type="dxa"/>
+              <w:tblBorders>
+                <w:left w:val="single" w:sz="8" w:space="0" w:color="000000" w:themeColor="text1"/>
+                <w:right w:val="single" w:sz="8" w:space="0" w:color="000000" w:themeColor="text1"/>
+                <w:insideH w:val="single" w:sz="8" w:space="0" w:color="000000" w:themeColor="text1"/>
+                <w:insideV w:val="single" w:sz="8" w:space="0" w:color="000000" w:themeColor="text1"/>
+              </w:tblBorders>
+              <w:shd w:val="clear" w:color="auto" w:fill="FFFFFF" w:themeFill="background1"/>
+              <w:tblLook w:val="04A0" w:firstRow="1" w:lastRow="0" w:firstColumn="1" w:lastColumn="0" w:noHBand="0" w:noVBand="1"/>
+            </w:tblPr>
+            <w:tblGrid>
+              <w:gridCol w:w="1234"/>
+              <w:gridCol w:w="3066"/>
+              <w:gridCol w:w="4209"/>
+            </w:tblGrid>
+            <w:tr>
+              <w:trPr>
+                <w:cnfStyle w:val="100000000000" w:firstRow="1" w:lastRow="0" w:firstColumn="0" w:lastColumn="0" w:oddVBand="0" w:evenVBand="0" w:oddHBand="0" w:evenHBand="0" w:firstRowFirstColumn="0" w:firstRowLastColumn="0" w:lastRowFirstColumn="0" w:lastRowLastColumn="0"/>
+              </w:trPr>
+              <w:tc>
+                <w:tcPr>
+                  <w:cnfStyle w:val="001000000000" w:firstRow="0" w:lastRow="0" w:firstColumn="1" w:lastColumn="0" w:oddVBand="0" w:evenVBand="0" w:oddHBand="0" w:evenHBand="0" w:firstRowFirstColumn="0" w:firstRowLastColumn="0" w:lastRowFirstColumn="0" w:lastRowLastColumn="0"/>
+                  <w:tcW w:w="1234" w:type="dxa"/>
+                  <w:tcBorders>
+                    <w:top w:val="none" w:sz="0" w:space="0" w:color="auto"/>
+                    <w:left w:val="none" w:sz="0" w:space="0" w:color="auto"/>
+                    <w:bottom w:val="single" w:sz="4" w:space="0" w:color="auto"/>
+                    <w:right w:val="none" w:sz="0" w:space="0" w:color="auto"/>
+                  </w:tcBorders>
+                  <w:shd w:val="clear" w:color="auto" w:fill="D9D9D9" w:themeFill="background1" w:themeFillShade="D9"/>
+                </w:tcPr>
+                <w:p>
+                  <w:pPr>
+                    <w:spacing w:after="160" w:line="259" w:lineRule="auto"/>
+                    <w:jc w:val="center"/>
+                    <w:rPr>
+                      <w:rFonts w:cs="Times New Roman"/>
+                      <w:sz w:val="24"/>
+                      <w:szCs w:val="24"/>
+                    </w:rPr>
+                  </w:pPr>
+                  <w:r>
+                    <w:rPr>
+                      <w:rFonts w:cs="Times New Roman"/>
+                      <w:sz w:val="24"/>
+                      <w:szCs w:val="24"/>
+                    </w:rPr>
+                    <w:lastRenderedPageBreak/>
+                    <w:t>Step</w:t>
+                  </w:r>
+                </w:p>
+              </w:tc>
+              <w:tc>
+                <w:tcPr>
+                  <w:tcW w:w="3066" w:type="dxa"/>
+                  <w:tcBorders>
+                    <w:top w:val="none" w:sz="0" w:space="0" w:color="auto"/>
+                    <w:left w:val="none" w:sz="0" w:space="0" w:color="auto"/>
+                    <w:bottom w:val="single" w:sz="4" w:space="0" w:color="auto"/>
+                    <w:right w:val="none" w:sz="0" w:space="0" w:color="auto"/>
+                  </w:tcBorders>
+                  <w:shd w:val="clear" w:color="auto" w:fill="D9D9D9" w:themeFill="background1" w:themeFillShade="D9"/>
+                </w:tcPr>
+                <w:p>
+                  <w:pPr>
+                    <w:spacing w:after="160" w:line="259" w:lineRule="auto"/>
+                    <w:jc w:val="center"/>
+                    <w:cnfStyle w:val="100000000000" w:firstRow="1" w:lastRow="0" w:firstColumn="0" w:lastColumn="0" w:oddVBand="0" w:evenVBand="0" w:oddHBand="0" w:evenHBand="0" w:firstRowFirstColumn="0" w:firstRowLastColumn="0" w:lastRowFirstColumn="0" w:lastRowLastColumn="0"/>
+                    <w:rPr>
+                      <w:rFonts w:cs="Times New Roman"/>
+                      <w:sz w:val="24"/>
+                      <w:szCs w:val="24"/>
+                    </w:rPr>
+                  </w:pPr>
+                  <w:r>
+                    <w:rPr>
+                      <w:rFonts w:cs="Times New Roman"/>
+                      <w:sz w:val="24"/>
+                      <w:szCs w:val="24"/>
+                    </w:rPr>
+                    <w:t>Actor Action</w:t>
+                  </w:r>
+                </w:p>
+              </w:tc>
+              <w:tc>
+                <w:tcPr>
+                  <w:tcW w:w="4209" w:type="dxa"/>
+                  <w:tcBorders>
+                    <w:top w:val="none" w:sz="0" w:space="0" w:color="auto"/>
+                    <w:left w:val="none" w:sz="0" w:space="0" w:color="auto"/>
+                    <w:bottom w:val="single" w:sz="4" w:space="0" w:color="auto"/>
+                    <w:right w:val="none" w:sz="0" w:space="0" w:color="auto"/>
+                  </w:tcBorders>
+                  <w:shd w:val="clear" w:color="auto" w:fill="D9D9D9" w:themeFill="background1" w:themeFillShade="D9"/>
+                </w:tcPr>
+                <w:p>
+                  <w:pPr>
+                    <w:spacing w:after="160" w:line="259" w:lineRule="auto"/>
+                    <w:jc w:val="center"/>
+                    <w:cnfStyle w:val="100000000000" w:firstRow="1" w:lastRow="0" w:firstColumn="0" w:lastColumn="0" w:oddVBand="0" w:evenVBand="0" w:oddHBand="0" w:evenHBand="0" w:firstRowFirstColumn="0" w:firstRowLastColumn="0" w:lastRowFirstColumn="0" w:lastRowLastColumn="0"/>
+                    <w:rPr>
+                      <w:rFonts w:cs="Times New Roman"/>
+                      <w:sz w:val="24"/>
+                      <w:szCs w:val="24"/>
+                    </w:rPr>
+                  </w:pPr>
+                  <w:r>
+                    <w:rPr>
+                      <w:rFonts w:cs="Times New Roman"/>
+                      <w:sz w:val="24"/>
+                      <w:szCs w:val="24"/>
+                    </w:rPr>
+                    <w:t>System Response</w:t>
+                  </w:r>
+                </w:p>
+              </w:tc>
+            </w:tr>
+            <w:tr>
+              <w:trPr>
+                <w:cnfStyle w:val="000000100000" w:firstRow="0" w:lastRow="0" w:firstColumn="0" w:lastColumn="0" w:oddVBand="0" w:evenVBand="0" w:oddHBand="1" w:evenHBand="0" w:firstRowFirstColumn="0" w:firstRowLastColumn="0" w:lastRowFirstColumn="0" w:lastRowLastColumn="0"/>
+              </w:trPr>
+              <w:tc>
+                <w:tcPr>
+                  <w:cnfStyle w:val="001000000000" w:firstRow="0" w:lastRow="0" w:firstColumn="1" w:lastColumn="0" w:oddVBand="0" w:evenVBand="0" w:oddHBand="0" w:evenHBand="0" w:firstRowFirstColumn="0" w:firstRowLastColumn="0" w:lastRowFirstColumn="0" w:lastRowLastColumn="0"/>
+                  <w:tcW w:w="1234" w:type="dxa"/>
+                  <w:tcBorders>
+                    <w:top w:val="single" w:sz="4" w:space="0" w:color="auto"/>
+                    <w:left w:val="single" w:sz="4" w:space="0" w:color="auto"/>
+                    <w:bottom w:val="single" w:sz="4" w:space="0" w:color="auto"/>
+                    <w:right w:val="single" w:sz="4" w:space="0" w:color="auto"/>
+                  </w:tcBorders>
+                  <w:shd w:val="clear" w:color="auto" w:fill="FFFFFF" w:themeFill="background1"/>
+                </w:tcPr>
+                <w:p>
+                  <w:pPr>
+                    <w:spacing w:after="160" w:line="259" w:lineRule="auto"/>
+                    <w:jc w:val="center"/>
+                    <w:rPr>
+                      <w:rFonts w:cs="Times New Roman"/>
+                      <w:b w:val="0"/>
+                      <w:sz w:val="24"/>
+                      <w:szCs w:val="24"/>
+                    </w:rPr>
+                  </w:pPr>
+                  <w:r>
+                    <w:rPr>
+                      <w:rFonts w:cs="Times New Roman"/>
+                      <w:b w:val="0"/>
+                      <w:sz w:val="24"/>
+                      <w:szCs w:val="24"/>
+                    </w:rPr>
+                    <w:t>1</w:t>
+                  </w:r>
+                </w:p>
+              </w:tc>
+              <w:tc>
+                <w:tcPr>
+                  <w:tcW w:w="3066" w:type="dxa"/>
+                  <w:tcBorders>
+                    <w:top w:val="single" w:sz="4" w:space="0" w:color="auto"/>
+                    <w:left w:val="single" w:sz="4" w:space="0" w:color="auto"/>
+                    <w:bottom w:val="single" w:sz="4" w:space="0" w:color="auto"/>
+                    <w:right w:val="single" w:sz="4" w:space="0" w:color="auto"/>
+                  </w:tcBorders>
+                  <w:shd w:val="clear" w:color="auto" w:fill="FFFFFF" w:themeFill="background1"/>
+                </w:tcPr>
+                <w:p>
+                  <w:pPr>
+                    <w:spacing w:after="160" w:line="259" w:lineRule="auto"/>
+                    <w:cnfStyle w:val="000000100000" w:firstRow="0" w:lastRow="0" w:firstColumn="0" w:lastColumn="0" w:oddVBand="0" w:evenVBand="0" w:oddHBand="1" w:evenHBand="0" w:firstRowFirstColumn="0" w:firstRowLastColumn="0" w:lastRowFirstColumn="0" w:lastRowLastColumn="0"/>
+                    <w:rPr>
+                      <w:rFonts w:cs="Times New Roman"/>
+                      <w:sz w:val="24"/>
+                      <w:szCs w:val="24"/>
+                    </w:rPr>
+                  </w:pPr>
+                  <w:r>
+                    <w:rPr>
+                      <w:rFonts w:cs="Times New Roman"/>
+                      <w:sz w:val="24"/>
+                      <w:szCs w:val="24"/>
+                    </w:rPr>
+                    <w:t>Provider clicks on “</w:t>
+                  </w:r>
+                  <w:proofErr w:type="spellStart"/>
+                  <w:r>
+                    <w:rPr>
+                      <w:rFonts w:cs="Times New Roman"/>
+                      <w:sz w:val="24"/>
+                      <w:szCs w:val="24"/>
+                    </w:rPr>
+                    <w:t>Hủy</w:t>
+                  </w:r>
+                  <w:proofErr w:type="spellEnd"/>
+                  <w:r>
+                    <w:rPr>
+                      <w:rFonts w:cs="Times New Roman"/>
+                      <w:sz w:val="24"/>
+                      <w:szCs w:val="24"/>
+                    </w:rPr>
+                    <w:t>” at “</w:t>
+                  </w:r>
+                  <w:proofErr w:type="spellStart"/>
+                  <w:r>
+                    <w:rPr>
+                      <w:rFonts w:cs="Times New Roman"/>
+                      <w:sz w:val="24"/>
+                      <w:szCs w:val="24"/>
+                    </w:rPr>
+                    <w:t>Thông</w:t>
+                  </w:r>
+                  <w:proofErr w:type="spellEnd"/>
+                  <w:r>
+                    <w:rPr>
+                      <w:rFonts w:cs="Times New Roman"/>
+                      <w:sz w:val="24"/>
+                      <w:szCs w:val="24"/>
+                    </w:rPr>
+                    <w:t xml:space="preserve"> tin </w:t>
+                  </w:r>
+                  <w:proofErr w:type="spellStart"/>
+                  <w:r>
+                    <w:rPr>
+                      <w:rFonts w:cs="Times New Roman"/>
+                      <w:sz w:val="24"/>
+                      <w:szCs w:val="24"/>
+                    </w:rPr>
+                    <w:t>đặt</w:t>
+                  </w:r>
+                  <w:proofErr w:type="spellEnd"/>
+                  <w:r>
+                    <w:rPr>
+                      <w:rFonts w:cs="Times New Roman"/>
+                      <w:sz w:val="24"/>
+                      <w:szCs w:val="24"/>
+                    </w:rPr>
+                    <w:t xml:space="preserve"> </w:t>
+                  </w:r>
+                  <w:proofErr w:type="spellStart"/>
+                  <w:r>
+                    <w:rPr>
+                      <w:rFonts w:cs="Times New Roman"/>
+                      <w:sz w:val="24"/>
+                      <w:szCs w:val="24"/>
+                    </w:rPr>
+                    <w:t>xe</w:t>
+                  </w:r>
+                  <w:proofErr w:type="spellEnd"/>
+                  <w:r>
+                    <w:rPr>
+                      <w:rFonts w:cs="Times New Roman"/>
+                      <w:sz w:val="24"/>
+                      <w:szCs w:val="24"/>
+                    </w:rPr>
+                    <w:t>” tab in vehicle’s detail page.</w:t>
+                  </w:r>
+                </w:p>
+                <w:p>
+                  <w:pPr>
+                    <w:spacing w:after="160" w:line="259" w:lineRule="auto"/>
+                    <w:cnfStyle w:val="000000100000" w:firstRow="0" w:lastRow="0" w:firstColumn="0" w:lastColumn="0" w:oddVBand="0" w:evenVBand="0" w:oddHBand="1" w:evenHBand="0" w:firstRowFirstColumn="0" w:firstRowLastColumn="0" w:lastRowFirstColumn="0" w:lastRowLastColumn="0"/>
+                    <w:rPr>
+                      <w:rFonts w:cs="Times New Roman"/>
+                      <w:sz w:val="24"/>
+                      <w:szCs w:val="24"/>
+                    </w:rPr>
+                  </w:pPr>
+                </w:p>
+                <w:p>
+                  <w:pPr>
+                    <w:spacing w:after="160" w:line="259" w:lineRule="auto"/>
+                    <w:cnfStyle w:val="000000100000" w:firstRow="0" w:lastRow="0" w:firstColumn="0" w:lastColumn="0" w:oddVBand="0" w:evenVBand="0" w:oddHBand="1" w:evenHBand="0" w:firstRowFirstColumn="0" w:firstRowLastColumn="0" w:lastRowFirstColumn="0" w:lastRowLastColumn="0"/>
+                    <w:rPr>
+                      <w:rFonts w:cs="Times New Roman"/>
+                      <w:sz w:val="24"/>
+                      <w:szCs w:val="24"/>
+                    </w:rPr>
+                  </w:pPr>
+                  <w:r>
+                    <w:rPr>
+                      <w:rFonts w:cs="Times New Roman"/>
+                      <w:sz w:val="24"/>
+                      <w:szCs w:val="24"/>
+                    </w:rPr>
+                    <w:t>[Alternative 1]</w:t>
+                  </w:r>
+                </w:p>
+              </w:tc>
+              <w:tc>
+                <w:tcPr>
+                  <w:tcW w:w="4209" w:type="dxa"/>
+                  <w:tcBorders>
+                    <w:top w:val="single" w:sz="4" w:space="0" w:color="auto"/>
+                    <w:left w:val="single" w:sz="4" w:space="0" w:color="auto"/>
+                    <w:bottom w:val="single" w:sz="4" w:space="0" w:color="auto"/>
+                    <w:right w:val="single" w:sz="4" w:space="0" w:color="auto"/>
+                  </w:tcBorders>
+                  <w:shd w:val="clear" w:color="auto" w:fill="FFFFFF" w:themeFill="background1"/>
+                </w:tcPr>
+                <w:p>
+                  <w:pPr>
+                    <w:spacing w:after="160" w:line="259" w:lineRule="auto"/>
+                    <w:cnfStyle w:val="000000100000" w:firstRow="0" w:lastRow="0" w:firstColumn="0" w:lastColumn="0" w:oddVBand="0" w:evenVBand="0" w:oddHBand="1" w:evenHBand="0" w:firstRowFirstColumn="0" w:firstRowLastColumn="0" w:lastRowFirstColumn="0" w:lastRowLastColumn="0"/>
+                    <w:rPr>
+                      <w:rFonts w:cs="Times New Roman"/>
+                      <w:sz w:val="24"/>
+                      <w:szCs w:val="24"/>
+                    </w:rPr>
+                  </w:pPr>
+                </w:p>
+                <w:p>
+                  <w:pPr>
+                    <w:spacing w:after="160" w:line="259" w:lineRule="auto"/>
+                    <w:cnfStyle w:val="000000100000" w:firstRow="0" w:lastRow="0" w:firstColumn="0" w:lastColumn="0" w:oddVBand="0" w:evenVBand="0" w:oddHBand="1" w:evenHBand="0" w:firstRowFirstColumn="0" w:firstRowLastColumn="0" w:lastRowFirstColumn="0" w:lastRowLastColumn="0"/>
+                    <w:rPr>
+                      <w:rFonts w:cs="Times New Roman"/>
+                      <w:sz w:val="24"/>
+                      <w:szCs w:val="24"/>
+                    </w:rPr>
+                  </w:pPr>
+                </w:p>
+                <w:p>
+                  <w:pPr>
+                    <w:spacing w:after="160" w:line="259" w:lineRule="auto"/>
+                    <w:cnfStyle w:val="000000100000" w:firstRow="0" w:lastRow="0" w:firstColumn="0" w:lastColumn="0" w:oddVBand="0" w:evenVBand="0" w:oddHBand="1" w:evenHBand="0" w:firstRowFirstColumn="0" w:firstRowLastColumn="0" w:lastRowFirstColumn="0" w:lastRowLastColumn="0"/>
+                    <w:rPr>
+                      <w:rFonts w:cs="Times New Roman"/>
+                      <w:sz w:val="24"/>
+                      <w:szCs w:val="24"/>
+                    </w:rPr>
+                  </w:pPr>
+                  <w:r>
+                    <w:rPr>
+                      <w:rFonts w:cs="Times New Roman"/>
+                      <w:sz w:val="24"/>
+                      <w:szCs w:val="24"/>
+                    </w:rPr>
+                    <w:t>System shows “</w:t>
+                  </w:r>
+                  <w:proofErr w:type="spellStart"/>
+                  <w:r>
+                    <w:rPr>
+                      <w:rFonts w:cs="Times New Roman"/>
+                      <w:sz w:val="24"/>
+                      <w:szCs w:val="24"/>
+                    </w:rPr>
+                    <w:t>Hủy</w:t>
+                  </w:r>
+                  <w:proofErr w:type="spellEnd"/>
+                  <w:r>
+                    <w:rPr>
+                      <w:rFonts w:cs="Times New Roman"/>
+                      <w:sz w:val="24"/>
+                      <w:szCs w:val="24"/>
+                    </w:rPr>
+                    <w:t xml:space="preserve"> </w:t>
+                  </w:r>
+                  <w:proofErr w:type="spellStart"/>
+                  <w:r>
+                    <w:rPr>
+                      <w:rFonts w:cs="Times New Roman"/>
+                      <w:sz w:val="24"/>
+                      <w:szCs w:val="24"/>
+                    </w:rPr>
+                    <w:t>đặt</w:t>
+                  </w:r>
+                  <w:proofErr w:type="spellEnd"/>
+                  <w:r>
+                    <w:rPr>
+                      <w:rFonts w:cs="Times New Roman"/>
+                      <w:sz w:val="24"/>
+                      <w:szCs w:val="24"/>
+                    </w:rPr>
+                    <w:t xml:space="preserve"> </w:t>
+                  </w:r>
+                  <w:proofErr w:type="spellStart"/>
+                  <w:r>
+                    <w:rPr>
+                      <w:rFonts w:cs="Times New Roman"/>
+                      <w:sz w:val="24"/>
+                      <w:szCs w:val="24"/>
+                    </w:rPr>
+                    <w:t>xe</w:t>
+                  </w:r>
+                  <w:proofErr w:type="spellEnd"/>
+                  <w:r>
+                    <w:rPr>
+                      <w:rFonts w:cs="Times New Roman"/>
+                      <w:sz w:val="24"/>
+                      <w:szCs w:val="24"/>
+                    </w:rPr>
+                    <w:t>” popup ask provider to confirm the action.</w:t>
+                  </w:r>
+                </w:p>
+              </w:tc>
+            </w:tr>
+            <w:tr>
+              <w:tc>
+                <w:tcPr>
+                  <w:cnfStyle w:val="001000000000" w:firstRow="0" w:lastRow="0" w:firstColumn="1" w:lastColumn="0" w:oddVBand="0" w:evenVBand="0" w:oddHBand="0" w:evenHBand="0" w:firstRowFirstColumn="0" w:firstRowLastColumn="0" w:lastRowFirstColumn="0" w:lastRowLastColumn="0"/>
+                  <w:tcW w:w="1234" w:type="dxa"/>
+                  <w:tcBorders>
+                    <w:top w:val="single" w:sz="4" w:space="0" w:color="auto"/>
+                    <w:left w:val="single" w:sz="4" w:space="0" w:color="auto"/>
+                    <w:bottom w:val="single" w:sz="4" w:space="0" w:color="auto"/>
+                    <w:right w:val="single" w:sz="4" w:space="0" w:color="auto"/>
+                  </w:tcBorders>
+                  <w:shd w:val="clear" w:color="auto" w:fill="FFFFFF" w:themeFill="background1"/>
+                </w:tcPr>
+                <w:p>
+                  <w:pPr>
+                    <w:spacing w:after="160" w:line="259" w:lineRule="auto"/>
+                    <w:jc w:val="center"/>
+                    <w:rPr>
+                      <w:rFonts w:cs="Times New Roman"/>
+                      <w:b w:val="0"/>
+                      <w:sz w:val="24"/>
+                      <w:szCs w:val="24"/>
+                    </w:rPr>
+                  </w:pPr>
+                  <w:r>
+                    <w:rPr>
+                      <w:rFonts w:cs="Times New Roman"/>
+                      <w:b w:val="0"/>
+                      <w:sz w:val="24"/>
+                      <w:szCs w:val="24"/>
+                    </w:rPr>
+                    <w:t>2</w:t>
+                  </w:r>
+                </w:p>
+              </w:tc>
+              <w:tc>
+                <w:tcPr>
+                  <w:tcW w:w="3066" w:type="dxa"/>
+                  <w:tcBorders>
+                    <w:top w:val="single" w:sz="4" w:space="0" w:color="auto"/>
+                    <w:left w:val="single" w:sz="4" w:space="0" w:color="auto"/>
+                    <w:bottom w:val="single" w:sz="4" w:space="0" w:color="auto"/>
+                    <w:right w:val="single" w:sz="4" w:space="0" w:color="auto"/>
+                  </w:tcBorders>
+                  <w:shd w:val="clear" w:color="auto" w:fill="FFFFFF" w:themeFill="background1"/>
+                </w:tcPr>
+                <w:p>
+                  <w:pPr>
+                    <w:spacing w:after="160" w:line="259" w:lineRule="auto"/>
+                    <w:cnfStyle w:val="000000000000" w:firstRow="0" w:lastRow="0" w:firstColumn="0" w:lastColumn="0" w:oddVBand="0" w:evenVBand="0" w:oddHBand="0" w:evenHBand="0" w:firstRowFirstColumn="0" w:firstRowLastColumn="0" w:lastRowFirstColumn="0" w:lastRowLastColumn="0"/>
+                    <w:rPr>
+                      <w:rFonts w:cs="Times New Roman"/>
+                      <w:sz w:val="24"/>
+                      <w:szCs w:val="24"/>
+                    </w:rPr>
+                  </w:pPr>
+                  <w:r>
+                    <w:rPr>
+                      <w:rFonts w:cs="Times New Roman"/>
+                      <w:sz w:val="24"/>
+                      <w:szCs w:val="24"/>
+                    </w:rPr>
+                    <w:t>Provider clicks on “</w:t>
+                  </w:r>
+                  <w:proofErr w:type="spellStart"/>
+                  <w:r>
+                    <w:rPr>
+                      <w:rFonts w:cs="Times New Roman"/>
+                      <w:sz w:val="24"/>
+                      <w:szCs w:val="24"/>
+                    </w:rPr>
+                    <w:t>Đồng</w:t>
+                  </w:r>
+                  <w:proofErr w:type="spellEnd"/>
+                  <w:r>
+                    <w:rPr>
+                      <w:rFonts w:cs="Times New Roman"/>
+                      <w:sz w:val="24"/>
+                      <w:szCs w:val="24"/>
+                    </w:rPr>
+                    <w:t xml:space="preserve"> ý” button</w:t>
+                  </w:r>
+                </w:p>
+              </w:tc>
+              <w:tc>
+                <w:tcPr>
+                  <w:tcW w:w="4209" w:type="dxa"/>
+                  <w:tcBorders>
+                    <w:top w:val="single" w:sz="4" w:space="0" w:color="auto"/>
+                    <w:left w:val="single" w:sz="4" w:space="0" w:color="auto"/>
+                    <w:bottom w:val="single" w:sz="4" w:space="0" w:color="auto"/>
+                    <w:right w:val="single" w:sz="4" w:space="0" w:color="auto"/>
+                  </w:tcBorders>
+                  <w:shd w:val="clear" w:color="auto" w:fill="FFFFFF" w:themeFill="background1"/>
+                </w:tcPr>
+                <w:p>
+                  <w:pPr>
+                    <w:spacing w:after="160" w:line="259" w:lineRule="auto"/>
+                    <w:cnfStyle w:val="000000000000" w:firstRow="0" w:lastRow="0" w:firstColumn="0" w:lastColumn="0" w:oddVBand="0" w:evenVBand="0" w:oddHBand="0" w:evenHBand="0" w:firstRowFirstColumn="0" w:firstRowLastColumn="0" w:lastRowFirstColumn="0" w:lastRowLastColumn="0"/>
+                    <w:rPr>
+                      <w:rFonts w:cs="Times New Roman"/>
+                      <w:sz w:val="24"/>
+                      <w:szCs w:val="24"/>
+                    </w:rPr>
+                  </w:pPr>
+                </w:p>
+                <w:p>
+                  <w:pPr>
+                    <w:spacing w:after="160" w:line="259" w:lineRule="auto"/>
+                    <w:cnfStyle w:val="000000000000" w:firstRow="0" w:lastRow="0" w:firstColumn="0" w:lastColumn="0" w:oddVBand="0" w:evenVBand="0" w:oddHBand="0" w:evenHBand="0" w:firstRowFirstColumn="0" w:firstRowLastColumn="0" w:lastRowFirstColumn="0" w:lastRowLastColumn="0"/>
+                    <w:rPr>
+                      <w:rFonts w:cs="Times New Roman"/>
+                      <w:sz w:val="24"/>
+                      <w:szCs w:val="24"/>
+                    </w:rPr>
+                  </w:pPr>
+                </w:p>
+                <w:p>
+                  <w:pPr>
+                    <w:spacing w:after="160" w:line="259" w:lineRule="auto"/>
+                    <w:cnfStyle w:val="000000000000" w:firstRow="0" w:lastRow="0" w:firstColumn="0" w:lastColumn="0" w:oddVBand="0" w:evenVBand="0" w:oddHBand="0" w:evenHBand="0" w:firstRowFirstColumn="0" w:firstRowLastColumn="0" w:lastRowFirstColumn="0" w:lastRowLastColumn="0"/>
+                    <w:rPr>
+                      <w:rFonts w:cs="Times New Roman"/>
+                      <w:sz w:val="24"/>
+                      <w:szCs w:val="24"/>
+                    </w:rPr>
+                  </w:pPr>
+                  <w:r>
+                    <w:rPr>
+                      <w:rFonts w:cs="Times New Roman"/>
+                      <w:sz w:val="24"/>
+                      <w:szCs w:val="24"/>
+                    </w:rPr>
+                    <w:t>System shows back the vehicle’s detail page which the self-booking canceled.</w:t>
+                  </w:r>
+                </w:p>
+              </w:tc>
+            </w:tr>
+          </w:tbl>
+          <w:p>
+            <w:pPr>
+              <w:spacing w:before="120" w:after="120" w:line="259" w:lineRule="auto"/>
+              <w:rPr>
+                <w:rFonts w:cs="Times New Roman"/>
+                <w:sz w:val="24"/>
+                <w:szCs w:val="24"/>
+              </w:rPr>
+            </w:pPr>
+            <w:r>
+              <w:rPr>
+                <w:rFonts w:cs="Times New Roman"/>
+                <w:sz w:val="24"/>
+                <w:szCs w:val="24"/>
+              </w:rPr>
+              <w:t xml:space="preserve">Alternative Scenario: </w:t>
+            </w:r>
+          </w:p>
+          <w:tbl>
+            <w:tblPr>
+              <w:tblStyle w:val="LightShading"/>
+              <w:tblW w:w="0" w:type="auto"/>
+              <w:tblBorders>
+                <w:left w:val="single" w:sz="8" w:space="0" w:color="000000" w:themeColor="text1"/>
+                <w:right w:val="single" w:sz="8" w:space="0" w:color="000000" w:themeColor="text1"/>
+                <w:insideH w:val="single" w:sz="8" w:space="0" w:color="000000" w:themeColor="text1"/>
+                <w:insideV w:val="single" w:sz="8" w:space="0" w:color="000000" w:themeColor="text1"/>
+              </w:tblBorders>
+              <w:shd w:val="clear" w:color="auto" w:fill="FFFFFF" w:themeFill="background1"/>
+              <w:tblLook w:val="04A0" w:firstRow="1" w:lastRow="0" w:firstColumn="1" w:lastColumn="0" w:noHBand="0" w:noVBand="1"/>
+            </w:tblPr>
+            <w:tblGrid>
+              <w:gridCol w:w="1207"/>
+              <w:gridCol w:w="3045"/>
+              <w:gridCol w:w="4257"/>
+            </w:tblGrid>
+            <w:tr>
+              <w:trPr>
+                <w:cnfStyle w:val="100000000000" w:firstRow="1" w:lastRow="0" w:firstColumn="0" w:lastColumn="0" w:oddVBand="0" w:evenVBand="0" w:oddHBand="0" w:evenHBand="0" w:firstRowFirstColumn="0" w:firstRowLastColumn="0" w:lastRowFirstColumn="0" w:lastRowLastColumn="0"/>
+              </w:trPr>
+              <w:tc>
+                <w:tcPr>
+                  <w:cnfStyle w:val="001000000000" w:firstRow="0" w:lastRow="0" w:firstColumn="1" w:lastColumn="0" w:oddVBand="0" w:evenVBand="0" w:oddHBand="0" w:evenHBand="0" w:firstRowFirstColumn="0" w:firstRowLastColumn="0" w:lastRowFirstColumn="0" w:lastRowLastColumn="0"/>
+                  <w:tcW w:w="1207" w:type="dxa"/>
+                  <w:tcBorders>
+                    <w:top w:val="single" w:sz="4" w:space="0" w:color="auto"/>
+                    <w:left w:val="single" w:sz="4" w:space="0" w:color="auto"/>
+                    <w:bottom w:val="single" w:sz="4" w:space="0" w:color="auto"/>
+                    <w:right w:val="single" w:sz="4" w:space="0" w:color="auto"/>
+                  </w:tcBorders>
+                  <w:shd w:val="clear" w:color="auto" w:fill="D9D9D9" w:themeFill="background1" w:themeFillShade="D9"/>
+                </w:tcPr>
+                <w:p>
+                  <w:pPr>
+                    <w:spacing w:after="160" w:line="259" w:lineRule="auto"/>
+                    <w:jc w:val="center"/>
+                    <w:rPr>
+                      <w:rFonts w:cs="Times New Roman"/>
+                      <w:sz w:val="24"/>
+                      <w:szCs w:val="24"/>
+                    </w:rPr>
+                  </w:pPr>
+                  <w:r>
+                    <w:rPr>
+                      <w:rFonts w:cs="Times New Roman"/>
+                      <w:sz w:val="24"/>
+                      <w:szCs w:val="24"/>
+                    </w:rPr>
+                    <w:t>No</w:t>
+                  </w:r>
+                </w:p>
+              </w:tc>
+              <w:tc>
+                <w:tcPr>
+                  <w:tcW w:w="3045" w:type="dxa"/>
+                  <w:tcBorders>
+                    <w:top w:val="single" w:sz="4" w:space="0" w:color="auto"/>
+                    <w:left w:val="single" w:sz="4" w:space="0" w:color="auto"/>
+                    <w:bottom w:val="single" w:sz="4" w:space="0" w:color="auto"/>
+                    <w:right w:val="single" w:sz="4" w:space="0" w:color="auto"/>
+                  </w:tcBorders>
+                  <w:shd w:val="clear" w:color="auto" w:fill="D9D9D9" w:themeFill="background1" w:themeFillShade="D9"/>
+                </w:tcPr>
+                <w:p>
+                  <w:pPr>
+                    <w:spacing w:after="160" w:line="259" w:lineRule="auto"/>
+                    <w:jc w:val="center"/>
+                    <w:cnfStyle w:val="100000000000" w:firstRow="1" w:lastRow="0" w:firstColumn="0" w:lastColumn="0" w:oddVBand="0" w:evenVBand="0" w:oddHBand="0" w:evenHBand="0" w:firstRowFirstColumn="0" w:firstRowLastColumn="0" w:lastRowFirstColumn="0" w:lastRowLastColumn="0"/>
+                    <w:rPr>
+                      <w:rFonts w:cs="Times New Roman"/>
+                      <w:sz w:val="24"/>
+                      <w:szCs w:val="24"/>
+                    </w:rPr>
+                  </w:pPr>
+                  <w:r>
+                    <w:rPr>
+                      <w:rFonts w:cs="Times New Roman"/>
+                      <w:sz w:val="24"/>
+                      <w:szCs w:val="24"/>
+                    </w:rPr>
+                    <w:t>Actor Action</w:t>
+                  </w:r>
+                </w:p>
+              </w:tc>
+              <w:tc>
+                <w:tcPr>
+                  <w:tcW w:w="4257" w:type="dxa"/>
+                  <w:tcBorders>
+                    <w:top w:val="single" w:sz="4" w:space="0" w:color="auto"/>
+                    <w:left w:val="single" w:sz="4" w:space="0" w:color="auto"/>
+                    <w:bottom w:val="single" w:sz="4" w:space="0" w:color="auto"/>
+                    <w:right w:val="single" w:sz="4" w:space="0" w:color="auto"/>
+                  </w:tcBorders>
+                  <w:shd w:val="clear" w:color="auto" w:fill="D9D9D9" w:themeFill="background1" w:themeFillShade="D9"/>
+                </w:tcPr>
+                <w:p>
+                  <w:pPr>
+                    <w:spacing w:after="160" w:line="259" w:lineRule="auto"/>
+                    <w:jc w:val="center"/>
+                    <w:cnfStyle w:val="100000000000" w:firstRow="1" w:lastRow="0" w:firstColumn="0" w:lastColumn="0" w:oddVBand="0" w:evenVBand="0" w:oddHBand="0" w:evenHBand="0" w:firstRowFirstColumn="0" w:firstRowLastColumn="0" w:lastRowFirstColumn="0" w:lastRowLastColumn="0"/>
+                    <w:rPr>
+                      <w:rFonts w:cs="Times New Roman"/>
+                      <w:sz w:val="24"/>
+                      <w:szCs w:val="24"/>
+                    </w:rPr>
+                  </w:pPr>
+                  <w:r>
+                    <w:rPr>
+                      <w:rFonts w:cs="Times New Roman"/>
+                      <w:sz w:val="24"/>
+                      <w:szCs w:val="24"/>
+                    </w:rPr>
+                    <w:t>System Response</w:t>
+                  </w:r>
+                </w:p>
+              </w:tc>
+            </w:tr>
+            <w:tr>
+              <w:trPr>
+                <w:cnfStyle w:val="000000100000" w:firstRow="0" w:lastRow="0" w:firstColumn="0" w:lastColumn="0" w:oddVBand="0" w:evenVBand="0" w:oddHBand="1" w:evenHBand="0" w:firstRowFirstColumn="0" w:firstRowLastColumn="0" w:lastRowFirstColumn="0" w:lastRowLastColumn="0"/>
+              </w:trPr>
+              <w:tc>
+                <w:tcPr>
+                  <w:cnfStyle w:val="001000000000" w:firstRow="0" w:lastRow="0" w:firstColumn="1" w:lastColumn="0" w:oddVBand="0" w:evenVBand="0" w:oddHBand="0" w:evenHBand="0" w:firstRowFirstColumn="0" w:firstRowLastColumn="0" w:lastRowFirstColumn="0" w:lastRowLastColumn="0"/>
+                  <w:tcW w:w="1207" w:type="dxa"/>
+                  <w:tcBorders>
+                    <w:top w:val="single" w:sz="4" w:space="0" w:color="auto"/>
+                    <w:left w:val="single" w:sz="4" w:space="0" w:color="auto"/>
+                    <w:bottom w:val="single" w:sz="4" w:space="0" w:color="auto"/>
+                    <w:right w:val="single" w:sz="4" w:space="0" w:color="auto"/>
+                  </w:tcBorders>
+                  <w:shd w:val="clear" w:color="auto" w:fill="FFFFFF" w:themeFill="background1"/>
+                </w:tcPr>
+                <w:p>
+                  <w:pPr>
+                    <w:spacing w:after="160" w:line="259" w:lineRule="auto"/>
+                    <w:jc w:val="center"/>
+                    <w:rPr>
+                      <w:rFonts w:cs="Times New Roman"/>
+                      <w:b w:val="0"/>
+                      <w:sz w:val="24"/>
+                      <w:szCs w:val="24"/>
+                    </w:rPr>
+                  </w:pPr>
+                  <w:r>
+                    <w:rPr>
+                      <w:rFonts w:cs="Times New Roman"/>
+                      <w:b w:val="0"/>
+                      <w:sz w:val="24"/>
+                      <w:szCs w:val="24"/>
+                    </w:rPr>
+                    <w:t>1</w:t>
+                  </w:r>
+                </w:p>
+              </w:tc>
+              <w:tc>
+                <w:tcPr>
+                  <w:tcW w:w="3045" w:type="dxa"/>
+                  <w:tcBorders>
+                    <w:top w:val="single" w:sz="4" w:space="0" w:color="auto"/>
+                    <w:left w:val="single" w:sz="4" w:space="0" w:color="auto"/>
+                    <w:bottom w:val="single" w:sz="4" w:space="0" w:color="auto"/>
+                    <w:right w:val="single" w:sz="4" w:space="0" w:color="auto"/>
+                  </w:tcBorders>
+                  <w:shd w:val="clear" w:color="auto" w:fill="FFFFFF" w:themeFill="background1"/>
+                </w:tcPr>
+                <w:p>
+                  <w:pPr>
+                    <w:spacing w:after="160" w:line="259" w:lineRule="auto"/>
+                    <w:cnfStyle w:val="000000100000" w:firstRow="0" w:lastRow="0" w:firstColumn="0" w:lastColumn="0" w:oddVBand="0" w:evenVBand="0" w:oddHBand="1" w:evenHBand="0" w:firstRowFirstColumn="0" w:firstRowLastColumn="0" w:lastRowFirstColumn="0" w:lastRowLastColumn="0"/>
+                    <w:rPr>
+                      <w:rFonts w:cs="Times New Roman"/>
+                      <w:sz w:val="24"/>
+                      <w:szCs w:val="24"/>
+                    </w:rPr>
+                  </w:pPr>
+                  <w:r>
+                    <w:rPr>
+                      <w:rFonts w:cs="Times New Roman"/>
+                      <w:sz w:val="24"/>
+                      <w:szCs w:val="24"/>
+                    </w:rPr>
+                    <w:t>Provider clicks on</w:t>
+                  </w:r>
+                  <w:r>
+                    <w:rPr>
+                      <w:rFonts w:cs="Times New Roman"/>
+                      <w:sz w:val="24"/>
+                      <w:szCs w:val="24"/>
+                    </w:rPr>
+                    <w:t xml:space="preserve"> </w:t>
+                  </w:r>
+                  <w:r>
+                    <w:rPr>
+                      <w:rFonts w:cs="Times New Roman"/>
+                      <w:sz w:val="24"/>
+                      <w:szCs w:val="24"/>
+                    </w:rPr>
+                    <w:t>“</w:t>
+                  </w:r>
+                  <w:proofErr w:type="spellStart"/>
+                  <w:r>
+                    <w:rPr>
+                      <w:rFonts w:cs="Times New Roman"/>
+                      <w:sz w:val="24"/>
+                      <w:szCs w:val="24"/>
+                    </w:rPr>
+                    <w:t>Đóng</w:t>
+                  </w:r>
+                  <w:proofErr w:type="spellEnd"/>
+                  <w:r>
+                    <w:rPr>
+                      <w:rFonts w:cs="Times New Roman"/>
+                      <w:sz w:val="24"/>
+                      <w:szCs w:val="24"/>
+                    </w:rPr>
+                    <w:t>” button</w:t>
+                  </w:r>
+                </w:p>
+              </w:tc>
+              <w:tc>
+                <w:tcPr>
+                  <w:tcW w:w="4257" w:type="dxa"/>
+                  <w:tcBorders>
+                    <w:top w:val="single" w:sz="4" w:space="0" w:color="auto"/>
+                    <w:left w:val="single" w:sz="4" w:space="0" w:color="auto"/>
+                    <w:bottom w:val="single" w:sz="4" w:space="0" w:color="auto"/>
+                    <w:right w:val="single" w:sz="4" w:space="0" w:color="auto"/>
+                  </w:tcBorders>
+                  <w:shd w:val="clear" w:color="auto" w:fill="FFFFFF" w:themeFill="background1"/>
+                </w:tcPr>
+                <w:p>
+                  <w:pPr>
+                    <w:spacing w:after="160" w:line="259" w:lineRule="auto"/>
+                    <w:cnfStyle w:val="000000100000" w:firstRow="0" w:lastRow="0" w:firstColumn="0" w:lastColumn="0" w:oddVBand="0" w:evenVBand="0" w:oddHBand="1" w:evenHBand="0" w:firstRowFirstColumn="0" w:firstRowLastColumn="0" w:lastRowFirstColumn="0" w:lastRowLastColumn="0"/>
+                    <w:rPr>
+                      <w:rFonts w:cs="Times New Roman"/>
+                      <w:sz w:val="24"/>
+                      <w:szCs w:val="24"/>
+                    </w:rPr>
+                  </w:pPr>
+                </w:p>
+                <w:p>
+                  <w:pPr>
+                    <w:spacing w:after="160" w:line="259" w:lineRule="auto"/>
+                    <w:cnfStyle w:val="000000100000" w:firstRow="0" w:lastRow="0" w:firstColumn="0" w:lastColumn="0" w:oddVBand="0" w:evenVBand="0" w:oddHBand="1" w:evenHBand="0" w:firstRowFirstColumn="0" w:firstRowLastColumn="0" w:lastRowFirstColumn="0" w:lastRowLastColumn="0"/>
+                    <w:rPr>
+                      <w:rFonts w:cs="Times New Roman"/>
+                      <w:sz w:val="24"/>
+                      <w:szCs w:val="24"/>
+                    </w:rPr>
+                  </w:pPr>
+                  <w:r>
+                    <w:rPr>
+                      <w:rFonts w:cs="Times New Roman"/>
+                      <w:sz w:val="24"/>
+                      <w:szCs w:val="24"/>
+                    </w:rPr>
+                    <w:t>System closes the pop up back to vehicle’s detail page.</w:t>
+                  </w:r>
+                </w:p>
+              </w:tc>
+            </w:tr>
+          </w:tbl>
+          <w:p>
+            <w:pPr>
+              <w:spacing w:before="120" w:after="120" w:line="259" w:lineRule="auto"/>
+              <w:rPr>
+                <w:rFonts w:cs="Times New Roman"/>
+                <w:b w:val="0"/>
+                <w:sz w:val="24"/>
+                <w:szCs w:val="24"/>
+              </w:rPr>
+            </w:pPr>
+            <w:r>
+              <w:rPr>
+                <w:rFonts w:cs="Times New Roman"/>
+                <w:sz w:val="24"/>
+                <w:szCs w:val="24"/>
+              </w:rPr>
+              <w:t>Exceptions:</w:t>
+            </w:r>
+            <w:r>
+              <w:rPr>
+                <w:rFonts w:cs="Times New Roman"/>
+                <w:sz w:val="24"/>
+                <w:szCs w:val="24"/>
+              </w:rPr>
+              <w:t xml:space="preserve"> </w:t>
+            </w:r>
+            <w:r>
+              <w:rPr>
+                <w:rFonts w:cs="Times New Roman"/>
+                <w:b w:val="0"/>
+                <w:sz w:val="24"/>
+                <w:szCs w:val="24"/>
+              </w:rPr>
+              <w:t>N/A</w:t>
+            </w:r>
+          </w:p>
+          <w:p>
+            <w:pPr>
+              <w:spacing w:before="120" w:after="120" w:line="259" w:lineRule="auto"/>
+              <w:ind w:left="720" w:hanging="720"/>
+              <w:rPr>
+                <w:rFonts w:cs="Times New Roman"/>
+                <w:sz w:val="24"/>
+                <w:szCs w:val="24"/>
+              </w:rPr>
+            </w:pPr>
+            <w:r>
+              <w:rPr>
+                <w:rFonts w:cs="Times New Roman"/>
+                <w:sz w:val="24"/>
+                <w:szCs w:val="24"/>
+              </w:rPr>
+              <w:t xml:space="preserve">Relationships: </w:t>
+            </w:r>
+            <w:r>
+              <w:rPr>
+                <w:rFonts w:cs="Times New Roman"/>
+                <w:b w:val="0"/>
+                <w:sz w:val="24"/>
+                <w:szCs w:val="24"/>
+              </w:rPr>
+              <w:t>N/A</w:t>
+            </w:r>
+          </w:p>
+          <w:p>
+            <w:pPr>
+              <w:spacing w:before="120" w:after="120" w:line="259" w:lineRule="auto"/>
+              <w:rPr>
+                <w:rFonts w:cs="Times New Roman"/>
+                <w:b w:val="0"/>
+                <w:sz w:val="24"/>
+                <w:szCs w:val="24"/>
+              </w:rPr>
+            </w:pPr>
+            <w:r>
+              <w:rPr>
+                <w:rFonts w:cs="Times New Roman"/>
+                <w:sz w:val="24"/>
+                <w:szCs w:val="24"/>
+              </w:rPr>
+              <w:t>Business Rules:</w:t>
+            </w:r>
+            <w:r>
+              <w:rPr>
+                <w:rFonts w:cs="Times New Roman"/>
+                <w:sz w:val="24"/>
+                <w:szCs w:val="24"/>
+              </w:rPr>
+              <w:t xml:space="preserve"> </w:t>
+            </w:r>
+            <w:r>
+              <w:rPr>
+                <w:rFonts w:cs="Times New Roman"/>
+                <w:b w:val="0"/>
+                <w:sz w:val="24"/>
+                <w:szCs w:val="24"/>
+              </w:rPr>
+              <w:t>N/A</w:t>
+            </w:r>
+            <w:bookmarkStart w:id="0" w:name="_GoBack"/>
+            <w:bookmarkEnd w:id="0"/>
           </w:p>
         </w:tc>
       </w:tr>

</xml_diff>